<commit_message>
English Resume: + API Rest
</commit_message>
<xml_diff>
--- a/English/Jessica's Resume.docx
+++ b/English/Jessica's Resume.docx
@@ -2361,13 +2361,19 @@
                               <w:fldChar w:fldCharType="begin"/>
                             </w:r>
                             <w:r>
+                              <w:instrText xml:space="preserve"> INCLUDEPICTURE  "https://lh3.googleusercontent.com/-zZva6319EVE/AAAAAAAAAAI/AAAAAAAAAAA/zKFGBYMviqc/photo.jpg" \* MERGEFORMATINET </w:instrText>
+                            </w:r>
+                            <w:r>
+                              <w:fldChar w:fldCharType="separate"/>
+                            </w:r>
+                            <w:r>
+                              <w:fldChar w:fldCharType="begin"/>
+                            </w:r>
+                            <w:r>
                               <w:instrText xml:space="preserve"> </w:instrText>
                             </w:r>
                             <w:r>
-                              <w:instrText>INCLUDEPICTURE  "https://lh3.googleusercontent.com/-zZva6319EVE/AAAAAAAAAAI/</w:instrText>
-                            </w:r>
-                            <w:r>
-                              <w:instrText>AAAAAAAAAAA/zKFGBYMviqc/photo.jpg" \* MERGEFORMATINET</w:instrText>
+                              <w:instrText>INCLUDEPICTURE  "https://lh3.googleusercontent.com/-zZva6319EVE/AAAAAAAAAAI/AAAAAAAAAAA/zKFGBYMviqc/photo.jpg" \* MERGEFORMATINET</w:instrText>
                             </w:r>
                             <w:r>
                               <w:instrText xml:space="preserve"> </w:instrText>
@@ -2479,6 +2485,9 @@
                             <w:r>
                               <w:fldChar w:fldCharType="end"/>
                             </w:r>
+                            <w:r>
+                              <w:fldChar w:fldCharType="end"/>
+                            </w:r>
                           </w:p>
                         </w:txbxContent>
                       </wps:txbx>
@@ -2723,6 +2732,24 @@
                         <w:fldChar w:fldCharType="begin"/>
                       </w:r>
                       <w:r>
+                        <w:instrText xml:space="preserve"> INCLUDEPICTURE  "https://lh3.googleusercontent.com/-zZva6319EVE/AAAAAAAAAAI/AAAAAAAAAAA/zKFGBYMviqc/photo.jpg" \* MERGEFORMATINET </w:instrText>
+                      </w:r>
+                      <w:r>
+                        <w:fldChar w:fldCharType="separate"/>
+                      </w:r>
+                      <w:r>
+                        <w:fldChar w:fldCharType="begin"/>
+                      </w:r>
+                      <w:r>
+                        <w:instrText xml:space="preserve"> INCLUDEPICTURE  "https://lh3.googleusercontent.com/-zZva6319EVE/AAAAAAAAAAI/AAAAAAAAAAA/zKFGBYMviqc/photo.jpg" \* MERGEFORMATINET </w:instrText>
+                      </w:r>
+                      <w:r>
+                        <w:fldChar w:fldCharType="separate"/>
+                      </w:r>
+                      <w:r>
+                        <w:fldChar w:fldCharType="begin"/>
+                      </w:r>
+                      <w:r>
                         <w:instrText xml:space="preserve"> </w:instrText>
                       </w:r>
                       <w:r>
@@ -2737,9 +2764,15 @@
                       <w:r>
                         <w:pict w14:anchorId="0EEBD547">
                           <v:shape id="_x0000_i1026" type="#_x0000_t75" style="width:32.4pt;height:32.4pt">
-                            <v:imagedata r:id="rId17" r:href="rId18" gain="109227f"/>
+                            <v:imagedata r:id="rId15" r:href="rId17" gain="109227f"/>
                           </v:shape>
                         </w:pict>
+                      </w:r>
+                      <w:r>
+                        <w:fldChar w:fldCharType="end"/>
+                      </w:r>
+                      <w:r>
+                        <w:fldChar w:fldCharType="end"/>
                       </w:r>
                       <w:r>
                         <w:fldChar w:fldCharType="end"/>
@@ -2863,7 +2896,7 @@
             <wp:effectExtent l="0" t="0" r="7620" b="7620"/>
             <wp:wrapNone/>
             <wp:docPr id="1061" name="Imagen 1061">
-              <a:hlinkClick xmlns:a="http://schemas.openxmlformats.org/drawingml/2006/main" r:id="rId19"/>
+              <a:hlinkClick xmlns:a="http://schemas.openxmlformats.org/drawingml/2006/main" r:id="rId18"/>
             </wp:docPr>
             <wp:cNvGraphicFramePr>
               <a:graphicFrameLocks xmlns:a="http://schemas.openxmlformats.org/drawingml/2006/main" noChangeAspect="1"/>
@@ -2873,18 +2906,18 @@
                 <pic:pic xmlns:pic="http://schemas.openxmlformats.org/drawingml/2006/picture">
                   <pic:nvPicPr>
                     <pic:cNvPr id="1061" name="Imagen 1061">
-                      <a:hlinkClick r:id="rId19"/>
+                      <a:hlinkClick r:id="rId18"/>
                     </pic:cNvPr>
                     <pic:cNvPicPr>
                       <a:picLocks noChangeAspect="1" noChangeArrowheads="1"/>
                     </pic:cNvPicPr>
                   </pic:nvPicPr>
                   <pic:blipFill>
-                    <a:blip r:embed="rId20">
+                    <a:blip r:embed="rId19">
                       <a:extLst>
                         <a:ext uri="{BEBA8EAE-BF5A-486C-A8C5-ECC9F3942E4B}">
                           <a14:imgProps xmlns:a14="http://schemas.microsoft.com/office/drawing/2010/main">
-                            <a14:imgLayer r:embed="rId21">
+                            <a14:imgLayer r:embed="rId20">
                               <a14:imgEffect>
                                 <a14:brightnessContrast bright="100000" contrast="100000"/>
                               </a14:imgEffect>
@@ -2952,10 +2985,10 @@
                     <pic:cNvPicPr/>
                   </pic:nvPicPr>
                   <pic:blipFill>
-                    <a:blip r:embed="rId22">
+                    <a:blip r:embed="rId21">
                       <a:extLst>
                         <a:ext uri="{96DAC541-7B7A-43D3-8B79-37D633B846F1}">
-                          <asvg:svgBlip xmlns:asvg="http://schemas.microsoft.com/office/drawing/2016/SVG/main" r:embed="rId23"/>
+                          <asvg:svgBlip xmlns:asvg="http://schemas.microsoft.com/office/drawing/2016/SVG/main" r:embed="rId22"/>
                         </a:ext>
                       </a:extLst>
                     </a:blip>
@@ -3012,7 +3045,7 @@
                 <wp:effectExtent l="0" t="0" r="0" b="4445"/>
                 <wp:wrapNone/>
                 <wp:docPr id="28" name="Cuadro de texto 28">
-                  <a:hlinkClick xmlns:a="http://schemas.openxmlformats.org/drawingml/2006/main" r:id="rId19"/>
+                  <a:hlinkClick xmlns:a="http://schemas.openxmlformats.org/drawingml/2006/main" r:id="rId18"/>
                 </wp:docPr>
                 <wp:cNvGraphicFramePr/>
                 <a:graphic xmlns:a="http://schemas.openxmlformats.org/drawingml/2006/main">
@@ -3379,7 +3412,7 @@
                         <a:effectLst/>
                         <a:extLst>
                           <a:ext uri="{C572A759-6A51-4108-AA02-DFA0A04FC94B}">
-                            <ma14:wrappingTextBoxFlag xmlns="" xmlns:mo="http://schemas.microsoft.com/office/mac/office/2008/main" xmlns:mv="urn:schemas-microsoft-com:mac:vml" xmlns:o="urn:schemas-microsoft-com:office:office" xmlns:v="urn:schemas-microsoft-com:vml" xmlns:w10="urn:schemas-microsoft-com:office:word" xmlns:w="http://schemas.openxmlformats.org/wordprocessingml/2006/main" xmlns:ma14="http://schemas.microsoft.com/office/mac/drawingml/2011/main"/>
+                            <ma14:wrappingTextBoxFlag xmlns:ma14="http://schemas.microsoft.com/office/mac/drawingml/2011/main" xmlns:w="http://schemas.openxmlformats.org/wordprocessingml/2006/main" xmlns:w10="urn:schemas-microsoft-com:office:word" xmlns:v="urn:schemas-microsoft-com:vml" xmlns:o="urn:schemas-microsoft-com:office:office" xmlns:mv="urn:schemas-microsoft-com:mac:vml" xmlns:mo="http://schemas.microsoft.com/office/mac/office/2008/main" xmlns=""/>
                           </a:ext>
                         </a:extLst>
                       </wps:spPr>
@@ -3717,7 +3750,7 @@
                                 <w:lang w:val="es-MX"/>
                               </w:rPr>
                             </w:pPr>
-                            <w:hyperlink r:id="rId24" w:history="1">
+                            <w:hyperlink r:id="rId23" w:history="1">
                               <w:r>
                                 <w:rPr>
                                   <w:rStyle w:val="Hipervnculo"/>
@@ -3772,7 +3805,7 @@
                           <w:lang w:val="es-MX"/>
                         </w:rPr>
                       </w:pPr>
-                      <w:hyperlink r:id="rId25" w:history="1">
+                      <w:hyperlink r:id="rId24" w:history="1">
                         <w:r>
                           <w:rPr>
                             <w:rStyle w:val="Hipervnculo"/>
@@ -3836,11 +3869,11 @@
                     </pic:cNvPicPr>
                   </pic:nvPicPr>
                   <pic:blipFill>
-                    <a:blip r:embed="rId26">
+                    <a:blip r:embed="rId25">
                       <a:extLst>
                         <a:ext uri="{BEBA8EAE-BF5A-486C-A8C5-ECC9F3942E4B}">
                           <a14:imgProps xmlns:a14="http://schemas.microsoft.com/office/drawing/2010/main">
-                            <a14:imgLayer r:embed="rId27">
+                            <a14:imgLayer r:embed="rId26">
                               <a14:imgEffect>
                                 <a14:brightnessContrast bright="100000" contrast="100000"/>
                               </a14:imgEffect>
@@ -4025,7 +4058,7 @@
               </wp:anchor>
             </w:drawing>
           </mc:Choice>
-          <mc:Fallback xmlns:mo="http://schemas.microsoft.com/office/mac/office/2008/main" xmlns:mv="urn:schemas-microsoft-com:mac:vml">
+          <mc:Fallback xmlns:mv="urn:schemas-microsoft-com:mac:vml" xmlns:mo="http://schemas.microsoft.com/office/mac/office/2008/main">
             <w:pict>
               <v:shape w14:anchorId="5192BC56" id="AutoShape 212" o:spid="_x0000_s1026" type="#_x0000_t32" style="position:absolute;margin-left:-111.85pt;margin-top:17.7pt;width:.05pt;height:251.5pt;z-index:251667456;visibility:visible;mso-wrap-style:square;mso-width-percent:0;mso-height-percent:0;mso-wrap-distance-left:9pt;mso-wrap-distance-top:0;mso-wrap-distance-right:9pt;mso-wrap-distance-bottom:0;mso-position-horizontal:absolute;mso-position-horizontal-relative:text;mso-position-vertical:absolute;mso-position-vertical-relative:text;mso-width-percent:0;mso-height-percent:0;mso-width-relative:page;mso-height-relative:page" o:gfxdata="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" strokecolor="#00b0f0"/>
             </w:pict>
@@ -4107,7 +4140,7 @@
               </wp:anchor>
             </w:drawing>
           </mc:Choice>
-          <mc:Fallback xmlns:mo="http://schemas.microsoft.com/office/mac/office/2008/main" xmlns:mv="urn:schemas-microsoft-com:mac:vml">
+          <mc:Fallback xmlns:mv="urn:schemas-microsoft-com:mac:vml" xmlns:mo="http://schemas.microsoft.com/office/mac/office/2008/main">
             <w:pict>
               <v:shape w14:anchorId="1599C820" id="AutoShape 216" o:spid="_x0000_s1026" type="#_x0000_t32" style="position:absolute;margin-left:-351.3pt;margin-top:-12.15pt;width:11.35pt;height:0;z-index:251671552;visibility:visible;mso-wrap-style:square;mso-width-percent:0;mso-height-percent:0;mso-wrap-distance-left:9pt;mso-wrap-distance-top:0;mso-wrap-distance-right:9pt;mso-wrap-distance-bottom:0;mso-position-horizontal:absolute;mso-position-horizontal-relative:text;mso-position-vertical:absolute;mso-position-vertical-relative:text;mso-width-percent:0;mso-height-percent:0;mso-width-relative:page;mso-height-relative:page" o:gfxdata="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" strokecolor="#00b0f0"/>
             </w:pict>
@@ -5198,7 +5231,7 @@
                         <a:effectLst/>
                         <a:extLst>
                           <a:ext uri="{C572A759-6A51-4108-AA02-DFA0A04FC94B}">
-                            <ma14:wrappingTextBoxFlag xmlns="" xmlns:mo="http://schemas.microsoft.com/office/mac/office/2008/main" xmlns:mv="urn:schemas-microsoft-com:mac:vml" xmlns:o="urn:schemas-microsoft-com:office:office" xmlns:v="urn:schemas-microsoft-com:vml" xmlns:w10="urn:schemas-microsoft-com:office:word" xmlns:w="http://schemas.openxmlformats.org/wordprocessingml/2006/main" xmlns:ma14="http://schemas.microsoft.com/office/mac/drawingml/2011/main"/>
+                            <ma14:wrappingTextBoxFlag xmlns:ma14="http://schemas.microsoft.com/office/mac/drawingml/2011/main" xmlns:w="http://schemas.openxmlformats.org/wordprocessingml/2006/main" xmlns:w10="urn:schemas-microsoft-com:office:word" xmlns:v="urn:schemas-microsoft-com:vml" xmlns:o="urn:schemas-microsoft-com:office:office" xmlns:mv="urn:schemas-microsoft-com:mac:vml" xmlns:mo="http://schemas.microsoft.com/office/mac/office/2008/main" xmlns=""/>
                           </a:ext>
                         </a:extLst>
                       </wps:spPr>
@@ -5737,11 +5770,7 @@
           </mc:Choice>
           <mc:Fallback>
             <w:pict>
-              <v:shapetype w14:anchorId="2A431594" id="_x0000_t202" coordsize="21600,21600" o:spt="202" path="m,l,21600r21600,l21600,xe">
-                <v:stroke joinstyle="miter"/>
-                <v:path gradientshapeok="t" o:connecttype="rect"/>
-              </v:shapetype>
-              <v:shape id="Cuadro de texto 9" o:spid="_x0000_s1041" type="#_x0000_t202" style="position:absolute;margin-left:-57.45pt;margin-top:10.25pt;width:64.8pt;height:437.4pt;z-index:251626496;visibility:visible;mso-wrap-style:square;mso-width-percent:0;mso-height-percent:0;mso-wrap-distance-left:9pt;mso-wrap-distance-top:0;mso-wrap-distance-right:9pt;mso-wrap-distance-bottom:0;mso-position-horizontal:absolute;mso-position-horizontal-relative:text;mso-position-vertical:absolute;mso-position-vertical-relative:text;mso-width-percent:0;mso-height-percent:0;mso-width-relative:margin;mso-height-relative:page;v-text-anchor:top" o:gfxdata="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" filled="f" stroked="f">
+              <v:shape w14:anchorId="2A431594" id="Cuadro de texto 9" o:spid="_x0000_s1041" type="#_x0000_t202" style="position:absolute;margin-left:-57.45pt;margin-top:10.25pt;width:64.8pt;height:437.4pt;z-index:251626496;visibility:visible;mso-wrap-style:square;mso-width-percent:0;mso-height-percent:0;mso-wrap-distance-left:9pt;mso-wrap-distance-top:0;mso-wrap-distance-right:9pt;mso-wrap-distance-bottom:0;mso-position-horizontal:absolute;mso-position-horizontal-relative:text;mso-position-vertical:absolute;mso-position-vertical-relative:text;mso-width-percent:0;mso-height-percent:0;mso-width-relative:margin;mso-height-relative:page;v-text-anchor:top" o:gfxdata="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" filled="f" stroked="f">
                 <v:textbox>
                   <w:txbxContent>
                     <w:p>
@@ -6899,7 +6928,7 @@
                         <a:effectLst/>
                         <a:extLst>
                           <a:ext uri="{C572A759-6A51-4108-AA02-DFA0A04FC94B}">
-                            <ma14:wrappingTextBoxFlag xmlns="" xmlns:mo="http://schemas.microsoft.com/office/mac/office/2008/main" xmlns:mv="urn:schemas-microsoft-com:mac:vml" xmlns:o="urn:schemas-microsoft-com:office:office" xmlns:v="urn:schemas-microsoft-com:vml" xmlns:w10="urn:schemas-microsoft-com:office:word" xmlns:w="http://schemas.openxmlformats.org/wordprocessingml/2006/main" xmlns:ma14="http://schemas.microsoft.com/office/mac/drawingml/2011/main"/>
+                            <ma14:wrappingTextBoxFlag xmlns:ma14="http://schemas.microsoft.com/office/mac/drawingml/2011/main" xmlns:w="http://schemas.openxmlformats.org/wordprocessingml/2006/main" xmlns:w10="urn:schemas-microsoft-com:office:word" xmlns:v="urn:schemas-microsoft-com:vml" xmlns:o="urn:schemas-microsoft-com:office:office" xmlns:mv="urn:schemas-microsoft-com:mac:vml" xmlns:mo="http://schemas.microsoft.com/office/mac/office/2008/main" xmlns=""/>
                           </a:ext>
                         </a:extLst>
                       </wps:spPr>
@@ -7804,11 +7833,7 @@
                           <w:p>
                             <w:pPr>
                               <w:pStyle w:val="Prrafodelista"/>
-                              <w:numPr>
-                                <w:ilvl w:val="0"/>
-                                <w:numId w:val="8"/>
-                              </w:numPr>
-                              <w:spacing w:after="240"/>
+                              <w:ind w:left="360"/>
                               <w:jc w:val="both"/>
                               <w:rPr>
                                 <w:rFonts w:ascii="Arial" w:hAnsi="Arial" w:cs="Arial"/>
@@ -7818,82 +7843,6 @@
                                 <w:lang w:val="en-US"/>
                               </w:rPr>
                             </w:pPr>
-                            <w:r>
-                              <w:rPr>
-                                <w:rFonts w:ascii="Arial" w:hAnsi="Arial" w:cs="Arial"/>
-                                <w:color w:val="000000"/>
-                                <w:sz w:val="18"/>
-                                <w:szCs w:val="18"/>
-                                <w:lang w:val="en-US"/>
-                              </w:rPr>
-                              <w:t xml:space="preserve">Integration with </w:t>
-                            </w:r>
-                            <w:r>
-                              <w:rPr>
-                                <w:rFonts w:ascii="Arial" w:hAnsi="Arial" w:cs="Arial"/>
-                                <w:b/>
-                                <w:bCs/>
-                                <w:color w:val="000000"/>
-                                <w:sz w:val="18"/>
-                                <w:szCs w:val="18"/>
-                                <w:lang w:val="en-US"/>
-                              </w:rPr>
-                              <w:t>private APIs</w:t>
-                            </w:r>
-                            <w:r>
-                              <w:rPr>
-                                <w:rFonts w:ascii="Arial" w:hAnsi="Arial" w:cs="Arial"/>
-                                <w:color w:val="000000"/>
-                                <w:sz w:val="18"/>
-                                <w:szCs w:val="18"/>
-                                <w:lang w:val="en-US"/>
-                              </w:rPr>
-                              <w:t xml:space="preserve">, </w:t>
-                            </w:r>
-                            <w:r>
-                              <w:rPr>
-                                <w:rFonts w:ascii="Arial" w:hAnsi="Arial" w:cs="Arial"/>
-                                <w:b/>
-                                <w:bCs/>
-                                <w:color w:val="000000"/>
-                                <w:sz w:val="18"/>
-                                <w:szCs w:val="18"/>
-                                <w:lang w:val="en-US"/>
-                              </w:rPr>
-                              <w:t>libraries</w:t>
-                            </w:r>
-                            <w:r>
-                              <w:rPr>
-                                <w:rFonts w:ascii="Arial" w:hAnsi="Arial" w:cs="Arial"/>
-                                <w:color w:val="000000"/>
-                                <w:sz w:val="18"/>
-                                <w:szCs w:val="18"/>
-                                <w:lang w:val="en-US"/>
-                              </w:rPr>
-                              <w:t xml:space="preserve"> and </w:t>
-                            </w:r>
-                            <w:r>
-                              <w:rPr>
-                                <w:rFonts w:ascii="Arial" w:hAnsi="Arial" w:cs="Arial"/>
-                                <w:b/>
-                                <w:bCs/>
-                                <w:color w:val="000000"/>
-                                <w:sz w:val="18"/>
-                                <w:szCs w:val="18"/>
-                                <w:lang w:val="en-US"/>
-                              </w:rPr>
-                              <w:t>third-party services</w:t>
-                            </w:r>
-                            <w:r>
-                              <w:rPr>
-                                <w:rFonts w:ascii="Arial" w:hAnsi="Arial" w:cs="Arial"/>
-                                <w:color w:val="000000"/>
-                                <w:sz w:val="18"/>
-                                <w:szCs w:val="18"/>
-                                <w:lang w:val="en-US"/>
-                              </w:rPr>
-                              <w:t>.</w:t>
-                            </w:r>
                           </w:p>
                           <w:p>
                             <w:pPr>
@@ -8235,6 +8184,163 @@
                           </w:p>
                           <w:p>
                             <w:pPr>
+                              <w:pStyle w:val="Prrafodelista"/>
+                              <w:numPr>
+                                <w:ilvl w:val="0"/>
+                                <w:numId w:val="9"/>
+                              </w:numPr>
+                              <w:spacing w:after="240"/>
+                              <w:jc w:val="both"/>
+                              <w:rPr>
+                                <w:rFonts w:ascii="Arial" w:hAnsi="Arial" w:cs="Arial"/>
+                                <w:color w:val="000000"/>
+                                <w:sz w:val="18"/>
+                                <w:szCs w:val="18"/>
+                                <w:lang w:val="en-US"/>
+                              </w:rPr>
+                            </w:pPr>
+                            <w:r>
+                              <w:rPr>
+                                <w:rFonts w:ascii="Arial" w:hAnsi="Arial" w:cs="Arial"/>
+                                <w:color w:val="000000"/>
+                                <w:sz w:val="18"/>
+                                <w:szCs w:val="18"/>
+                                <w:lang w:val="en-US"/>
+                              </w:rPr>
+                              <w:t xml:space="preserve">Integration with </w:t>
+                            </w:r>
+                            <w:r>
+                              <w:rPr>
+                                <w:rFonts w:ascii="Arial" w:hAnsi="Arial" w:cs="Arial"/>
+                                <w:b/>
+                                <w:bCs/>
+                                <w:color w:val="000000"/>
+                                <w:sz w:val="18"/>
+                                <w:szCs w:val="18"/>
+                                <w:lang w:val="en-US"/>
+                              </w:rPr>
+                              <w:t>private APIs</w:t>
+                            </w:r>
+                            <w:r>
+                              <w:rPr>
+                                <w:rFonts w:ascii="Arial" w:hAnsi="Arial" w:cs="Arial"/>
+                                <w:color w:val="000000"/>
+                                <w:sz w:val="18"/>
+                                <w:szCs w:val="18"/>
+                                <w:lang w:val="en-US"/>
+                              </w:rPr>
+                              <w:t xml:space="preserve">, </w:t>
+                            </w:r>
+                            <w:r>
+                              <w:rPr>
+                                <w:rFonts w:ascii="Arial" w:hAnsi="Arial" w:cs="Arial"/>
+                                <w:b/>
+                                <w:bCs/>
+                                <w:color w:val="000000"/>
+                                <w:sz w:val="18"/>
+                                <w:szCs w:val="18"/>
+                                <w:lang w:val="en-US"/>
+                              </w:rPr>
+                              <w:t>libraries</w:t>
+                            </w:r>
+                            <w:r>
+                              <w:rPr>
+                                <w:rFonts w:ascii="Arial" w:hAnsi="Arial" w:cs="Arial"/>
+                                <w:color w:val="000000"/>
+                                <w:sz w:val="18"/>
+                                <w:szCs w:val="18"/>
+                                <w:lang w:val="en-US"/>
+                              </w:rPr>
+                              <w:t xml:space="preserve"> and </w:t>
+                            </w:r>
+                            <w:r>
+                              <w:rPr>
+                                <w:rFonts w:ascii="Arial" w:hAnsi="Arial" w:cs="Arial"/>
+                                <w:b/>
+                                <w:bCs/>
+                                <w:color w:val="000000"/>
+                                <w:sz w:val="18"/>
+                                <w:szCs w:val="18"/>
+                                <w:lang w:val="en-US"/>
+                              </w:rPr>
+                              <w:t>third-party service</w:t>
+                            </w:r>
+                            <w:r>
+                              <w:rPr>
+                                <w:rFonts w:ascii="Arial" w:hAnsi="Arial" w:cs="Arial"/>
+                                <w:b/>
+                                <w:bCs/>
+                                <w:color w:val="000000"/>
+                                <w:sz w:val="18"/>
+                                <w:szCs w:val="18"/>
+                                <w:lang w:val="en-US"/>
+                              </w:rPr>
+                              <w:t>,</w:t>
+                            </w:r>
+                            <w:r>
+                              <w:rPr>
+                                <w:rFonts w:ascii="Arial" w:hAnsi="Arial" w:cs="Arial"/>
+                                <w:color w:val="000000"/>
+                                <w:sz w:val="18"/>
+                                <w:szCs w:val="18"/>
+                                <w:lang w:val="en"/>
+                              </w:rPr>
+                              <w:t xml:space="preserve"> using the Flutter, </w:t>
+                            </w:r>
+                            <w:r>
+                              <w:rPr>
+                                <w:rFonts w:ascii="Arial" w:hAnsi="Arial" w:cs="Arial"/>
+                                <w:b/>
+                                <w:bCs/>
+                                <w:color w:val="000000"/>
+                                <w:sz w:val="18"/>
+                                <w:szCs w:val="18"/>
+                                <w:lang w:val="en"/>
+                              </w:rPr>
+                              <w:t>Dio</w:t>
+                            </w:r>
+                            <w:r>
+                              <w:rPr>
+                                <w:rFonts w:ascii="Arial" w:hAnsi="Arial" w:cs="Arial"/>
+                                <w:color w:val="000000"/>
+                                <w:sz w:val="18"/>
+                                <w:szCs w:val="18"/>
+                                <w:lang w:val="en"/>
+                              </w:rPr>
+                              <w:t xml:space="preserve"> and </w:t>
+                            </w:r>
+                            <w:r>
+                              <w:rPr>
+                                <w:rFonts w:ascii="Arial" w:hAnsi="Arial" w:cs="Arial"/>
+                                <w:b/>
+                                <w:bCs/>
+                                <w:color w:val="000000"/>
+                                <w:sz w:val="18"/>
+                                <w:szCs w:val="18"/>
+                                <w:lang w:val="en"/>
+                              </w:rPr>
+                              <w:t>Retrofit</w:t>
+                            </w:r>
+                            <w:r>
+                              <w:rPr>
+                                <w:rFonts w:ascii="Arial" w:hAnsi="Arial" w:cs="Arial"/>
+                                <w:color w:val="000000"/>
+                                <w:sz w:val="18"/>
+                                <w:szCs w:val="18"/>
+                                <w:lang w:val="en"/>
+                              </w:rPr>
+                              <w:t xml:space="preserve"> packages.</w:t>
+                            </w:r>
+                          </w:p>
+                          <w:p>
+                            <w:pPr>
+                              <w:pStyle w:val="Prrafodelista"/>
+                              <w:numPr>
+                                <w:ilvl w:val="0"/>
+                                <w:numId w:val="9"/>
+                              </w:numPr>
+                              <w:spacing w:after="240"/>
+                              <w:jc w:val="both"/>
                               <w:rPr>
                                 <w:rFonts w:ascii="Arial" w:hAnsi="Arial" w:cs="Arial"/>
                                 <w:color w:val="000000"/>
@@ -9175,11 +9281,7 @@
                     <w:p>
                       <w:pPr>
                         <w:pStyle w:val="Prrafodelista"/>
-                        <w:numPr>
-                          <w:ilvl w:val="0"/>
-                          <w:numId w:val="8"/>
-                        </w:numPr>
-                        <w:spacing w:after="240"/>
+                        <w:ind w:left="360"/>
                         <w:jc w:val="both"/>
                         <w:rPr>
                           <w:rFonts w:ascii="Arial" w:hAnsi="Arial" w:cs="Arial"/>
@@ -9189,82 +9291,6 @@
                           <w:lang w:val="en-US"/>
                         </w:rPr>
                       </w:pPr>
-                      <w:r>
-                        <w:rPr>
-                          <w:rFonts w:ascii="Arial" w:hAnsi="Arial" w:cs="Arial"/>
-                          <w:color w:val="000000"/>
-                          <w:sz w:val="18"/>
-                          <w:szCs w:val="18"/>
-                          <w:lang w:val="en-US"/>
-                        </w:rPr>
-                        <w:t xml:space="preserve">Integration with </w:t>
-                      </w:r>
-                      <w:r>
-                        <w:rPr>
-                          <w:rFonts w:ascii="Arial" w:hAnsi="Arial" w:cs="Arial"/>
-                          <w:b/>
-                          <w:bCs/>
-                          <w:color w:val="000000"/>
-                          <w:sz w:val="18"/>
-                          <w:szCs w:val="18"/>
-                          <w:lang w:val="en-US"/>
-                        </w:rPr>
-                        <w:t>private APIs</w:t>
-                      </w:r>
-                      <w:r>
-                        <w:rPr>
-                          <w:rFonts w:ascii="Arial" w:hAnsi="Arial" w:cs="Arial"/>
-                          <w:color w:val="000000"/>
-                          <w:sz w:val="18"/>
-                          <w:szCs w:val="18"/>
-                          <w:lang w:val="en-US"/>
-                        </w:rPr>
-                        <w:t xml:space="preserve">, </w:t>
-                      </w:r>
-                      <w:r>
-                        <w:rPr>
-                          <w:rFonts w:ascii="Arial" w:hAnsi="Arial" w:cs="Arial"/>
-                          <w:b/>
-                          <w:bCs/>
-                          <w:color w:val="000000"/>
-                          <w:sz w:val="18"/>
-                          <w:szCs w:val="18"/>
-                          <w:lang w:val="en-US"/>
-                        </w:rPr>
-                        <w:t>libraries</w:t>
-                      </w:r>
-                      <w:r>
-                        <w:rPr>
-                          <w:rFonts w:ascii="Arial" w:hAnsi="Arial" w:cs="Arial"/>
-                          <w:color w:val="000000"/>
-                          <w:sz w:val="18"/>
-                          <w:szCs w:val="18"/>
-                          <w:lang w:val="en-US"/>
-                        </w:rPr>
-                        <w:t xml:space="preserve"> and </w:t>
-                      </w:r>
-                      <w:r>
-                        <w:rPr>
-                          <w:rFonts w:ascii="Arial" w:hAnsi="Arial" w:cs="Arial"/>
-                          <w:b/>
-                          <w:bCs/>
-                          <w:color w:val="000000"/>
-                          <w:sz w:val="18"/>
-                          <w:szCs w:val="18"/>
-                          <w:lang w:val="en-US"/>
-                        </w:rPr>
-                        <w:t>third-party services</w:t>
-                      </w:r>
-                      <w:r>
-                        <w:rPr>
-                          <w:rFonts w:ascii="Arial" w:hAnsi="Arial" w:cs="Arial"/>
-                          <w:color w:val="000000"/>
-                          <w:sz w:val="18"/>
-                          <w:szCs w:val="18"/>
-                          <w:lang w:val="en-US"/>
-                        </w:rPr>
-                        <w:t>.</w:t>
-                      </w:r>
                     </w:p>
                     <w:p>
                       <w:pPr>
@@ -9606,6 +9632,163 @@
                     </w:p>
                     <w:p>
                       <w:pPr>
+                        <w:pStyle w:val="Prrafodelista"/>
+                        <w:numPr>
+                          <w:ilvl w:val="0"/>
+                          <w:numId w:val="9"/>
+                        </w:numPr>
+                        <w:spacing w:after="240"/>
+                        <w:jc w:val="both"/>
+                        <w:rPr>
+                          <w:rFonts w:ascii="Arial" w:hAnsi="Arial" w:cs="Arial"/>
+                          <w:color w:val="000000"/>
+                          <w:sz w:val="18"/>
+                          <w:szCs w:val="18"/>
+                          <w:lang w:val="en-US"/>
+                        </w:rPr>
+                      </w:pPr>
+                      <w:r>
+                        <w:rPr>
+                          <w:rFonts w:ascii="Arial" w:hAnsi="Arial" w:cs="Arial"/>
+                          <w:color w:val="000000"/>
+                          <w:sz w:val="18"/>
+                          <w:szCs w:val="18"/>
+                          <w:lang w:val="en-US"/>
+                        </w:rPr>
+                        <w:t xml:space="preserve">Integration with </w:t>
+                      </w:r>
+                      <w:r>
+                        <w:rPr>
+                          <w:rFonts w:ascii="Arial" w:hAnsi="Arial" w:cs="Arial"/>
+                          <w:b/>
+                          <w:bCs/>
+                          <w:color w:val="000000"/>
+                          <w:sz w:val="18"/>
+                          <w:szCs w:val="18"/>
+                          <w:lang w:val="en-US"/>
+                        </w:rPr>
+                        <w:t>private APIs</w:t>
+                      </w:r>
+                      <w:r>
+                        <w:rPr>
+                          <w:rFonts w:ascii="Arial" w:hAnsi="Arial" w:cs="Arial"/>
+                          <w:color w:val="000000"/>
+                          <w:sz w:val="18"/>
+                          <w:szCs w:val="18"/>
+                          <w:lang w:val="en-US"/>
+                        </w:rPr>
+                        <w:t xml:space="preserve">, </w:t>
+                      </w:r>
+                      <w:r>
+                        <w:rPr>
+                          <w:rFonts w:ascii="Arial" w:hAnsi="Arial" w:cs="Arial"/>
+                          <w:b/>
+                          <w:bCs/>
+                          <w:color w:val="000000"/>
+                          <w:sz w:val="18"/>
+                          <w:szCs w:val="18"/>
+                          <w:lang w:val="en-US"/>
+                        </w:rPr>
+                        <w:t>libraries</w:t>
+                      </w:r>
+                      <w:r>
+                        <w:rPr>
+                          <w:rFonts w:ascii="Arial" w:hAnsi="Arial" w:cs="Arial"/>
+                          <w:color w:val="000000"/>
+                          <w:sz w:val="18"/>
+                          <w:szCs w:val="18"/>
+                          <w:lang w:val="en-US"/>
+                        </w:rPr>
+                        <w:t xml:space="preserve"> and </w:t>
+                      </w:r>
+                      <w:r>
+                        <w:rPr>
+                          <w:rFonts w:ascii="Arial" w:hAnsi="Arial" w:cs="Arial"/>
+                          <w:b/>
+                          <w:bCs/>
+                          <w:color w:val="000000"/>
+                          <w:sz w:val="18"/>
+                          <w:szCs w:val="18"/>
+                          <w:lang w:val="en-US"/>
+                        </w:rPr>
+                        <w:t>third-party service</w:t>
+                      </w:r>
+                      <w:r>
+                        <w:rPr>
+                          <w:rFonts w:ascii="Arial" w:hAnsi="Arial" w:cs="Arial"/>
+                          <w:b/>
+                          <w:bCs/>
+                          <w:color w:val="000000"/>
+                          <w:sz w:val="18"/>
+                          <w:szCs w:val="18"/>
+                          <w:lang w:val="en-US"/>
+                        </w:rPr>
+                        <w:t>,</w:t>
+                      </w:r>
+                      <w:r>
+                        <w:rPr>
+                          <w:rFonts w:ascii="Arial" w:hAnsi="Arial" w:cs="Arial"/>
+                          <w:color w:val="000000"/>
+                          <w:sz w:val="18"/>
+                          <w:szCs w:val="18"/>
+                          <w:lang w:val="en"/>
+                        </w:rPr>
+                        <w:t xml:space="preserve"> using the Flutter, </w:t>
+                      </w:r>
+                      <w:r>
+                        <w:rPr>
+                          <w:rFonts w:ascii="Arial" w:hAnsi="Arial" w:cs="Arial"/>
+                          <w:b/>
+                          <w:bCs/>
+                          <w:color w:val="000000"/>
+                          <w:sz w:val="18"/>
+                          <w:szCs w:val="18"/>
+                          <w:lang w:val="en"/>
+                        </w:rPr>
+                        <w:t>Dio</w:t>
+                      </w:r>
+                      <w:r>
+                        <w:rPr>
+                          <w:rFonts w:ascii="Arial" w:hAnsi="Arial" w:cs="Arial"/>
+                          <w:color w:val="000000"/>
+                          <w:sz w:val="18"/>
+                          <w:szCs w:val="18"/>
+                          <w:lang w:val="en"/>
+                        </w:rPr>
+                        <w:t xml:space="preserve"> and </w:t>
+                      </w:r>
+                      <w:r>
+                        <w:rPr>
+                          <w:rFonts w:ascii="Arial" w:hAnsi="Arial" w:cs="Arial"/>
+                          <w:b/>
+                          <w:bCs/>
+                          <w:color w:val="000000"/>
+                          <w:sz w:val="18"/>
+                          <w:szCs w:val="18"/>
+                          <w:lang w:val="en"/>
+                        </w:rPr>
+                        <w:t>Retrofit</w:t>
+                      </w:r>
+                      <w:r>
+                        <w:rPr>
+                          <w:rFonts w:ascii="Arial" w:hAnsi="Arial" w:cs="Arial"/>
+                          <w:color w:val="000000"/>
+                          <w:sz w:val="18"/>
+                          <w:szCs w:val="18"/>
+                          <w:lang w:val="en"/>
+                        </w:rPr>
+                        <w:t xml:space="preserve"> packages.</w:t>
+                      </w:r>
+                    </w:p>
+                    <w:p>
+                      <w:pPr>
+                        <w:pStyle w:val="Prrafodelista"/>
+                        <w:numPr>
+                          <w:ilvl w:val="0"/>
+                          <w:numId w:val="9"/>
+                        </w:numPr>
+                        <w:spacing w:after="240"/>
+                        <w:jc w:val="both"/>
                         <w:rPr>
                           <w:rFonts w:ascii="Arial" w:hAnsi="Arial" w:cs="Arial"/>
                           <w:color w:val="000000"/>
@@ -10585,7 +10768,7 @@
               </wp:anchor>
             </w:drawing>
           </mc:Choice>
-          <mc:Fallback xmlns:mo="http://schemas.microsoft.com/office/mac/office/2008/main" xmlns:mv="urn:schemas-microsoft-com:mac:vml">
+          <mc:Fallback xmlns:mv="urn:schemas-microsoft-com:mac:vml" xmlns:mo="http://schemas.microsoft.com/office/mac/office/2008/main">
             <w:pict>
               <v:shape w14:anchorId="43B98AF6" id="AutoShape 218" o:spid="_x0000_s1026" type="#_x0000_t32" style="position:absolute;margin-left:-350.85pt;margin-top:1.95pt;width:11.35pt;height:0;z-index:251673600;visibility:visible;mso-wrap-style:square;mso-width-percent:0;mso-height-percent:0;mso-wrap-distance-left:9pt;mso-wrap-distance-top:0;mso-wrap-distance-right:9pt;mso-wrap-distance-bottom:0;mso-position-horizontal:absolute;mso-position-horizontal-relative:text;mso-position-vertical:absolute;mso-position-vertical-relative:text;mso-width-percent:0;mso-height-percent:0;mso-width-relative:page;mso-height-relative:page" o:gfxdata="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" strokecolor="#00b0f0"/>
             </w:pict>
@@ -11294,7 +11477,7 @@
                         <a:effectLst/>
                         <a:extLst>
                           <a:ext uri="{C572A759-6A51-4108-AA02-DFA0A04FC94B}">
-                            <ma14:wrappingTextBoxFlag xmlns="" xmlns:mo="http://schemas.microsoft.com/office/mac/office/2008/main" xmlns:mv="urn:schemas-microsoft-com:mac:vml" xmlns:o="urn:schemas-microsoft-com:office:office" xmlns:v="urn:schemas-microsoft-com:vml" xmlns:w10="urn:schemas-microsoft-com:office:word" xmlns:w="http://schemas.openxmlformats.org/wordprocessingml/2006/main" xmlns:ma14="http://schemas.microsoft.com/office/mac/drawingml/2011/main"/>
+                            <ma14:wrappingTextBoxFlag xmlns:ma14="http://schemas.microsoft.com/office/mac/drawingml/2011/main" xmlns:w="http://schemas.openxmlformats.org/wordprocessingml/2006/main" xmlns:w10="urn:schemas-microsoft-com:office:word" xmlns:v="urn:schemas-microsoft-com:vml" xmlns:o="urn:schemas-microsoft-com:office:office" xmlns:mv="urn:schemas-microsoft-com:mac:vml" xmlns:mo="http://schemas.microsoft.com/office/mac/office/2008/main" xmlns=""/>
                           </a:ext>
                         </a:extLst>
                       </wps:spPr>
@@ -11866,7 +12049,7 @@
                                 <w:lang w:val="en-US"/>
                               </w:rPr>
                             </w:pPr>
-                            <w:hyperlink r:id="rId28" w:history="1">
+                            <w:hyperlink r:id="rId27" w:history="1">
                               <w:r>
                                 <w:rPr>
                                   <w:rStyle w:val="Hipervnculo"/>
@@ -12083,7 +12266,7 @@
                           <w:lang w:val="en-US"/>
                         </w:rPr>
                       </w:pPr>
-                      <w:hyperlink r:id="rId29" w:history="1">
+                      <w:hyperlink r:id="rId28" w:history="1">
                         <w:r>
                           <w:rPr>
                             <w:rStyle w:val="Hipervnculo"/>
@@ -14319,7 +14502,6 @@
   <w:style w:type="character" w:default="1" w:styleId="Fuentedeprrafopredeter">
     <w:name w:val="Default Paragraph Font"/>
     <w:uiPriority w:val="1"/>
-    <w:semiHidden/>
     <w:unhideWhenUsed/>
   </w:style>
   <w:style w:type="table" w:default="1" w:styleId="Tablanormal">
@@ -14484,6 +14666,32 @@
     <w:name w:val="break-words"/>
     <w:basedOn w:val="Fuentedeprrafopredeter"/>
     <w:rsid w:val="00852F1F"/>
+  </w:style>
+  <w:style w:type="paragraph" w:styleId="HTMLconformatoprevio">
+    <w:name w:val="HTML Preformatted"/>
+    <w:basedOn w:val="Normal"/>
+    <w:link w:val="HTMLconformatoprevioCar"/>
+    <w:uiPriority w:val="99"/>
+    <w:semiHidden/>
+    <w:unhideWhenUsed/>
+    <w:rsid w:val="00651A09"/>
+    <w:rPr>
+      <w:rFonts w:ascii="Consolas" w:hAnsi="Consolas"/>
+      <w:sz w:val="20"/>
+      <w:szCs w:val="20"/>
+    </w:rPr>
+  </w:style>
+  <w:style w:type="character" w:customStyle="1" w:styleId="HTMLconformatoprevioCar">
+    <w:name w:val="HTML con formato previo Car"/>
+    <w:basedOn w:val="Fuentedeprrafopredeter"/>
+    <w:link w:val="HTMLconformatoprevio"/>
+    <w:uiPriority w:val="99"/>
+    <w:semiHidden/>
+    <w:rsid w:val="00651A09"/>
+    <w:rPr>
+      <w:rFonts w:ascii="Consolas" w:hAnsi="Consolas"/>
+      <w:lang w:val="es-ES_tradnl" w:eastAsia="es-ES"/>
+    </w:rPr>
   </w:style>
 </w:styles>
 </file>

</xml_diff>

<commit_message>
English Resume: + Level 6 exp
</commit_message>
<xml_diff>
--- a/English/Jessica's Resume.docx
+++ b/English/Jessica's Resume.docx
@@ -2370,10 +2370,22 @@
                               <w:fldChar w:fldCharType="begin"/>
                             </w:r>
                             <w:r>
+                              <w:instrText xml:space="preserve"> INCLUDEPICTURE  "https://lh3.googleusercontent.com/-zZva6319EVE/AAAAAAAAAAI/AAAAAAAAAAA/zKFGBYMviqc/photo.jpg" \* MERGEFORMATINET </w:instrText>
+                            </w:r>
+                            <w:r>
+                              <w:fldChar w:fldCharType="separate"/>
+                            </w:r>
+                            <w:r>
+                              <w:fldChar w:fldCharType="begin"/>
+                            </w:r>
+                            <w:r>
                               <w:instrText xml:space="preserve"> </w:instrText>
                             </w:r>
                             <w:r>
-                              <w:instrText>INCLUDEPICTURE  "https://lh3.googleusercontent.com/-zZva6319EVE/AAAAAAAAAAI/AAAAAAAAAAA/zKFGBYMviqc/photo.jpg" \* MERGEFORMATINET</w:instrText>
+                              <w:instrText>INCLUDEPICTURE  "https://lh3.googleusercontent.com/-zZva6319EVE/AAAAAA</w:instrText>
+                            </w:r>
+                            <w:r>
+                              <w:instrText>AAAAI/AAAAAAAAAAA/zKFGBYMviqc/photo.jpg" \* MERGEFORMATINET</w:instrText>
                             </w:r>
                             <w:r>
                               <w:instrText xml:space="preserve"> </w:instrText>
@@ -2488,6 +2500,9 @@
                             <w:r>
                               <w:fldChar w:fldCharType="end"/>
                             </w:r>
+                            <w:r>
+                              <w:fldChar w:fldCharType="end"/>
+                            </w:r>
                           </w:p>
                         </w:txbxContent>
                       </wps:txbx>
@@ -2750,10 +2765,22 @@
                         <w:fldChar w:fldCharType="begin"/>
                       </w:r>
                       <w:r>
+                        <w:instrText xml:space="preserve"> INCLUDEPICTURE  "https://lh3.googleusercontent.com/-zZva6319EVE/AAAAAAAAAAI/AAAAAAAAAAA/zKFGBYMviqc/photo.jpg" \* MERGEFORMATINET </w:instrText>
+                      </w:r>
+                      <w:r>
+                        <w:fldChar w:fldCharType="separate"/>
+                      </w:r>
+                      <w:r>
+                        <w:fldChar w:fldCharType="begin"/>
+                      </w:r>
+                      <w:r>
                         <w:instrText xml:space="preserve"> </w:instrText>
                       </w:r>
                       <w:r>
-                        <w:instrText>INCLUDEPICTURE  "https://lh3.googleusercontent.com/-zZva6319EVE/AAAAAAAAAAI/AAAAAAAAAAA/zKFGBYMviqc/photo.jpg" \* MERGEFORMATINET</w:instrText>
+                        <w:instrText>INCLUDEPICTURE  "https://lh3.googleusercontent.com/-zZva6319EVE/AAAAAA</w:instrText>
+                      </w:r>
+                      <w:r>
+                        <w:instrText>AAAAI/AAAAAAAAAAA/zKFGBYMviqc/photo.jpg" \* MERGEFORMATINET</w:instrText>
                       </w:r>
                       <w:r>
                         <w:instrText xml:space="preserve"> </w:instrText>
@@ -2767,6 +2794,9 @@
                             <v:imagedata r:id="rId15" r:href="rId17" gain="109227f"/>
                           </v:shape>
                         </w:pict>
+                      </w:r>
+                      <w:r>
+                        <w:fldChar w:fldCharType="end"/>
                       </w:r>
                       <w:r>
                         <w:fldChar w:fldCharType="end"/>
@@ -3235,17 +3265,6 @@
                                 <w:szCs w:val="30"/>
                                 <w:lang w:val="en-US"/>
                               </w:rPr>
-                              <w:t xml:space="preserve">Full-Stack </w:t>
-                            </w:r>
-                            <w:r>
-                              <w:rPr>
-                                <w:rFonts w:ascii="Arial" w:eastAsia="Arial" w:hAnsi="Arial" w:cs="Arial"/>
-                                <w:color w:val="FFFFFF" w:themeColor="background1"/>
-                                <w:kern w:val="24"/>
-                                <w:sz w:val="30"/>
-                                <w:szCs w:val="30"/>
-                                <w:lang w:val="en-US"/>
-                              </w:rPr>
                               <w:t>Flutter</w:t>
                             </w:r>
                             <w:r>
@@ -3301,17 +3320,6 @@
                           <w:szCs w:val="30"/>
                         </w:rPr>
                       </w:pPr>
-                      <w:r>
-                        <w:rPr>
-                          <w:rFonts w:ascii="Arial" w:eastAsia="Arial" w:hAnsi="Arial" w:cs="Arial"/>
-                          <w:color w:val="FFFFFF" w:themeColor="background1"/>
-                          <w:kern w:val="24"/>
-                          <w:sz w:val="30"/>
-                          <w:szCs w:val="30"/>
-                          <w:lang w:val="en-US"/>
-                        </w:rPr>
-                        <w:t xml:space="preserve">Full-Stack </w:t>
-                      </w:r>
                       <w:r>
                         <w:rPr>
                           <w:rFonts w:ascii="Arial" w:eastAsia="Arial" w:hAnsi="Arial" w:cs="Arial"/>
@@ -3412,7 +3420,7 @@
                         <a:effectLst/>
                         <a:extLst>
                           <a:ext uri="{C572A759-6A51-4108-AA02-DFA0A04FC94B}">
-                            <ma14:wrappingTextBoxFlag xmlns:ma14="http://schemas.microsoft.com/office/mac/drawingml/2011/main" xmlns:w="http://schemas.openxmlformats.org/wordprocessingml/2006/main" xmlns:w10="urn:schemas-microsoft-com:office:word" xmlns:v="urn:schemas-microsoft-com:vml" xmlns:o="urn:schemas-microsoft-com:office:office" xmlns:mv="urn:schemas-microsoft-com:mac:vml" xmlns:mo="http://schemas.microsoft.com/office/mac/office/2008/main" xmlns=""/>
+                            <ma14:wrappingTextBoxFlag xmlns="" xmlns:mo="http://schemas.microsoft.com/office/mac/office/2008/main" xmlns:mv="urn:schemas-microsoft-com:mac:vml" xmlns:o="urn:schemas-microsoft-com:office:office" xmlns:v="urn:schemas-microsoft-com:vml" xmlns:w10="urn:schemas-microsoft-com:office:word" xmlns:w="http://schemas.openxmlformats.org/wordprocessingml/2006/main" xmlns:ma14="http://schemas.microsoft.com/office/mac/drawingml/2011/main"/>
                           </a:ext>
                         </a:extLst>
                       </wps:spPr>
@@ -3429,6 +3437,7 @@
                                 <w:lang w:val="en-US"/>
                               </w:rPr>
                             </w:pPr>
+                            <w:bookmarkStart w:id="0" w:name="_Hlk125710909"/>
                             <w:r>
                               <w:rPr>
                                 <w:rFonts w:ascii="Arial" w:hAnsi="Arial" w:cs="Arial"/>
@@ -3437,7 +3446,28 @@
                                 <w:szCs w:val="22"/>
                                 <w:lang w:val="en-US"/>
                               </w:rPr>
-                              <w:t>Software developer dedicated to learn new tools and methodologies, as well as looking for new challenges and projects that contribute to the improvement of my training and performance.</w:t>
+                              <w:t>Flutter</w:t>
+                            </w:r>
+                            <w:r>
+                              <w:rPr>
+                                <w:rFonts w:ascii="Arial" w:hAnsi="Arial" w:cs="Arial"/>
+                                <w:color w:val="000000"/>
+                                <w:sz w:val="22"/>
+                                <w:szCs w:val="22"/>
+                                <w:lang w:val="en-US"/>
+                              </w:rPr>
+                              <w:t xml:space="preserve"> developer </w:t>
+                            </w:r>
+                            <w:bookmarkEnd w:id="0"/>
+                            <w:r>
+                              <w:rPr>
+                                <w:rFonts w:ascii="Arial" w:hAnsi="Arial" w:cs="Arial"/>
+                                <w:color w:val="000000"/>
+                                <w:sz w:val="22"/>
+                                <w:szCs w:val="22"/>
+                                <w:lang w:val="en-US"/>
+                              </w:rPr>
+                              <w:t>dedicated to learn new tools and methodologies, as well as looking for new challenges and projects that contribute to the improvement of my training and performance.</w:t>
                             </w:r>
                           </w:p>
                           <w:p>
@@ -3571,6 +3601,7 @@
                           <w:lang w:val="en-US"/>
                         </w:rPr>
                       </w:pPr>
+                      <w:bookmarkStart w:id="1" w:name="_Hlk125710909"/>
                       <w:r>
                         <w:rPr>
                           <w:rFonts w:ascii="Arial" w:hAnsi="Arial" w:cs="Arial"/>
@@ -3579,7 +3610,28 @@
                           <w:szCs w:val="22"/>
                           <w:lang w:val="en-US"/>
                         </w:rPr>
-                        <w:t>Software developer dedicated to learn new tools and methodologies, as well as looking for new challenges and projects that contribute to the improvement of my training and performance.</w:t>
+                        <w:t>Flutter</w:t>
+                      </w:r>
+                      <w:r>
+                        <w:rPr>
+                          <w:rFonts w:ascii="Arial" w:hAnsi="Arial" w:cs="Arial"/>
+                          <w:color w:val="000000"/>
+                          <w:sz w:val="22"/>
+                          <w:szCs w:val="22"/>
+                          <w:lang w:val="en-US"/>
+                        </w:rPr>
+                        <w:t xml:space="preserve"> developer </w:t>
+                      </w:r>
+                      <w:bookmarkEnd w:id="1"/>
+                      <w:r>
+                        <w:rPr>
+                          <w:rFonts w:ascii="Arial" w:hAnsi="Arial" w:cs="Arial"/>
+                          <w:color w:val="000000"/>
+                          <w:sz w:val="22"/>
+                          <w:szCs w:val="22"/>
+                          <w:lang w:val="en-US"/>
+                        </w:rPr>
+                        <w:t>dedicated to learn new tools and methodologies, as well as looking for new challenges and projects that contribute to the improvement of my training and performance.</w:t>
                       </w:r>
                     </w:p>
                     <w:p>
@@ -4058,7 +4110,7 @@
               </wp:anchor>
             </w:drawing>
           </mc:Choice>
-          <mc:Fallback xmlns:mv="urn:schemas-microsoft-com:mac:vml" xmlns:mo="http://schemas.microsoft.com/office/mac/office/2008/main">
+          <mc:Fallback xmlns:mo="http://schemas.microsoft.com/office/mac/office/2008/main" xmlns:mv="urn:schemas-microsoft-com:mac:vml">
             <w:pict>
               <v:shape w14:anchorId="5192BC56" id="AutoShape 212" o:spid="_x0000_s1026" type="#_x0000_t32" style="position:absolute;margin-left:-111.85pt;margin-top:17.7pt;width:.05pt;height:251.5pt;z-index:251667456;visibility:visible;mso-wrap-style:square;mso-width-percent:0;mso-height-percent:0;mso-wrap-distance-left:9pt;mso-wrap-distance-top:0;mso-wrap-distance-right:9pt;mso-wrap-distance-bottom:0;mso-position-horizontal:absolute;mso-position-horizontal-relative:text;mso-position-vertical:absolute;mso-position-vertical-relative:text;mso-width-percent:0;mso-height-percent:0;mso-width-relative:page;mso-height-relative:page" o:gfxdata="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" strokecolor="#00b0f0"/>
             </w:pict>
@@ -4140,7 +4192,7 @@
               </wp:anchor>
             </w:drawing>
           </mc:Choice>
-          <mc:Fallback xmlns:mv="urn:schemas-microsoft-com:mac:vml" xmlns:mo="http://schemas.microsoft.com/office/mac/office/2008/main">
+          <mc:Fallback xmlns:mo="http://schemas.microsoft.com/office/mac/office/2008/main" xmlns:mv="urn:schemas-microsoft-com:mac:vml">
             <w:pict>
               <v:shape w14:anchorId="1599C820" id="AutoShape 216" o:spid="_x0000_s1026" type="#_x0000_t32" style="position:absolute;margin-left:-351.3pt;margin-top:-12.15pt;width:11.35pt;height:0;z-index:251671552;visibility:visible;mso-wrap-style:square;mso-width-percent:0;mso-height-percent:0;mso-wrap-distance-left:9pt;mso-wrap-distance-top:0;mso-wrap-distance-right:9pt;mso-wrap-distance-bottom:0;mso-position-horizontal:absolute;mso-position-horizontal-relative:text;mso-position-vertical:absolute;mso-position-vertical-relative:text;mso-width-percent:0;mso-height-percent:0;mso-width-relative:page;mso-height-relative:page" o:gfxdata="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" strokecolor="#00b0f0"/>
             </w:pict>
@@ -4310,18 +4362,18 @@
         <mc:AlternateContent>
           <mc:Choice Requires="wps">
             <w:drawing>
-              <wp:anchor distT="0" distB="0" distL="114300" distR="114300" simplePos="0" relativeHeight="251847680" behindDoc="0" locked="0" layoutInCell="1" allowOverlap="1" wp14:anchorId="4D9D8A65" wp14:editId="7F65E257">
+              <wp:anchor distT="0" distB="0" distL="114300" distR="114300" simplePos="0" relativeHeight="251859968" behindDoc="0" locked="0" layoutInCell="1" allowOverlap="1" wp14:anchorId="18A4BB32" wp14:editId="51CE774B">
                 <wp:simplePos x="0" y="0"/>
                 <wp:positionH relativeFrom="column">
-                  <wp:posOffset>4752340</wp:posOffset>
+                  <wp:posOffset>5551805</wp:posOffset>
                 </wp:positionH>
                 <wp:positionV relativeFrom="paragraph">
-                  <wp:posOffset>139065</wp:posOffset>
+                  <wp:posOffset>113030</wp:posOffset>
                 </wp:positionV>
-                <wp:extent cx="790575" cy="333375"/>
-                <wp:effectExtent l="57150" t="38100" r="85725" b="104775"/>
+                <wp:extent cx="848995" cy="333375"/>
+                <wp:effectExtent l="57150" t="38100" r="84455" b="104775"/>
                 <wp:wrapNone/>
-                <wp:docPr id="29" name="Rectángulo: esquinas redondeadas 29"/>
+                <wp:docPr id="45" name="Rectángulo: esquinas redondeadas 45"/>
                 <wp:cNvGraphicFramePr/>
                 <a:graphic xmlns:a="http://schemas.openxmlformats.org/drawingml/2006/main">
                   <a:graphicData uri="http://schemas.microsoft.com/office/word/2010/wordprocessingShape">
@@ -4330,7 +4382,7 @@
                       <wps:spPr>
                         <a:xfrm>
                           <a:off x="0" y="0"/>
-                          <a:ext cx="790575" cy="333375"/>
+                          <a:ext cx="848995" cy="333375"/>
                         </a:xfrm>
                         <a:prstGeom prst="roundRect">
                           <a:avLst/>
@@ -4369,7 +4421,7 @@
                                 <w:szCs w:val="28"/>
                                 <w:lang w:val="es-MX"/>
                               </w:rPr>
-                              <w:t>Gradle</w:t>
+                              <w:t>Android</w:t>
                             </w:r>
                           </w:p>
                         </w:txbxContent>
@@ -4391,7 +4443,7 @@
           </mc:Choice>
           <mc:Fallback>
             <w:pict>
-              <v:roundrect w14:anchorId="4D9D8A65" id="Rectángulo: esquinas redondeadas 29" o:spid="_x0000_s1037" style="position:absolute;margin-left:374.2pt;margin-top:10.95pt;width:62.25pt;height:26.25pt;z-index:251847680;visibility:visible;mso-wrap-style:square;mso-width-percent:0;mso-wrap-distance-left:9pt;mso-wrap-distance-top:0;mso-wrap-distance-right:9pt;mso-wrap-distance-bottom:0;mso-position-horizontal:absolute;mso-position-horizontal-relative:text;mso-position-vertical:absolute;mso-position-vertical-relative:text;mso-width-percent:0;mso-width-relative:margin;v-text-anchor:middle" arcsize="10923f" o:gfxdata="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" fillcolor="#cdddac [1622]" strokecolor="#94b64e [3046]">
+              <v:roundrect w14:anchorId="18A4BB32" id="Rectángulo: esquinas redondeadas 45" o:spid="_x0000_s1037" style="position:absolute;margin-left:437.15pt;margin-top:8.9pt;width:66.85pt;height:26.25pt;z-index:251859968;visibility:visible;mso-wrap-style:square;mso-width-percent:0;mso-wrap-distance-left:9pt;mso-wrap-distance-top:0;mso-wrap-distance-right:9pt;mso-wrap-distance-bottom:0;mso-position-horizontal:absolute;mso-position-horizontal-relative:text;mso-position-vertical:absolute;mso-position-vertical-relative:text;mso-width-percent:0;mso-width-relative:margin;v-text-anchor:middle" arcsize="10923f" o:gfxdata="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" fillcolor="#cdddac [1622]" strokecolor="#94b64e [3046]">
                 <v:fill color2="#f0f4e6 [502]" rotate="t" angle="180" colors="0 #dafda7;22938f #e4fdc2;1 #f5ffe6" focus="100%" type="gradient"/>
                 <v:shadow on="t" color="black" opacity="24903f" origin=",.5" offset="0,.55556mm"/>
                 <v:textbox>
@@ -4413,7 +4465,7 @@
                           <w:szCs w:val="28"/>
                           <w:lang w:val="es-MX"/>
                         </w:rPr>
-                        <w:t>Gradle</w:t>
+                        <w:t>Android</w:t>
                       </w:r>
                     </w:p>
                   </w:txbxContent>
@@ -4431,140 +4483,18 @@
         <mc:AlternateContent>
           <mc:Choice Requires="wps">
             <w:drawing>
-              <wp:anchor distT="0" distB="0" distL="114300" distR="114300" simplePos="0" relativeHeight="251845632" behindDoc="0" locked="0" layoutInCell="1" allowOverlap="1" wp14:anchorId="4DD8D582" wp14:editId="29568BE4">
+              <wp:anchor distT="0" distB="0" distL="114300" distR="114300" simplePos="0" relativeHeight="251843584" behindDoc="0" locked="0" layoutInCell="1" allowOverlap="1" wp14:anchorId="384E73AF" wp14:editId="22DB4ABA">
                 <wp:simplePos x="0" y="0"/>
                 <wp:positionH relativeFrom="page">
-                  <wp:posOffset>6718300</wp:posOffset>
+                  <wp:posOffset>5892800</wp:posOffset>
                 </wp:positionH>
                 <wp:positionV relativeFrom="paragraph">
-                  <wp:posOffset>138831</wp:posOffset>
-                </wp:positionV>
-                <wp:extent cx="757859" cy="333375"/>
-                <wp:effectExtent l="57150" t="38100" r="80645" b="104775"/>
-                <wp:wrapNone/>
-                <wp:docPr id="23" name="Rectángulo: esquinas redondeadas 23"/>
-                <wp:cNvGraphicFramePr/>
-                <a:graphic xmlns:a="http://schemas.openxmlformats.org/drawingml/2006/main">
-                  <a:graphicData uri="http://schemas.microsoft.com/office/word/2010/wordprocessingShape">
-                    <wps:wsp>
-                      <wps:cNvSpPr/>
-                      <wps:spPr>
-                        <a:xfrm>
-                          <a:off x="0" y="0"/>
-                          <a:ext cx="757859" cy="333375"/>
-                        </a:xfrm>
-                        <a:prstGeom prst="roundRect">
-                          <a:avLst/>
-                        </a:prstGeom>
-                      </wps:spPr>
-                      <wps:style>
-                        <a:lnRef idx="1">
-                          <a:schemeClr val="accent3"/>
-                        </a:lnRef>
-                        <a:fillRef idx="2">
-                          <a:schemeClr val="accent3"/>
-                        </a:fillRef>
-                        <a:effectRef idx="1">
-                          <a:schemeClr val="accent3"/>
-                        </a:effectRef>
-                        <a:fontRef idx="minor">
-                          <a:schemeClr val="dk1"/>
-                        </a:fontRef>
-                      </wps:style>
-                      <wps:txbx>
-                        <w:txbxContent>
-                          <w:p>
-                            <w:pPr>
-                              <w:jc w:val="center"/>
-                              <w:rPr>
-                                <w:rFonts w:ascii="Arial" w:hAnsi="Arial" w:cs="Arial"/>
-                                <w:sz w:val="28"/>
-                                <w:szCs w:val="28"/>
-                                <w:lang w:val="es-MX"/>
-                              </w:rPr>
-                            </w:pPr>
-                            <w:r>
-                              <w:rPr>
-                                <w:rFonts w:ascii="Arial" w:hAnsi="Arial" w:cs="Arial"/>
-                                <w:sz w:val="28"/>
-                                <w:szCs w:val="28"/>
-                                <w:lang w:val="es-MX"/>
-                              </w:rPr>
-                              <w:t>Spring</w:t>
-                            </w:r>
-                          </w:p>
-                        </w:txbxContent>
-                      </wps:txbx>
-                      <wps:bodyPr rot="0" spcFirstLastPara="0" vertOverflow="overflow" horzOverflow="overflow" vert="horz" wrap="square" lIns="91440" tIns="45720" rIns="91440" bIns="45720" numCol="1" spcCol="0" rtlCol="0" fromWordArt="0" anchor="ctr" anchorCtr="0" forceAA="0" compatLnSpc="1">
-                        <a:prstTxWarp prst="textNoShape">
-                          <a:avLst/>
-                        </a:prstTxWarp>
-                        <a:noAutofit/>
-                      </wps:bodyPr>
-                    </wps:wsp>
-                  </a:graphicData>
-                </a:graphic>
-                <wp14:sizeRelH relativeFrom="margin">
-                  <wp14:pctWidth>0</wp14:pctWidth>
-                </wp14:sizeRelH>
-              </wp:anchor>
-            </w:drawing>
-          </mc:Choice>
-          <mc:Fallback>
-            <w:pict>
-              <v:roundrect w14:anchorId="4DD8D582" id="Rectángulo: esquinas redondeadas 23" o:spid="_x0000_s1038" style="position:absolute;margin-left:529pt;margin-top:10.95pt;width:59.65pt;height:26.25pt;z-index:251845632;visibility:visible;mso-wrap-style:square;mso-width-percent:0;mso-wrap-distance-left:9pt;mso-wrap-distance-top:0;mso-wrap-distance-right:9pt;mso-wrap-distance-bottom:0;mso-position-horizontal:absolute;mso-position-horizontal-relative:page;mso-position-vertical:absolute;mso-position-vertical-relative:text;mso-width-percent:0;mso-width-relative:margin;v-text-anchor:middle" arcsize="10923f" o:gfxdata="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" fillcolor="#cdddac [1622]" strokecolor="#94b64e [3046]">
-                <v:fill color2="#f0f4e6 [502]" rotate="t" angle="180" colors="0 #dafda7;22938f #e4fdc2;1 #f5ffe6" focus="100%" type="gradient"/>
-                <v:shadow on="t" color="black" opacity="24903f" origin=",.5" offset="0,.55556mm"/>
-                <v:textbox>
-                  <w:txbxContent>
-                    <w:p>
-                      <w:pPr>
-                        <w:jc w:val="center"/>
-                        <w:rPr>
-                          <w:rFonts w:ascii="Arial" w:hAnsi="Arial" w:cs="Arial"/>
-                          <w:sz w:val="28"/>
-                          <w:szCs w:val="28"/>
-                          <w:lang w:val="es-MX"/>
-                        </w:rPr>
-                      </w:pPr>
-                      <w:r>
-                        <w:rPr>
-                          <w:rFonts w:ascii="Arial" w:hAnsi="Arial" w:cs="Arial"/>
-                          <w:sz w:val="28"/>
-                          <w:szCs w:val="28"/>
-                          <w:lang w:val="es-MX"/>
-                        </w:rPr>
-                        <w:t>Spring</w:t>
-                      </w:r>
-                    </w:p>
-                  </w:txbxContent>
-                </v:textbox>
-                <w10:wrap anchorx="page"/>
-              </v:roundrect>
-            </w:pict>
-          </mc:Fallback>
-        </mc:AlternateContent>
-      </w:r>
-      <w:r>
-        <w:rPr>
-          <w:rFonts w:asciiTheme="minorHAnsi" w:hAnsiTheme="minorHAnsi" w:cstheme="minorHAnsi"/>
-          <w:noProof/>
-        </w:rPr>
-        <mc:AlternateContent>
-          <mc:Choice Requires="wps">
-            <w:drawing>
-              <wp:anchor distT="0" distB="0" distL="114300" distR="114300" simplePos="0" relativeHeight="251839488" behindDoc="0" locked="0" layoutInCell="1" allowOverlap="1" wp14:anchorId="34A0ADAE" wp14:editId="1CC816EA">
-                <wp:simplePos x="0" y="0"/>
-                <wp:positionH relativeFrom="column">
-                  <wp:posOffset>3989304</wp:posOffset>
-                </wp:positionH>
-                <wp:positionV relativeFrom="paragraph">
-                  <wp:posOffset>136826</wp:posOffset>
+                  <wp:posOffset>114935</wp:posOffset>
                 </wp:positionV>
                 <wp:extent cx="666750" cy="333375"/>
                 <wp:effectExtent l="57150" t="38100" r="76200" b="104775"/>
                 <wp:wrapNone/>
-                <wp:docPr id="1" name="Rectángulo: esquinas redondeadas 1"/>
+                <wp:docPr id="4" name="Rectángulo: esquinas redondeadas 4"/>
                 <wp:cNvGraphicFramePr/>
                 <a:graphic xmlns:a="http://schemas.openxmlformats.org/drawingml/2006/main">
                   <a:graphicData uri="http://schemas.microsoft.com/office/word/2010/wordprocessingShape">
@@ -4612,7 +4542,7 @@
                                 <w:szCs w:val="28"/>
                                 <w:lang w:val="es-MX"/>
                               </w:rPr>
-                              <w:t>Java</w:t>
+                              <w:t>Dart</w:t>
                             </w:r>
                           </w:p>
                         </w:txbxContent>
@@ -4634,7 +4564,7 @@
           </mc:Choice>
           <mc:Fallback>
             <w:pict>
-              <v:roundrect w14:anchorId="34A0ADAE" id="Rectángulo: esquinas redondeadas 1" o:spid="_x0000_s1039" style="position:absolute;margin-left:314.1pt;margin-top:10.75pt;width:52.5pt;height:26.25pt;z-index:251839488;visibility:visible;mso-wrap-style:square;mso-width-percent:0;mso-wrap-distance-left:9pt;mso-wrap-distance-top:0;mso-wrap-distance-right:9pt;mso-wrap-distance-bottom:0;mso-position-horizontal:absolute;mso-position-horizontal-relative:text;mso-position-vertical:absolute;mso-position-vertical-relative:text;mso-width-percent:0;mso-width-relative:margin;v-text-anchor:middle" arcsize="10923f" o:gfxdata="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" fillcolor="#cdddac [1622]" strokecolor="#94b64e [3046]">
+              <v:roundrect w14:anchorId="384E73AF" id="Rectángulo: esquinas redondeadas 4" o:spid="_x0000_s1038" style="position:absolute;margin-left:464pt;margin-top:9.05pt;width:52.5pt;height:26.25pt;z-index:251843584;visibility:visible;mso-wrap-style:square;mso-width-percent:0;mso-wrap-distance-left:9pt;mso-wrap-distance-top:0;mso-wrap-distance-right:9pt;mso-wrap-distance-bottom:0;mso-position-horizontal:absolute;mso-position-horizontal-relative:page;mso-position-vertical:absolute;mso-position-vertical-relative:text;mso-width-percent:0;mso-width-relative:margin;v-text-anchor:middle" arcsize="10923f" o:gfxdata="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" fillcolor="#cdddac [1622]" strokecolor="#94b64e [3046]">
                 <v:fill color2="#f0f4e6 [502]" rotate="t" angle="180" colors="0 #dafda7;22938f #e4fdc2;1 #f5ffe6" focus="100%" type="gradient"/>
                 <v:shadow on="t" color="black" opacity="24903f" origin=",.5" offset="0,.55556mm"/>
                 <v:textbox>
@@ -4656,7 +4586,129 @@
                           <w:szCs w:val="28"/>
                           <w:lang w:val="es-MX"/>
                         </w:rPr>
-                        <w:t>Java</w:t>
+                        <w:t>Dart</w:t>
+                      </w:r>
+                    </w:p>
+                  </w:txbxContent>
+                </v:textbox>
+                <w10:wrap anchorx="page"/>
+              </v:roundrect>
+            </w:pict>
+          </mc:Fallback>
+        </mc:AlternateContent>
+      </w:r>
+      <w:r>
+        <w:rPr>
+          <w:rFonts w:asciiTheme="minorHAnsi" w:hAnsiTheme="minorHAnsi" w:cstheme="minorHAnsi"/>
+          <w:noProof/>
+        </w:rPr>
+        <mc:AlternateContent>
+          <mc:Choice Requires="wps">
+            <w:drawing>
+              <wp:anchor distT="0" distB="0" distL="114300" distR="114300" simplePos="0" relativeHeight="251841536" behindDoc="0" locked="0" layoutInCell="1" allowOverlap="1" wp14:anchorId="02CDF9F5" wp14:editId="629CD89E">
+                <wp:simplePos x="0" y="0"/>
+                <wp:positionH relativeFrom="column">
+                  <wp:posOffset>3992245</wp:posOffset>
+                </wp:positionH>
+                <wp:positionV relativeFrom="paragraph">
+                  <wp:posOffset>111760</wp:posOffset>
+                </wp:positionV>
+                <wp:extent cx="755650" cy="333375"/>
+                <wp:effectExtent l="57150" t="38100" r="82550" b="104775"/>
+                <wp:wrapNone/>
+                <wp:docPr id="3" name="Rectángulo: esquinas redondeadas 3"/>
+                <wp:cNvGraphicFramePr/>
+                <a:graphic xmlns:a="http://schemas.openxmlformats.org/drawingml/2006/main">
+                  <a:graphicData uri="http://schemas.microsoft.com/office/word/2010/wordprocessingShape">
+                    <wps:wsp>
+                      <wps:cNvSpPr/>
+                      <wps:spPr>
+                        <a:xfrm>
+                          <a:off x="0" y="0"/>
+                          <a:ext cx="755650" cy="333375"/>
+                        </a:xfrm>
+                        <a:prstGeom prst="roundRect">
+                          <a:avLst/>
+                        </a:prstGeom>
+                      </wps:spPr>
+                      <wps:style>
+                        <a:lnRef idx="1">
+                          <a:schemeClr val="accent3"/>
+                        </a:lnRef>
+                        <a:fillRef idx="2">
+                          <a:schemeClr val="accent3"/>
+                        </a:fillRef>
+                        <a:effectRef idx="1">
+                          <a:schemeClr val="accent3"/>
+                        </a:effectRef>
+                        <a:fontRef idx="minor">
+                          <a:schemeClr val="dk1"/>
+                        </a:fontRef>
+                      </wps:style>
+                      <wps:txbx>
+                        <w:txbxContent>
+                          <w:p>
+                            <w:pPr>
+                              <w:jc w:val="center"/>
+                              <w:rPr>
+                                <w:rFonts w:ascii="Arial" w:hAnsi="Arial" w:cs="Arial"/>
+                                <w:sz w:val="28"/>
+                                <w:szCs w:val="28"/>
+                                <w:lang w:val="es-MX"/>
+                              </w:rPr>
+                            </w:pPr>
+                            <w:r>
+                              <w:rPr>
+                                <w:rFonts w:ascii="Arial" w:hAnsi="Arial" w:cs="Arial"/>
+                                <w:sz w:val="28"/>
+                                <w:szCs w:val="28"/>
+                                <w:lang w:val="es-MX"/>
+                              </w:rPr>
+                              <w:t>Flutter</w:t>
+                            </w:r>
+                          </w:p>
+                        </w:txbxContent>
+                      </wps:txbx>
+                      <wps:bodyPr rot="0" spcFirstLastPara="0" vertOverflow="overflow" horzOverflow="overflow" vert="horz" wrap="square" lIns="91440" tIns="45720" rIns="91440" bIns="45720" numCol="1" spcCol="0" rtlCol="0" fromWordArt="0" anchor="ctr" anchorCtr="0" forceAA="0" compatLnSpc="1">
+                        <a:prstTxWarp prst="textNoShape">
+                          <a:avLst/>
+                        </a:prstTxWarp>
+                        <a:noAutofit/>
+                      </wps:bodyPr>
+                    </wps:wsp>
+                  </a:graphicData>
+                </a:graphic>
+                <wp14:sizeRelH relativeFrom="margin">
+                  <wp14:pctWidth>0</wp14:pctWidth>
+                </wp14:sizeRelH>
+              </wp:anchor>
+            </w:drawing>
+          </mc:Choice>
+          <mc:Fallback>
+            <w:pict>
+              <v:roundrect w14:anchorId="02CDF9F5" id="Rectángulo: esquinas redondeadas 3" o:spid="_x0000_s1039" style="position:absolute;margin-left:314.35pt;margin-top:8.8pt;width:59.5pt;height:26.25pt;z-index:251841536;visibility:visible;mso-wrap-style:square;mso-width-percent:0;mso-wrap-distance-left:9pt;mso-wrap-distance-top:0;mso-wrap-distance-right:9pt;mso-wrap-distance-bottom:0;mso-position-horizontal:absolute;mso-position-horizontal-relative:text;mso-position-vertical:absolute;mso-position-vertical-relative:text;mso-width-percent:0;mso-width-relative:margin;v-text-anchor:middle" arcsize="10923f" o:gfxdata="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" fillcolor="#cdddac [1622]" strokecolor="#94b64e [3046]">
+                <v:fill color2="#f0f4e6 [502]" rotate="t" angle="180" colors="0 #dafda7;22938f #e4fdc2;1 #f5ffe6" focus="100%" type="gradient"/>
+                <v:shadow on="t" color="black" opacity="24903f" origin=",.5" offset="0,.55556mm"/>
+                <v:textbox>
+                  <w:txbxContent>
+                    <w:p>
+                      <w:pPr>
+                        <w:jc w:val="center"/>
+                        <w:rPr>
+                          <w:rFonts w:ascii="Arial" w:hAnsi="Arial" w:cs="Arial"/>
+                          <w:sz w:val="28"/>
+                          <w:szCs w:val="28"/>
+                          <w:lang w:val="es-MX"/>
+                        </w:rPr>
+                      </w:pPr>
+                      <w:r>
+                        <w:rPr>
+                          <w:rFonts w:ascii="Arial" w:hAnsi="Arial" w:cs="Arial"/>
+                          <w:sz w:val="28"/>
+                          <w:szCs w:val="28"/>
+                          <w:lang w:val="es-MX"/>
+                        </w:rPr>
+                        <w:t>Flutter</w:t>
                       </w:r>
                     </w:p>
                   </w:txbxContent>
@@ -4675,7 +4727,7 @@
         <mc:AlternateContent>
           <mc:Choice Requires="wps">
             <w:drawing>
-              <wp:anchor distT="0" distB="0" distL="114300" distR="114300" simplePos="0" relativeHeight="251747328" behindDoc="1" locked="0" layoutInCell="1" allowOverlap="1" wp14:anchorId="60ADC5A8" wp14:editId="2FA73B48">
+              <wp:anchor distT="0" distB="0" distL="114300" distR="114300" simplePos="0" relativeHeight="251747328" behindDoc="1" locked="0" layoutInCell="1" allowOverlap="1" wp14:anchorId="60ADC5A8" wp14:editId="5E750D7B">
                 <wp:simplePos x="0" y="0"/>
                 <wp:positionH relativeFrom="page">
                   <wp:posOffset>4980940</wp:posOffset>
@@ -5190,18 +5242,265 @@
         <w:rPr>
           <w:rFonts w:asciiTheme="minorHAnsi" w:hAnsiTheme="minorHAnsi" w:cstheme="minorHAnsi"/>
           <w:noProof/>
+        </w:rPr>
+        <mc:AlternateContent>
+          <mc:Choice Requires="wps">
+            <w:drawing>
+              <wp:anchor distT="0" distB="0" distL="114300" distR="114300" simplePos="0" relativeHeight="251845632" behindDoc="0" locked="0" layoutInCell="1" allowOverlap="1" wp14:anchorId="4DD8D582" wp14:editId="1A538766">
+                <wp:simplePos x="0" y="0"/>
+                <wp:positionH relativeFrom="page">
+                  <wp:posOffset>6718300</wp:posOffset>
+                </wp:positionH>
+                <wp:positionV relativeFrom="paragraph">
+                  <wp:posOffset>208280</wp:posOffset>
+                </wp:positionV>
+                <wp:extent cx="757555" cy="333375"/>
+                <wp:effectExtent l="57150" t="38100" r="80645" b="104775"/>
+                <wp:wrapNone/>
+                <wp:docPr id="23" name="Rectángulo: esquinas redondeadas 23"/>
+                <wp:cNvGraphicFramePr/>
+                <a:graphic xmlns:a="http://schemas.openxmlformats.org/drawingml/2006/main">
+                  <a:graphicData uri="http://schemas.microsoft.com/office/word/2010/wordprocessingShape">
+                    <wps:wsp>
+                      <wps:cNvSpPr/>
+                      <wps:spPr>
+                        <a:xfrm>
+                          <a:off x="0" y="0"/>
+                          <a:ext cx="757555" cy="333375"/>
+                        </a:xfrm>
+                        <a:prstGeom prst="roundRect">
+                          <a:avLst/>
+                        </a:prstGeom>
+                      </wps:spPr>
+                      <wps:style>
+                        <a:lnRef idx="1">
+                          <a:schemeClr val="accent3"/>
+                        </a:lnRef>
+                        <a:fillRef idx="2">
+                          <a:schemeClr val="accent3"/>
+                        </a:fillRef>
+                        <a:effectRef idx="1">
+                          <a:schemeClr val="accent3"/>
+                        </a:effectRef>
+                        <a:fontRef idx="minor">
+                          <a:schemeClr val="dk1"/>
+                        </a:fontRef>
+                      </wps:style>
+                      <wps:txbx>
+                        <w:txbxContent>
+                          <w:p>
+                            <w:pPr>
+                              <w:jc w:val="center"/>
+                              <w:rPr>
+                                <w:rFonts w:ascii="Arial" w:hAnsi="Arial" w:cs="Arial"/>
+                                <w:sz w:val="28"/>
+                                <w:szCs w:val="28"/>
+                                <w:lang w:val="es-MX"/>
+                              </w:rPr>
+                            </w:pPr>
+                            <w:r>
+                              <w:rPr>
+                                <w:rFonts w:ascii="Arial" w:hAnsi="Arial" w:cs="Arial"/>
+                                <w:sz w:val="28"/>
+                                <w:szCs w:val="28"/>
+                                <w:lang w:val="es-MX"/>
+                              </w:rPr>
+                              <w:t>Spring</w:t>
+                            </w:r>
+                          </w:p>
+                        </w:txbxContent>
+                      </wps:txbx>
+                      <wps:bodyPr rot="0" spcFirstLastPara="0" vertOverflow="overflow" horzOverflow="overflow" vert="horz" wrap="square" lIns="91440" tIns="45720" rIns="91440" bIns="45720" numCol="1" spcCol="0" rtlCol="0" fromWordArt="0" anchor="ctr" anchorCtr="0" forceAA="0" compatLnSpc="1">
+                        <a:prstTxWarp prst="textNoShape">
+                          <a:avLst/>
+                        </a:prstTxWarp>
+                        <a:noAutofit/>
+                      </wps:bodyPr>
+                    </wps:wsp>
+                  </a:graphicData>
+                </a:graphic>
+                <wp14:sizeRelH relativeFrom="margin">
+                  <wp14:pctWidth>0</wp14:pctWidth>
+                </wp14:sizeRelH>
+              </wp:anchor>
+            </w:drawing>
+          </mc:Choice>
+          <mc:Fallback>
+            <w:pict>
+              <v:roundrect w14:anchorId="4DD8D582" id="Rectángulo: esquinas redondeadas 23" o:spid="_x0000_s1041" style="position:absolute;margin-left:529pt;margin-top:16.4pt;width:59.65pt;height:26.25pt;z-index:251845632;visibility:visible;mso-wrap-style:square;mso-width-percent:0;mso-wrap-distance-left:9pt;mso-wrap-distance-top:0;mso-wrap-distance-right:9pt;mso-wrap-distance-bottom:0;mso-position-horizontal:absolute;mso-position-horizontal-relative:page;mso-position-vertical:absolute;mso-position-vertical-relative:text;mso-width-percent:0;mso-width-relative:margin;v-text-anchor:middle" arcsize="10923f" o:gfxdata="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" fillcolor="#cdddac [1622]" strokecolor="#94b64e [3046]">
+                <v:fill color2="#f0f4e6 [502]" rotate="t" angle="180" colors="0 #dafda7;22938f #e4fdc2;1 #f5ffe6" focus="100%" type="gradient"/>
+                <v:shadow on="t" color="black" opacity="24903f" origin=",.5" offset="0,.55556mm"/>
+                <v:textbox>
+                  <w:txbxContent>
+                    <w:p>
+                      <w:pPr>
+                        <w:jc w:val="center"/>
+                        <w:rPr>
+                          <w:rFonts w:ascii="Arial" w:hAnsi="Arial" w:cs="Arial"/>
+                          <w:sz w:val="28"/>
+                          <w:szCs w:val="28"/>
+                          <w:lang w:val="es-MX"/>
+                        </w:rPr>
+                      </w:pPr>
+                      <w:r>
+                        <w:rPr>
+                          <w:rFonts w:ascii="Arial" w:hAnsi="Arial" w:cs="Arial"/>
+                          <w:sz w:val="28"/>
+                          <w:szCs w:val="28"/>
+                          <w:lang w:val="es-MX"/>
+                        </w:rPr>
+                        <w:t>Spring</w:t>
+                      </w:r>
+                    </w:p>
+                  </w:txbxContent>
+                </v:textbox>
+                <w10:wrap anchorx="page"/>
+              </v:roundrect>
+            </w:pict>
+          </mc:Fallback>
+        </mc:AlternateContent>
+      </w:r>
+      <w:r>
+        <w:rPr>
+          <w:rFonts w:asciiTheme="minorHAnsi" w:hAnsiTheme="minorHAnsi" w:cstheme="minorHAnsi"/>
+          <w:noProof/>
+        </w:rPr>
+        <mc:AlternateContent>
+          <mc:Choice Requires="wps">
+            <w:drawing>
+              <wp:anchor distT="0" distB="0" distL="114300" distR="114300" simplePos="0" relativeHeight="251847680" behindDoc="0" locked="0" layoutInCell="1" allowOverlap="1" wp14:anchorId="4D9D8A65" wp14:editId="4476BD93">
+                <wp:simplePos x="0" y="0"/>
+                <wp:positionH relativeFrom="column">
+                  <wp:posOffset>4752340</wp:posOffset>
+                </wp:positionH>
+                <wp:positionV relativeFrom="paragraph">
+                  <wp:posOffset>208915</wp:posOffset>
+                </wp:positionV>
+                <wp:extent cx="790575" cy="333375"/>
+                <wp:effectExtent l="57150" t="38100" r="85725" b="104775"/>
+                <wp:wrapNone/>
+                <wp:docPr id="29" name="Rectángulo: esquinas redondeadas 29"/>
+                <wp:cNvGraphicFramePr/>
+                <a:graphic xmlns:a="http://schemas.openxmlformats.org/drawingml/2006/main">
+                  <a:graphicData uri="http://schemas.microsoft.com/office/word/2010/wordprocessingShape">
+                    <wps:wsp>
+                      <wps:cNvSpPr/>
+                      <wps:spPr>
+                        <a:xfrm>
+                          <a:off x="0" y="0"/>
+                          <a:ext cx="790575" cy="333375"/>
+                        </a:xfrm>
+                        <a:prstGeom prst="roundRect">
+                          <a:avLst/>
+                        </a:prstGeom>
+                      </wps:spPr>
+                      <wps:style>
+                        <a:lnRef idx="1">
+                          <a:schemeClr val="accent3"/>
+                        </a:lnRef>
+                        <a:fillRef idx="2">
+                          <a:schemeClr val="accent3"/>
+                        </a:fillRef>
+                        <a:effectRef idx="1">
+                          <a:schemeClr val="accent3"/>
+                        </a:effectRef>
+                        <a:fontRef idx="minor">
+                          <a:schemeClr val="dk1"/>
+                        </a:fontRef>
+                      </wps:style>
+                      <wps:txbx>
+                        <w:txbxContent>
+                          <w:p>
+                            <w:pPr>
+                              <w:jc w:val="center"/>
+                              <w:rPr>
+                                <w:rFonts w:ascii="Arial" w:hAnsi="Arial" w:cs="Arial"/>
+                                <w:sz w:val="28"/>
+                                <w:szCs w:val="28"/>
+                                <w:lang w:val="es-MX"/>
+                              </w:rPr>
+                            </w:pPr>
+                            <w:proofErr w:type="spellStart"/>
+                            <w:r>
+                              <w:rPr>
+                                <w:rFonts w:ascii="Arial" w:hAnsi="Arial" w:cs="Arial"/>
+                                <w:sz w:val="28"/>
+                                <w:szCs w:val="28"/>
+                                <w:lang w:val="es-MX"/>
+                              </w:rPr>
+                              <w:t>Gradle</w:t>
+                            </w:r>
+                            <w:proofErr w:type="spellEnd"/>
+                          </w:p>
+                        </w:txbxContent>
+                      </wps:txbx>
+                      <wps:bodyPr rot="0" spcFirstLastPara="0" vertOverflow="overflow" horzOverflow="overflow" vert="horz" wrap="square" lIns="91440" tIns="45720" rIns="91440" bIns="45720" numCol="1" spcCol="0" rtlCol="0" fromWordArt="0" anchor="ctr" anchorCtr="0" forceAA="0" compatLnSpc="1">
+                        <a:prstTxWarp prst="textNoShape">
+                          <a:avLst/>
+                        </a:prstTxWarp>
+                        <a:noAutofit/>
+                      </wps:bodyPr>
+                    </wps:wsp>
+                  </a:graphicData>
+                </a:graphic>
+                <wp14:sizeRelH relativeFrom="margin">
+                  <wp14:pctWidth>0</wp14:pctWidth>
+                </wp14:sizeRelH>
+              </wp:anchor>
+            </w:drawing>
+          </mc:Choice>
+          <mc:Fallback>
+            <w:pict>
+              <v:roundrect w14:anchorId="4D9D8A65" id="Rectángulo: esquinas redondeadas 29" o:spid="_x0000_s1042" style="position:absolute;margin-left:374.2pt;margin-top:16.45pt;width:62.25pt;height:26.25pt;z-index:251847680;visibility:visible;mso-wrap-style:square;mso-width-percent:0;mso-wrap-distance-left:9pt;mso-wrap-distance-top:0;mso-wrap-distance-right:9pt;mso-wrap-distance-bottom:0;mso-position-horizontal:absolute;mso-position-horizontal-relative:text;mso-position-vertical:absolute;mso-position-vertical-relative:text;mso-width-percent:0;mso-width-relative:margin;v-text-anchor:middle" arcsize="10923f" o:gfxdata="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" fillcolor="#cdddac [1622]" strokecolor="#94b64e [3046]">
+                <v:fill color2="#f0f4e6 [502]" rotate="t" angle="180" colors="0 #dafda7;22938f #e4fdc2;1 #f5ffe6" focus="100%" type="gradient"/>
+                <v:shadow on="t" color="black" opacity="24903f" origin=",.5" offset="0,.55556mm"/>
+                <v:textbox>
+                  <w:txbxContent>
+                    <w:p>
+                      <w:pPr>
+                        <w:jc w:val="center"/>
+                        <w:rPr>
+                          <w:rFonts w:ascii="Arial" w:hAnsi="Arial" w:cs="Arial"/>
+                          <w:sz w:val="28"/>
+                          <w:szCs w:val="28"/>
+                          <w:lang w:val="es-MX"/>
+                        </w:rPr>
+                      </w:pPr>
+                      <w:proofErr w:type="spellStart"/>
+                      <w:r>
+                        <w:rPr>
+                          <w:rFonts w:ascii="Arial" w:hAnsi="Arial" w:cs="Arial"/>
+                          <w:sz w:val="28"/>
+                          <w:szCs w:val="28"/>
+                          <w:lang w:val="es-MX"/>
+                        </w:rPr>
+                        <w:t>Gradle</w:t>
+                      </w:r>
+                      <w:proofErr w:type="spellEnd"/>
+                    </w:p>
+                  </w:txbxContent>
+                </v:textbox>
+              </v:roundrect>
+            </w:pict>
+          </mc:Fallback>
+        </mc:AlternateContent>
+      </w:r>
+      <w:r>
+        <w:rPr>
+          <w:rFonts w:asciiTheme="minorHAnsi" w:hAnsiTheme="minorHAnsi" w:cstheme="minorHAnsi"/>
+          <w:noProof/>
           <w:lang w:eastAsia="es-ES_tradnl"/>
         </w:rPr>
         <mc:AlternateContent>
           <mc:Choice Requires="wps">
             <w:drawing>
-              <wp:anchor distT="0" distB="0" distL="114300" distR="114300" simplePos="0" relativeHeight="251626496" behindDoc="0" locked="0" layoutInCell="1" allowOverlap="1" wp14:anchorId="2A431594" wp14:editId="7FA1F14C">
+              <wp:anchor distT="0" distB="0" distL="114300" distR="114300" simplePos="0" relativeHeight="251626496" behindDoc="0" locked="0" layoutInCell="1" allowOverlap="1" wp14:anchorId="2A431594" wp14:editId="4A17F57C">
                 <wp:simplePos x="0" y="0"/>
                 <wp:positionH relativeFrom="column">
                   <wp:posOffset>-729615</wp:posOffset>
                 </wp:positionH>
                 <wp:positionV relativeFrom="paragraph">
-                  <wp:posOffset>130175</wp:posOffset>
+                  <wp:posOffset>153035</wp:posOffset>
                 </wp:positionV>
                 <wp:extent cx="822960" cy="5554980"/>
                 <wp:effectExtent l="0" t="0" r="0" b="7620"/>
@@ -5231,7 +5530,7 @@
                         <a:effectLst/>
                         <a:extLst>
                           <a:ext uri="{C572A759-6A51-4108-AA02-DFA0A04FC94B}">
-                            <ma14:wrappingTextBoxFlag xmlns:ma14="http://schemas.microsoft.com/office/mac/drawingml/2011/main" xmlns:w="http://schemas.openxmlformats.org/wordprocessingml/2006/main" xmlns:w10="urn:schemas-microsoft-com:office:word" xmlns:v="urn:schemas-microsoft-com:vml" xmlns:o="urn:schemas-microsoft-com:office:office" xmlns:mv="urn:schemas-microsoft-com:mac:vml" xmlns:mo="http://schemas.microsoft.com/office/mac/office/2008/main" xmlns=""/>
+                            <ma14:wrappingTextBoxFlag xmlns="" xmlns:mo="http://schemas.microsoft.com/office/mac/office/2008/main" xmlns:mv="urn:schemas-microsoft-com:mac:vml" xmlns:o="urn:schemas-microsoft-com:office:office" xmlns:v="urn:schemas-microsoft-com:vml" xmlns:w10="urn:schemas-microsoft-com:office:word" xmlns:w="http://schemas.openxmlformats.org/wordprocessingml/2006/main" xmlns:ma14="http://schemas.microsoft.com/office/mac/drawingml/2011/main"/>
                           </a:ext>
                         </a:extLst>
                       </wps:spPr>
@@ -5306,7 +5605,7 @@
                                 <w:szCs w:val="22"/>
                                 <w:lang w:val="es-CU"/>
                               </w:rPr>
-                              <w:t>2018</w:t>
+                              <w:t>2022</w:t>
                             </w:r>
                             <w:r>
                               <w:rPr>
@@ -5326,7 +5625,7 @@
                                 <w:szCs w:val="22"/>
                                 <w:lang w:val="es-CU"/>
                               </w:rPr>
-                              <w:t>2021</w:t>
+                              <w:t>2023</w:t>
                             </w:r>
                             <w:r>
                               <w:rPr>
@@ -5490,7 +5789,7 @@
                           </w:p>
                           <w:p>
                             <w:pPr>
-                              <w:spacing w:after="240"/>
+                              <w:spacing w:line="276" w:lineRule="auto"/>
                               <w:rPr>
                                 <w:rFonts w:ascii="Arial" w:hAnsi="Arial" w:cs="Arial"/>
                                 <w:color w:val="808080"/>
@@ -5510,51 +5809,10 @@
                                 <w:lang w:val="es-CU"/>
                               </w:rPr>
                             </w:pPr>
-                            <w:r>
-                              <w:rPr>
-                                <w:rFonts w:ascii="Arial" w:hAnsi="Arial" w:cs="Arial"/>
-                                <w:color w:val="808080"/>
-                                <w:sz w:val="18"/>
-                                <w:szCs w:val="22"/>
-                                <w:lang w:val="es-CU"/>
-                              </w:rPr>
-                              <w:t>2021 - 2022 (</w:t>
-                            </w:r>
-                            <w:proofErr w:type="spellStart"/>
-                            <w:r>
-                              <w:rPr>
-                                <w:rFonts w:ascii="Arial" w:hAnsi="Arial" w:cs="Arial"/>
-                                <w:color w:val="808080"/>
-                                <w:sz w:val="18"/>
-                                <w:szCs w:val="22"/>
-                                <w:lang w:val="es-CU"/>
-                              </w:rPr>
-                              <w:t>Havana</w:t>
-                            </w:r>
-                            <w:proofErr w:type="spellEnd"/>
-                            <w:r>
-                              <w:rPr>
-                                <w:rFonts w:ascii="Arial" w:hAnsi="Arial" w:cs="Arial"/>
-                                <w:color w:val="808080"/>
-                                <w:sz w:val="18"/>
-                                <w:szCs w:val="22"/>
-                                <w:lang w:val="es-CU"/>
-                              </w:rPr>
-                              <w:t xml:space="preserve"> </w:t>
-                            </w:r>
-                            <w:r>
-                              <w:rPr>
-                                <w:rFonts w:ascii="Arial" w:hAnsi="Arial" w:cs="Arial"/>
-                                <w:color w:val="808080"/>
-                                <w:sz w:val="18"/>
-                                <w:szCs w:val="22"/>
-                                <w:lang w:val="es-CU"/>
-                              </w:rPr>
-                              <w:t>- Cuba)</w:t>
-                            </w:r>
                           </w:p>
                           <w:p>
                             <w:pPr>
+                              <w:spacing w:after="240" w:line="360" w:lineRule="auto"/>
                               <w:rPr>
                                 <w:rFonts w:ascii="Arial" w:hAnsi="Arial" w:cs="Arial"/>
                                 <w:color w:val="808080"/>
@@ -5574,6 +5832,48 @@
                                 <w:lang w:val="es-CU"/>
                               </w:rPr>
                             </w:pPr>
+                            <w:r>
+                              <w:rPr>
+                                <w:rFonts w:ascii="Arial" w:hAnsi="Arial" w:cs="Arial"/>
+                                <w:color w:val="808080"/>
+                                <w:sz w:val="18"/>
+                                <w:szCs w:val="22"/>
+                                <w:lang w:val="es-CU"/>
+                              </w:rPr>
+                              <w:t>2021 - 2022 (</w:t>
+                            </w:r>
+                            <w:proofErr w:type="spellStart"/>
+                            <w:r>
+                              <w:rPr>
+                                <w:rFonts w:ascii="Arial" w:hAnsi="Arial" w:cs="Arial"/>
+                                <w:color w:val="808080"/>
+                                <w:sz w:val="18"/>
+                                <w:szCs w:val="22"/>
+                                <w:lang w:val="es-CU"/>
+                              </w:rPr>
+                              <w:t>Havana</w:t>
+                            </w:r>
+                            <w:proofErr w:type="spellEnd"/>
+                            <w:r>
+                              <w:rPr>
+                                <w:rFonts w:ascii="Arial" w:hAnsi="Arial" w:cs="Arial"/>
+                                <w:color w:val="808080"/>
+                                <w:sz w:val="18"/>
+                                <w:szCs w:val="22"/>
+                                <w:lang w:val="es-CU"/>
+                              </w:rPr>
+                              <w:t xml:space="preserve"> </w:t>
+                            </w:r>
+                            <w:r>
+                              <w:rPr>
+                                <w:rFonts w:ascii="Arial" w:hAnsi="Arial" w:cs="Arial"/>
+                                <w:color w:val="808080"/>
+                                <w:sz w:val="18"/>
+                                <w:szCs w:val="22"/>
+                                <w:lang w:val="es-CU"/>
+                              </w:rPr>
+                              <w:t>- Cuba)</w:t>
+                            </w:r>
                           </w:p>
                           <w:p>
                             <w:pPr>
@@ -5665,6 +5965,7 @@
                           </w:p>
                           <w:p>
                             <w:pPr>
+                              <w:spacing w:line="360" w:lineRule="auto"/>
                               <w:rPr>
                                 <w:rFonts w:ascii="Arial" w:hAnsi="Arial" w:cs="Arial"/>
                                 <w:color w:val="808080"/>
@@ -5676,6 +5977,7 @@
                           </w:p>
                           <w:p>
                             <w:pPr>
+                              <w:spacing w:line="276" w:lineRule="auto"/>
                               <w:rPr>
                                 <w:rFonts w:ascii="Arial" w:hAnsi="Arial" w:cs="Arial"/>
                                 <w:color w:val="808080"/>
@@ -5770,7 +6072,7 @@
           </mc:Choice>
           <mc:Fallback>
             <w:pict>
-              <v:shape w14:anchorId="2A431594" id="Cuadro de texto 9" o:spid="_x0000_s1041" type="#_x0000_t202" style="position:absolute;margin-left:-57.45pt;margin-top:10.25pt;width:64.8pt;height:437.4pt;z-index:251626496;visibility:visible;mso-wrap-style:square;mso-width-percent:0;mso-height-percent:0;mso-wrap-distance-left:9pt;mso-wrap-distance-top:0;mso-wrap-distance-right:9pt;mso-wrap-distance-bottom:0;mso-position-horizontal:absolute;mso-position-horizontal-relative:text;mso-position-vertical:absolute;mso-position-vertical-relative:text;mso-width-percent:0;mso-height-percent:0;mso-width-relative:margin;mso-height-relative:page;v-text-anchor:top" o:gfxdata="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" filled="f" stroked="f">
+              <v:shape w14:anchorId="2A431594" id="Cuadro de texto 9" o:spid="_x0000_s1043" type="#_x0000_t202" style="position:absolute;margin-left:-57.45pt;margin-top:12.05pt;width:64.8pt;height:437.4pt;z-index:251626496;visibility:visible;mso-wrap-style:square;mso-width-percent:0;mso-height-percent:0;mso-wrap-distance-left:9pt;mso-wrap-distance-top:0;mso-wrap-distance-right:9pt;mso-wrap-distance-bottom:0;mso-position-horizontal:absolute;mso-position-horizontal-relative:text;mso-position-vertical:absolute;mso-position-vertical-relative:text;mso-width-percent:0;mso-height-percent:0;mso-width-relative:margin;mso-height-relative:page;v-text-anchor:top" o:gfxdata="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" filled="f" stroked="f">
                 <v:textbox>
                   <w:txbxContent>
                     <w:p>
@@ -5842,7 +6144,7 @@
                           <w:szCs w:val="22"/>
                           <w:lang w:val="es-CU"/>
                         </w:rPr>
-                        <w:t>2018</w:t>
+                        <w:t>2022</w:t>
                       </w:r>
                       <w:r>
                         <w:rPr>
@@ -5862,7 +6164,7 @@
                           <w:szCs w:val="22"/>
                           <w:lang w:val="es-CU"/>
                         </w:rPr>
-                        <w:t>2021</w:t>
+                        <w:t>2023</w:t>
                       </w:r>
                       <w:r>
                         <w:rPr>
@@ -6026,7 +6328,7 @@
                     </w:p>
                     <w:p>
                       <w:pPr>
-                        <w:spacing w:after="240"/>
+                        <w:spacing w:line="276" w:lineRule="auto"/>
                         <w:rPr>
                           <w:rFonts w:ascii="Arial" w:hAnsi="Arial" w:cs="Arial"/>
                           <w:color w:val="808080"/>
@@ -6046,51 +6348,10 @@
                           <w:lang w:val="es-CU"/>
                         </w:rPr>
                       </w:pPr>
-                      <w:r>
-                        <w:rPr>
-                          <w:rFonts w:ascii="Arial" w:hAnsi="Arial" w:cs="Arial"/>
-                          <w:color w:val="808080"/>
-                          <w:sz w:val="18"/>
-                          <w:szCs w:val="22"/>
-                          <w:lang w:val="es-CU"/>
-                        </w:rPr>
-                        <w:t>2021 - 2022 (</w:t>
-                      </w:r>
-                      <w:proofErr w:type="spellStart"/>
-                      <w:r>
-                        <w:rPr>
-                          <w:rFonts w:ascii="Arial" w:hAnsi="Arial" w:cs="Arial"/>
-                          <w:color w:val="808080"/>
-                          <w:sz w:val="18"/>
-                          <w:szCs w:val="22"/>
-                          <w:lang w:val="es-CU"/>
-                        </w:rPr>
-                        <w:t>Havana</w:t>
-                      </w:r>
-                      <w:proofErr w:type="spellEnd"/>
-                      <w:r>
-                        <w:rPr>
-                          <w:rFonts w:ascii="Arial" w:hAnsi="Arial" w:cs="Arial"/>
-                          <w:color w:val="808080"/>
-                          <w:sz w:val="18"/>
-                          <w:szCs w:val="22"/>
-                          <w:lang w:val="es-CU"/>
-                        </w:rPr>
-                        <w:t xml:space="preserve"> </w:t>
-                      </w:r>
-                      <w:r>
-                        <w:rPr>
-                          <w:rFonts w:ascii="Arial" w:hAnsi="Arial" w:cs="Arial"/>
-                          <w:color w:val="808080"/>
-                          <w:sz w:val="18"/>
-                          <w:szCs w:val="22"/>
-                          <w:lang w:val="es-CU"/>
-                        </w:rPr>
-                        <w:t>- Cuba)</w:t>
-                      </w:r>
                     </w:p>
                     <w:p>
                       <w:pPr>
+                        <w:spacing w:after="240" w:line="360" w:lineRule="auto"/>
                         <w:rPr>
                           <w:rFonts w:ascii="Arial" w:hAnsi="Arial" w:cs="Arial"/>
                           <w:color w:val="808080"/>
@@ -6110,6 +6371,48 @@
                           <w:lang w:val="es-CU"/>
                         </w:rPr>
                       </w:pPr>
+                      <w:r>
+                        <w:rPr>
+                          <w:rFonts w:ascii="Arial" w:hAnsi="Arial" w:cs="Arial"/>
+                          <w:color w:val="808080"/>
+                          <w:sz w:val="18"/>
+                          <w:szCs w:val="22"/>
+                          <w:lang w:val="es-CU"/>
+                        </w:rPr>
+                        <w:t>2021 - 2022 (</w:t>
+                      </w:r>
+                      <w:proofErr w:type="spellStart"/>
+                      <w:r>
+                        <w:rPr>
+                          <w:rFonts w:ascii="Arial" w:hAnsi="Arial" w:cs="Arial"/>
+                          <w:color w:val="808080"/>
+                          <w:sz w:val="18"/>
+                          <w:szCs w:val="22"/>
+                          <w:lang w:val="es-CU"/>
+                        </w:rPr>
+                        <w:t>Havana</w:t>
+                      </w:r>
+                      <w:proofErr w:type="spellEnd"/>
+                      <w:r>
+                        <w:rPr>
+                          <w:rFonts w:ascii="Arial" w:hAnsi="Arial" w:cs="Arial"/>
+                          <w:color w:val="808080"/>
+                          <w:sz w:val="18"/>
+                          <w:szCs w:val="22"/>
+                          <w:lang w:val="es-CU"/>
+                        </w:rPr>
+                        <w:t xml:space="preserve"> </w:t>
+                      </w:r>
+                      <w:r>
+                        <w:rPr>
+                          <w:rFonts w:ascii="Arial" w:hAnsi="Arial" w:cs="Arial"/>
+                          <w:color w:val="808080"/>
+                          <w:sz w:val="18"/>
+                          <w:szCs w:val="22"/>
+                          <w:lang w:val="es-CU"/>
+                        </w:rPr>
+                        <w:t>- Cuba)</w:t>
+                      </w:r>
                     </w:p>
                     <w:p>
                       <w:pPr>
@@ -6201,6 +6504,7 @@
                     </w:p>
                     <w:p>
                       <w:pPr>
+                        <w:spacing w:line="360" w:lineRule="auto"/>
                         <w:rPr>
                           <w:rFonts w:ascii="Arial" w:hAnsi="Arial" w:cs="Arial"/>
                           <w:color w:val="808080"/>
@@ -6212,6 +6516,7 @@
                     </w:p>
                     <w:p>
                       <w:pPr>
+                        <w:spacing w:line="276" w:lineRule="auto"/>
                         <w:rPr>
                           <w:rFonts w:ascii="Arial" w:hAnsi="Arial" w:cs="Arial"/>
                           <w:color w:val="808080"/>
@@ -6291,6 +6596,13 @@
           </mc:Fallback>
         </mc:AlternateContent>
       </w:r>
+    </w:p>
+    <w:p>
+      <w:pPr>
+        <w:rPr>
+          <w:rFonts w:asciiTheme="minorHAnsi" w:hAnsiTheme="minorHAnsi" w:cstheme="minorHAnsi"/>
+        </w:rPr>
+      </w:pPr>
       <w:r>
         <w:rPr>
           <w:rFonts w:asciiTheme="minorHAnsi" w:hAnsiTheme="minorHAnsi" w:cstheme="minorHAnsi"/>
@@ -6299,18 +6611,18 @@
         <mc:AlternateContent>
           <mc:Choice Requires="wps">
             <w:drawing>
-              <wp:anchor distT="0" distB="0" distL="114300" distR="114300" simplePos="0" relativeHeight="251859968" behindDoc="0" locked="0" layoutInCell="1" allowOverlap="1" wp14:anchorId="18A4BB32" wp14:editId="4570E282">
+              <wp:anchor distT="0" distB="0" distL="114300" distR="114300" simplePos="0" relativeHeight="251839488" behindDoc="0" locked="0" layoutInCell="1" allowOverlap="1" wp14:anchorId="34A0ADAE" wp14:editId="68CE1133">
                 <wp:simplePos x="0" y="0"/>
                 <wp:positionH relativeFrom="column">
-                  <wp:posOffset>5551934</wp:posOffset>
+                  <wp:posOffset>3989070</wp:posOffset>
                 </wp:positionH>
                 <wp:positionV relativeFrom="paragraph">
-                  <wp:posOffset>205740</wp:posOffset>
+                  <wp:posOffset>20320</wp:posOffset>
                 </wp:positionV>
-                <wp:extent cx="849229" cy="333375"/>
-                <wp:effectExtent l="57150" t="38100" r="84455" b="104775"/>
+                <wp:extent cx="666750" cy="333375"/>
+                <wp:effectExtent l="57150" t="38100" r="76200" b="104775"/>
                 <wp:wrapNone/>
-                <wp:docPr id="45" name="Rectángulo: esquinas redondeadas 45"/>
+                <wp:docPr id="1" name="Rectángulo: esquinas redondeadas 1"/>
                 <wp:cNvGraphicFramePr/>
                 <a:graphic xmlns:a="http://schemas.openxmlformats.org/drawingml/2006/main">
                   <a:graphicData uri="http://schemas.microsoft.com/office/word/2010/wordprocessingShape">
@@ -6319,7 +6631,7 @@
                       <wps:spPr>
                         <a:xfrm>
                           <a:off x="0" y="0"/>
-                          <a:ext cx="849229" cy="333375"/>
+                          <a:ext cx="666750" cy="333375"/>
                         </a:xfrm>
                         <a:prstGeom prst="roundRect">
                           <a:avLst/>
@@ -6358,7 +6670,7 @@
                                 <w:szCs w:val="28"/>
                                 <w:lang w:val="es-MX"/>
                               </w:rPr>
-                              <w:t>Android</w:t>
+                              <w:t>Java</w:t>
                             </w:r>
                           </w:p>
                         </w:txbxContent>
@@ -6380,7 +6692,7 @@
           </mc:Choice>
           <mc:Fallback>
             <w:pict>
-              <v:roundrect w14:anchorId="18A4BB32" id="Rectángulo: esquinas redondeadas 45" o:spid="_x0000_s1042" style="position:absolute;margin-left:437.15pt;margin-top:16.2pt;width:66.85pt;height:26.25pt;z-index:251859968;visibility:visible;mso-wrap-style:square;mso-width-percent:0;mso-wrap-distance-left:9pt;mso-wrap-distance-top:0;mso-wrap-distance-right:9pt;mso-wrap-distance-bottom:0;mso-position-horizontal:absolute;mso-position-horizontal-relative:text;mso-position-vertical:absolute;mso-position-vertical-relative:text;mso-width-percent:0;mso-width-relative:margin;v-text-anchor:middle" arcsize="10923f" o:gfxdata="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" fillcolor="#cdddac [1622]" strokecolor="#94b64e [3046]">
+              <v:roundrect w14:anchorId="34A0ADAE" id="Rectángulo: esquinas redondeadas 1" o:spid="_x0000_s1044" style="position:absolute;margin-left:314.1pt;margin-top:1.6pt;width:52.5pt;height:26.25pt;z-index:251839488;visibility:visible;mso-wrap-style:square;mso-width-percent:0;mso-wrap-distance-left:9pt;mso-wrap-distance-top:0;mso-wrap-distance-right:9pt;mso-wrap-distance-bottom:0;mso-position-horizontal:absolute;mso-position-horizontal-relative:text;mso-position-vertical:absolute;mso-position-vertical-relative:text;mso-width-percent:0;mso-width-relative:margin;v-text-anchor:middle" arcsize="10923f" o:gfxdata="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" fillcolor="#cdddac [1622]" strokecolor="#94b64e [3046]">
                 <v:fill color2="#f0f4e6 [502]" rotate="t" angle="180" colors="0 #dafda7;22938f #e4fdc2;1 #f5ffe6" focus="100%" type="gradient"/>
                 <v:shadow on="t" color="black" opacity="24903f" origin=",.5" offset="0,.55556mm"/>
                 <v:textbox>
@@ -6402,7 +6714,7 @@
                           <w:szCs w:val="28"/>
                           <w:lang w:val="es-MX"/>
                         </w:rPr>
-                        <w:t>Android</w:t>
+                        <w:t>Java</w:t>
                       </w:r>
                     </w:p>
                   </w:txbxContent>
@@ -6412,13 +6724,6 @@
           </mc:Fallback>
         </mc:AlternateContent>
       </w:r>
-    </w:p>
-    <w:p>
-      <w:pPr>
-        <w:rPr>
-          <w:rFonts w:asciiTheme="minorHAnsi" w:hAnsiTheme="minorHAnsi" w:cstheme="minorHAnsi"/>
-        </w:rPr>
-      </w:pPr>
       <w:r>
         <w:rPr>
           <w:rFonts w:asciiTheme="minorHAnsi" w:hAnsiTheme="minorHAnsi" w:cstheme="minorHAnsi"/>
@@ -6428,7 +6733,7 @@
         <mc:AlternateContent>
           <mc:Choice Requires="wps">
             <w:drawing>
-              <wp:anchor distT="0" distB="0" distL="114300" distR="114300" simplePos="0" relativeHeight="251837440" behindDoc="0" locked="0" layoutInCell="1" allowOverlap="1" wp14:anchorId="21988914" wp14:editId="2B69436B">
+              <wp:anchor distT="0" distB="0" distL="114300" distR="114300" simplePos="0" relativeHeight="251837440" behindDoc="0" locked="0" layoutInCell="1" allowOverlap="1" wp14:anchorId="21988914" wp14:editId="60737423">
                 <wp:simplePos x="0" y="0"/>
                 <wp:positionH relativeFrom="column">
                   <wp:posOffset>-755015</wp:posOffset>
@@ -6516,7 +6821,7 @@
           </mc:Choice>
           <mc:Fallback>
             <w:pict>
-              <v:rect w14:anchorId="21988914" id="Rectangle 87" o:spid="_x0000_s1043" style="position:absolute;margin-left:-59.45pt;margin-top:15.6pt;width:312pt;height:27.1pt;z-index:251837440;visibility:visible;mso-wrap-style:square;mso-width-percent:0;mso-height-percent:0;mso-wrap-distance-left:9pt;mso-wrap-distance-top:0;mso-wrap-distance-right:9pt;mso-wrap-distance-bottom:0;mso-position-horizontal:absolute;mso-position-horizontal-relative:text;mso-position-vertical:absolute;mso-position-vertical-relative:text;mso-width-percent:0;mso-height-percent:0;mso-width-relative:margin;mso-height-relative:margin;v-text-anchor:middle" o:gfxdata="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" fillcolor="#2f8b8b" stroked="f" strokeweight="2pt">
+              <v:rect w14:anchorId="21988914" id="Rectangle 87" o:spid="_x0000_s1045" style="position:absolute;margin-left:-59.45pt;margin-top:15.6pt;width:312pt;height:27.1pt;z-index:251837440;visibility:visible;mso-wrap-style:square;mso-width-percent:0;mso-height-percent:0;mso-wrap-distance-left:9pt;mso-wrap-distance-top:0;mso-wrap-distance-right:9pt;mso-wrap-distance-bottom:0;mso-position-horizontal:absolute;mso-position-horizontal-relative:text;mso-position-vertical:absolute;mso-position-vertical-relative:text;mso-width-percent:0;mso-height-percent:0;mso-width-relative:margin;mso-height-relative:margin;v-text-anchor:middle" o:gfxdata="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" fillcolor="#2f8b8b" stroked="f" strokeweight="2pt">
                 <v:textbox>
                   <w:txbxContent>
                     <w:p>
@@ -6543,249 +6848,6 @@
                   </w:txbxContent>
                 </v:textbox>
               </v:rect>
-            </w:pict>
-          </mc:Fallback>
-        </mc:AlternateContent>
-      </w:r>
-      <w:r>
-        <w:rPr>
-          <w:rFonts w:asciiTheme="minorHAnsi" w:hAnsiTheme="minorHAnsi" w:cstheme="minorHAnsi"/>
-          <w:noProof/>
-        </w:rPr>
-        <mc:AlternateContent>
-          <mc:Choice Requires="wps">
-            <w:drawing>
-              <wp:anchor distT="0" distB="0" distL="114300" distR="114300" simplePos="0" relativeHeight="251843584" behindDoc="0" locked="0" layoutInCell="1" allowOverlap="1" wp14:anchorId="384E73AF" wp14:editId="25A96ED8">
-                <wp:simplePos x="0" y="0"/>
-                <wp:positionH relativeFrom="page">
-                  <wp:posOffset>5893306</wp:posOffset>
-                </wp:positionH>
-                <wp:positionV relativeFrom="paragraph">
-                  <wp:posOffset>21590</wp:posOffset>
-                </wp:positionV>
-                <wp:extent cx="666750" cy="333375"/>
-                <wp:effectExtent l="57150" t="38100" r="76200" b="104775"/>
-                <wp:wrapNone/>
-                <wp:docPr id="4" name="Rectángulo: esquinas redondeadas 4"/>
-                <wp:cNvGraphicFramePr/>
-                <a:graphic xmlns:a="http://schemas.openxmlformats.org/drawingml/2006/main">
-                  <a:graphicData uri="http://schemas.microsoft.com/office/word/2010/wordprocessingShape">
-                    <wps:wsp>
-                      <wps:cNvSpPr/>
-                      <wps:spPr>
-                        <a:xfrm>
-                          <a:off x="0" y="0"/>
-                          <a:ext cx="666750" cy="333375"/>
-                        </a:xfrm>
-                        <a:prstGeom prst="roundRect">
-                          <a:avLst/>
-                        </a:prstGeom>
-                      </wps:spPr>
-                      <wps:style>
-                        <a:lnRef idx="1">
-                          <a:schemeClr val="accent3"/>
-                        </a:lnRef>
-                        <a:fillRef idx="2">
-                          <a:schemeClr val="accent3"/>
-                        </a:fillRef>
-                        <a:effectRef idx="1">
-                          <a:schemeClr val="accent3"/>
-                        </a:effectRef>
-                        <a:fontRef idx="minor">
-                          <a:schemeClr val="dk1"/>
-                        </a:fontRef>
-                      </wps:style>
-                      <wps:txbx>
-                        <w:txbxContent>
-                          <w:p>
-                            <w:pPr>
-                              <w:jc w:val="center"/>
-                              <w:rPr>
-                                <w:rFonts w:ascii="Arial" w:hAnsi="Arial" w:cs="Arial"/>
-                                <w:sz w:val="28"/>
-                                <w:szCs w:val="28"/>
-                                <w:lang w:val="es-MX"/>
-                              </w:rPr>
-                            </w:pPr>
-                            <w:r>
-                              <w:rPr>
-                                <w:rFonts w:ascii="Arial" w:hAnsi="Arial" w:cs="Arial"/>
-                                <w:sz w:val="28"/>
-                                <w:szCs w:val="28"/>
-                                <w:lang w:val="es-MX"/>
-                              </w:rPr>
-                              <w:t>Dart</w:t>
-                            </w:r>
-                          </w:p>
-                        </w:txbxContent>
-                      </wps:txbx>
-                      <wps:bodyPr rot="0" spcFirstLastPara="0" vertOverflow="overflow" horzOverflow="overflow" vert="horz" wrap="square" lIns="91440" tIns="45720" rIns="91440" bIns="45720" numCol="1" spcCol="0" rtlCol="0" fromWordArt="0" anchor="ctr" anchorCtr="0" forceAA="0" compatLnSpc="1">
-                        <a:prstTxWarp prst="textNoShape">
-                          <a:avLst/>
-                        </a:prstTxWarp>
-                        <a:noAutofit/>
-                      </wps:bodyPr>
-                    </wps:wsp>
-                  </a:graphicData>
-                </a:graphic>
-                <wp14:sizeRelH relativeFrom="margin">
-                  <wp14:pctWidth>0</wp14:pctWidth>
-                </wp14:sizeRelH>
-              </wp:anchor>
-            </w:drawing>
-          </mc:Choice>
-          <mc:Fallback>
-            <w:pict>
-              <v:roundrect w14:anchorId="384E73AF" id="Rectángulo: esquinas redondeadas 4" o:spid="_x0000_s1044" style="position:absolute;margin-left:464.05pt;margin-top:1.7pt;width:52.5pt;height:26.25pt;z-index:251843584;visibility:visible;mso-wrap-style:square;mso-width-percent:0;mso-wrap-distance-left:9pt;mso-wrap-distance-top:0;mso-wrap-distance-right:9pt;mso-wrap-distance-bottom:0;mso-position-horizontal:absolute;mso-position-horizontal-relative:page;mso-position-vertical:absolute;mso-position-vertical-relative:text;mso-width-percent:0;mso-width-relative:margin;v-text-anchor:middle" arcsize="10923f" o:gfxdata="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" fillcolor="#cdddac [1622]" strokecolor="#94b64e [3046]">
-                <v:fill color2="#f0f4e6 [502]" rotate="t" angle="180" colors="0 #dafda7;22938f #e4fdc2;1 #f5ffe6" focus="100%" type="gradient"/>
-                <v:shadow on="t" color="black" opacity="24903f" origin=",.5" offset="0,.55556mm"/>
-                <v:textbox>
-                  <w:txbxContent>
-                    <w:p>
-                      <w:pPr>
-                        <w:jc w:val="center"/>
-                        <w:rPr>
-                          <w:rFonts w:ascii="Arial" w:hAnsi="Arial" w:cs="Arial"/>
-                          <w:sz w:val="28"/>
-                          <w:szCs w:val="28"/>
-                          <w:lang w:val="es-MX"/>
-                        </w:rPr>
-                      </w:pPr>
-                      <w:r>
-                        <w:rPr>
-                          <w:rFonts w:ascii="Arial" w:hAnsi="Arial" w:cs="Arial"/>
-                          <w:sz w:val="28"/>
-                          <w:szCs w:val="28"/>
-                          <w:lang w:val="es-MX"/>
-                        </w:rPr>
-                        <w:t>Dart</w:t>
-                      </w:r>
-                    </w:p>
-                  </w:txbxContent>
-                </v:textbox>
-                <w10:wrap anchorx="page"/>
-              </v:roundrect>
-            </w:pict>
-          </mc:Fallback>
-        </mc:AlternateContent>
-      </w:r>
-      <w:r>
-        <w:rPr>
-          <w:rFonts w:asciiTheme="minorHAnsi" w:hAnsiTheme="minorHAnsi" w:cstheme="minorHAnsi"/>
-          <w:noProof/>
-        </w:rPr>
-        <mc:AlternateContent>
-          <mc:Choice Requires="wps">
-            <w:drawing>
-              <wp:anchor distT="0" distB="0" distL="114300" distR="114300" simplePos="0" relativeHeight="251841536" behindDoc="0" locked="0" layoutInCell="1" allowOverlap="1" wp14:anchorId="02CDF9F5" wp14:editId="62E0F016">
-                <wp:simplePos x="0" y="0"/>
-                <wp:positionH relativeFrom="column">
-                  <wp:posOffset>3992813</wp:posOffset>
-                </wp:positionH>
-                <wp:positionV relativeFrom="paragraph">
-                  <wp:posOffset>18615</wp:posOffset>
-                </wp:positionV>
-                <wp:extent cx="755650" cy="333375"/>
-                <wp:effectExtent l="57150" t="38100" r="82550" b="104775"/>
-                <wp:wrapNone/>
-                <wp:docPr id="3" name="Rectángulo: esquinas redondeadas 3"/>
-                <wp:cNvGraphicFramePr/>
-                <a:graphic xmlns:a="http://schemas.openxmlformats.org/drawingml/2006/main">
-                  <a:graphicData uri="http://schemas.microsoft.com/office/word/2010/wordprocessingShape">
-                    <wps:wsp>
-                      <wps:cNvSpPr/>
-                      <wps:spPr>
-                        <a:xfrm>
-                          <a:off x="0" y="0"/>
-                          <a:ext cx="755650" cy="333375"/>
-                        </a:xfrm>
-                        <a:prstGeom prst="roundRect">
-                          <a:avLst/>
-                        </a:prstGeom>
-                      </wps:spPr>
-                      <wps:style>
-                        <a:lnRef idx="1">
-                          <a:schemeClr val="accent3"/>
-                        </a:lnRef>
-                        <a:fillRef idx="2">
-                          <a:schemeClr val="accent3"/>
-                        </a:fillRef>
-                        <a:effectRef idx="1">
-                          <a:schemeClr val="accent3"/>
-                        </a:effectRef>
-                        <a:fontRef idx="minor">
-                          <a:schemeClr val="dk1"/>
-                        </a:fontRef>
-                      </wps:style>
-                      <wps:txbx>
-                        <w:txbxContent>
-                          <w:p>
-                            <w:pPr>
-                              <w:jc w:val="center"/>
-                              <w:rPr>
-                                <w:rFonts w:ascii="Arial" w:hAnsi="Arial" w:cs="Arial"/>
-                                <w:sz w:val="28"/>
-                                <w:szCs w:val="28"/>
-                                <w:lang w:val="es-MX"/>
-                              </w:rPr>
-                            </w:pPr>
-                            <w:r>
-                              <w:rPr>
-                                <w:rFonts w:ascii="Arial" w:hAnsi="Arial" w:cs="Arial"/>
-                                <w:sz w:val="28"/>
-                                <w:szCs w:val="28"/>
-                                <w:lang w:val="es-MX"/>
-                              </w:rPr>
-                              <w:t>Flutter</w:t>
-                            </w:r>
-                          </w:p>
-                        </w:txbxContent>
-                      </wps:txbx>
-                      <wps:bodyPr rot="0" spcFirstLastPara="0" vertOverflow="overflow" horzOverflow="overflow" vert="horz" wrap="square" lIns="91440" tIns="45720" rIns="91440" bIns="45720" numCol="1" spcCol="0" rtlCol="0" fromWordArt="0" anchor="ctr" anchorCtr="0" forceAA="0" compatLnSpc="1">
-                        <a:prstTxWarp prst="textNoShape">
-                          <a:avLst/>
-                        </a:prstTxWarp>
-                        <a:noAutofit/>
-                      </wps:bodyPr>
-                    </wps:wsp>
-                  </a:graphicData>
-                </a:graphic>
-                <wp14:sizeRelH relativeFrom="margin">
-                  <wp14:pctWidth>0</wp14:pctWidth>
-                </wp14:sizeRelH>
-              </wp:anchor>
-            </w:drawing>
-          </mc:Choice>
-          <mc:Fallback>
-            <w:pict>
-              <v:roundrect w14:anchorId="02CDF9F5" id="Rectángulo: esquinas redondeadas 3" o:spid="_x0000_s1045" style="position:absolute;margin-left:314.4pt;margin-top:1.45pt;width:59.5pt;height:26.25pt;z-index:251841536;visibility:visible;mso-wrap-style:square;mso-width-percent:0;mso-wrap-distance-left:9pt;mso-wrap-distance-top:0;mso-wrap-distance-right:9pt;mso-wrap-distance-bottom:0;mso-position-horizontal:absolute;mso-position-horizontal-relative:text;mso-position-vertical:absolute;mso-position-vertical-relative:text;mso-width-percent:0;mso-width-relative:margin;v-text-anchor:middle" arcsize="10923f" o:gfxdata="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" fillcolor="#cdddac [1622]" strokecolor="#94b64e [3046]">
-                <v:fill color2="#f0f4e6 [502]" rotate="t" angle="180" colors="0 #dafda7;22938f #e4fdc2;1 #f5ffe6" focus="100%" type="gradient"/>
-                <v:shadow on="t" color="black" opacity="24903f" origin=",.5" offset="0,.55556mm"/>
-                <v:textbox>
-                  <w:txbxContent>
-                    <w:p>
-                      <w:pPr>
-                        <w:jc w:val="center"/>
-                        <w:rPr>
-                          <w:rFonts w:ascii="Arial" w:hAnsi="Arial" w:cs="Arial"/>
-                          <w:sz w:val="28"/>
-                          <w:szCs w:val="28"/>
-                          <w:lang w:val="es-MX"/>
-                        </w:rPr>
-                      </w:pPr>
-                      <w:r>
-                        <w:rPr>
-                          <w:rFonts w:ascii="Arial" w:hAnsi="Arial" w:cs="Arial"/>
-                          <w:sz w:val="28"/>
-                          <w:szCs w:val="28"/>
-                          <w:lang w:val="es-MX"/>
-                        </w:rPr>
-                        <w:t>Flutter</w:t>
-                      </w:r>
-                    </w:p>
-                  </w:txbxContent>
-                </v:textbox>
-              </v:roundrect>
             </w:pict>
           </mc:Fallback>
         </mc:AlternateContent>
@@ -6799,7 +6861,7 @@
         <mc:AlternateContent>
           <mc:Choice Requires="wps">
             <w:drawing>
-              <wp:anchor distT="0" distB="0" distL="114300" distR="114300" simplePos="0" relativeHeight="251672576" behindDoc="0" locked="0" layoutInCell="1" allowOverlap="1" wp14:anchorId="7373FBB5" wp14:editId="249CF9B3">
+              <wp:anchor distT="0" distB="0" distL="114300" distR="114300" simplePos="0" relativeHeight="251672576" behindDoc="0" locked="0" layoutInCell="1" allowOverlap="1" wp14:anchorId="7373FBB5" wp14:editId="483B53EE">
                 <wp:simplePos x="0" y="0"/>
                 <wp:positionH relativeFrom="column">
                   <wp:posOffset>-4464050</wp:posOffset>
@@ -6860,7 +6922,7 @@
           </mc:Choice>
           <mc:Fallback>
             <w:pict>
-              <v:shapetype w14:anchorId="38A3F5F9" id="_x0000_t32" coordsize="21600,21600" o:spt="32" o:oned="t" path="m,l21600,21600e" filled="f">
+              <v:shapetype w14:anchorId="27FD7266" id="_x0000_t32" coordsize="21600,21600" o:spt="32" o:oned="t" path="m,l21600,21600e" filled="f">
                 <v:path arrowok="t" fillok="f" o:connecttype="none"/>
                 <o:lock v:ext="edit" shapetype="t"/>
               </v:shapetype>
@@ -6887,12 +6949,138 @@
         <w:rPr>
           <w:rFonts w:asciiTheme="minorHAnsi" w:hAnsiTheme="minorHAnsi" w:cstheme="minorHAnsi"/>
           <w:noProof/>
+        </w:rPr>
+        <mc:AlternateContent>
+          <mc:Choice Requires="wps">
+            <w:drawing>
+              <wp:anchor distT="0" distB="0" distL="114300" distR="114300" simplePos="0" relativeHeight="251862016" behindDoc="0" locked="0" layoutInCell="1" allowOverlap="1" wp14:anchorId="2EE157B3" wp14:editId="3C6ED424">
+                <wp:simplePos x="0" y="0"/>
+                <wp:positionH relativeFrom="page">
+                  <wp:posOffset>5929630</wp:posOffset>
+                </wp:positionH>
+                <wp:positionV relativeFrom="paragraph">
+                  <wp:posOffset>119380</wp:posOffset>
+                </wp:positionV>
+                <wp:extent cx="1017270" cy="333375"/>
+                <wp:effectExtent l="57150" t="38100" r="68580" b="104775"/>
+                <wp:wrapNone/>
+                <wp:docPr id="47" name="Rectángulo: esquinas redondeadas 47"/>
+                <wp:cNvGraphicFramePr/>
+                <a:graphic xmlns:a="http://schemas.openxmlformats.org/drawingml/2006/main">
+                  <a:graphicData uri="http://schemas.microsoft.com/office/word/2010/wordprocessingShape">
+                    <wps:wsp>
+                      <wps:cNvSpPr/>
+                      <wps:spPr>
+                        <a:xfrm>
+                          <a:off x="0" y="0"/>
+                          <a:ext cx="1017270" cy="333375"/>
+                        </a:xfrm>
+                        <a:prstGeom prst="roundRect">
+                          <a:avLst/>
+                        </a:prstGeom>
+                      </wps:spPr>
+                      <wps:style>
+                        <a:lnRef idx="1">
+                          <a:schemeClr val="accent3"/>
+                        </a:lnRef>
+                        <a:fillRef idx="2">
+                          <a:schemeClr val="accent3"/>
+                        </a:fillRef>
+                        <a:effectRef idx="1">
+                          <a:schemeClr val="accent3"/>
+                        </a:effectRef>
+                        <a:fontRef idx="minor">
+                          <a:schemeClr val="dk1"/>
+                        </a:fontRef>
+                      </wps:style>
+                      <wps:txbx>
+                        <w:txbxContent>
+                          <w:p>
+                            <w:pPr>
+                              <w:jc w:val="center"/>
+                              <w:rPr>
+                                <w:rFonts w:ascii="Arial" w:hAnsi="Arial" w:cs="Arial"/>
+                                <w:sz w:val="28"/>
+                                <w:szCs w:val="28"/>
+                                <w:lang w:val="es-MX"/>
+                              </w:rPr>
+                            </w:pPr>
+                            <w:proofErr w:type="spellStart"/>
+                            <w:r>
+                              <w:rPr>
+                                <w:rFonts w:ascii="Arial" w:hAnsi="Arial" w:cs="Arial"/>
+                                <w:sz w:val="28"/>
+                                <w:szCs w:val="28"/>
+                                <w:lang w:val="es-MX"/>
+                              </w:rPr>
+                              <w:t>GitKraken</w:t>
+                            </w:r>
+                            <w:proofErr w:type="spellEnd"/>
+                          </w:p>
+                        </w:txbxContent>
+                      </wps:txbx>
+                      <wps:bodyPr rot="0" spcFirstLastPara="0" vertOverflow="overflow" horzOverflow="overflow" vert="horz" wrap="square" lIns="91440" tIns="45720" rIns="91440" bIns="45720" numCol="1" spcCol="0" rtlCol="0" fromWordArt="0" anchor="ctr" anchorCtr="0" forceAA="0" compatLnSpc="1">
+                        <a:prstTxWarp prst="textNoShape">
+                          <a:avLst/>
+                        </a:prstTxWarp>
+                        <a:noAutofit/>
+                      </wps:bodyPr>
+                    </wps:wsp>
+                  </a:graphicData>
+                </a:graphic>
+                <wp14:sizeRelH relativeFrom="margin">
+                  <wp14:pctWidth>0</wp14:pctWidth>
+                </wp14:sizeRelH>
+              </wp:anchor>
+            </w:drawing>
+          </mc:Choice>
+          <mc:Fallback>
+            <w:pict>
+              <v:roundrect w14:anchorId="2EE157B3" id="Rectángulo: esquinas redondeadas 47" o:spid="_x0000_s1046" style="position:absolute;margin-left:466.9pt;margin-top:9.4pt;width:80.1pt;height:26.25pt;z-index:251862016;visibility:visible;mso-wrap-style:square;mso-width-percent:0;mso-wrap-distance-left:9pt;mso-wrap-distance-top:0;mso-wrap-distance-right:9pt;mso-wrap-distance-bottom:0;mso-position-horizontal:absolute;mso-position-horizontal-relative:page;mso-position-vertical:absolute;mso-position-vertical-relative:text;mso-width-percent:0;mso-width-relative:margin;v-text-anchor:middle" arcsize="10923f" o:gfxdata="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" fillcolor="#cdddac [1622]" strokecolor="#94b64e [3046]">
+                <v:fill color2="#f0f4e6 [502]" rotate="t" angle="180" colors="0 #dafda7;22938f #e4fdc2;1 #f5ffe6" focus="100%" type="gradient"/>
+                <v:shadow on="t" color="black" opacity="24903f" origin=",.5" offset="0,.55556mm"/>
+                <v:textbox>
+                  <w:txbxContent>
+                    <w:p>
+                      <w:pPr>
+                        <w:jc w:val="center"/>
+                        <w:rPr>
+                          <w:rFonts w:ascii="Arial" w:hAnsi="Arial" w:cs="Arial"/>
+                          <w:sz w:val="28"/>
+                          <w:szCs w:val="28"/>
+                          <w:lang w:val="es-MX"/>
+                        </w:rPr>
+                      </w:pPr>
+                      <w:proofErr w:type="spellStart"/>
+                      <w:r>
+                        <w:rPr>
+                          <w:rFonts w:ascii="Arial" w:hAnsi="Arial" w:cs="Arial"/>
+                          <w:sz w:val="28"/>
+                          <w:szCs w:val="28"/>
+                          <w:lang w:val="es-MX"/>
+                        </w:rPr>
+                        <w:t>GitKraken</w:t>
+                      </w:r>
+                      <w:proofErr w:type="spellEnd"/>
+                    </w:p>
+                  </w:txbxContent>
+                </v:textbox>
+                <w10:wrap anchorx="page"/>
+              </v:roundrect>
+            </w:pict>
+          </mc:Fallback>
+        </mc:AlternateContent>
+      </w:r>
+      <w:r>
+        <w:rPr>
+          <w:rFonts w:asciiTheme="minorHAnsi" w:hAnsiTheme="minorHAnsi" w:cstheme="minorHAnsi"/>
+          <w:noProof/>
           <w:lang w:eastAsia="es-ES_tradnl"/>
         </w:rPr>
         <mc:AlternateContent>
           <mc:Choice Requires="wps">
             <w:drawing>
-              <wp:anchor distT="0" distB="0" distL="114300" distR="114300" simplePos="0" relativeHeight="251625472" behindDoc="0" locked="0" layoutInCell="1" allowOverlap="1" wp14:anchorId="451B9039" wp14:editId="0ED56F2A">
+              <wp:anchor distT="0" distB="0" distL="114300" distR="114300" simplePos="0" relativeHeight="251625472" behindDoc="0" locked="0" layoutInCell="1" allowOverlap="1" wp14:anchorId="451B9039" wp14:editId="687A4856">
                 <wp:simplePos x="0" y="0"/>
                 <wp:positionH relativeFrom="margin">
                   <wp:posOffset>-234315</wp:posOffset>
@@ -6928,7 +7116,7 @@
                         <a:effectLst/>
                         <a:extLst>
                           <a:ext uri="{C572A759-6A51-4108-AA02-DFA0A04FC94B}">
-                            <ma14:wrappingTextBoxFlag xmlns:ma14="http://schemas.microsoft.com/office/mac/drawingml/2011/main" xmlns:w="http://schemas.openxmlformats.org/wordprocessingml/2006/main" xmlns:w10="urn:schemas-microsoft-com:office:word" xmlns:v="urn:schemas-microsoft-com:vml" xmlns:o="urn:schemas-microsoft-com:office:office" xmlns:mv="urn:schemas-microsoft-com:mac:vml" xmlns:mo="http://schemas.microsoft.com/office/mac/office/2008/main" xmlns=""/>
+                            <ma14:wrappingTextBoxFlag xmlns="" xmlns:mo="http://schemas.microsoft.com/office/mac/office/2008/main" xmlns:mv="urn:schemas-microsoft-com:mac:vml" xmlns:o="urn:schemas-microsoft-com:office:office" xmlns:v="urn:schemas-microsoft-com:vml" xmlns:w10="urn:schemas-microsoft-com:office:word" xmlns:w="http://schemas.openxmlformats.org/wordprocessingml/2006/main" xmlns:ma14="http://schemas.microsoft.com/office/mac/drawingml/2011/main"/>
                           </a:ext>
                         </a:extLst>
                       </wps:spPr>
@@ -6965,7 +7153,29 @@
                                 <w:szCs w:val="22"/>
                                 <w:lang w:val="en-US"/>
                               </w:rPr>
-                              <w:t>Mobile Application Developer</w:t>
+                              <w:t xml:space="preserve">Flutter </w:t>
+                            </w:r>
+                            <w:r>
+                              <w:rPr>
+                                <w:rFonts w:ascii="Arial" w:hAnsi="Arial" w:cs="Arial"/>
+                                <w:b/>
+                                <w:color w:val="000000"/>
+                                <w:sz w:val="22"/>
+                                <w:szCs w:val="22"/>
+                                <w:lang w:val="en-US"/>
+                              </w:rPr>
+                              <w:t>D</w:t>
+                            </w:r>
+                            <w:r>
+                              <w:rPr>
+                                <w:rFonts w:ascii="Arial" w:hAnsi="Arial" w:cs="Arial"/>
+                                <w:b/>
+                                <w:color w:val="000000"/>
+                                <w:sz w:val="22"/>
+                                <w:szCs w:val="22"/>
+                                <w:lang w:val="en-US"/>
+                              </w:rPr>
+                              <w:t>eveloper</w:t>
                             </w:r>
                             <w:r>
                               <w:rPr>
@@ -7017,7 +7227,27 @@
                                 <w:szCs w:val="22"/>
                                 <w:lang w:val="en-US"/>
                               </w:rPr>
-                              <w:t>Computer Engineering Thesis, CUJAE</w:t>
+                              <w:t>TI Company</w:t>
+                            </w:r>
+                            <w:r>
+                              <w:rPr>
+                                <w:rFonts w:ascii="Arial" w:hAnsi="Arial" w:cs="Arial"/>
+                                <w:color w:val="808080"/>
+                                <w:sz w:val="22"/>
+                                <w:szCs w:val="22"/>
+                                <w:lang w:val="en-US"/>
+                              </w:rPr>
+                              <w:t xml:space="preserve">, </w:t>
+                            </w:r>
+                            <w:r>
+                              <w:rPr>
+                                <w:rFonts w:ascii="Arial" w:hAnsi="Arial" w:cs="Arial"/>
+                                <w:color w:val="808080"/>
+                                <w:sz w:val="22"/>
+                                <w:szCs w:val="22"/>
+                                <w:lang w:val="en-US"/>
+                              </w:rPr>
+                              <w:t>Level 6 LLC</w:t>
                             </w:r>
                             <w:r>
                               <w:rPr>
@@ -7051,7 +7281,7 @@
                               </w:rPr>
                               <w:t xml:space="preserve">          </w:t>
                             </w:r>
-                            <w:bookmarkStart w:id="0" w:name="_Hlk101706853"/>
+                            <w:bookmarkStart w:id="2" w:name="_Hlk101706853"/>
                             <w:r>
                               <w:rPr>
                                 <w:rFonts w:ascii="Arial" w:hAnsi="Arial" w:cs="Arial"/>
@@ -7072,7 +7302,7 @@
                               </w:rPr>
                               <w:t xml:space="preserve">: </w:t>
                             </w:r>
-                            <w:bookmarkEnd w:id="0"/>
+                            <w:bookmarkEnd w:id="2"/>
                           </w:p>
                           <w:p>
                             <w:pPr>
@@ -7098,7 +7328,7 @@
                                 <w:szCs w:val="18"/>
                                 <w:lang w:val="en-US"/>
                               </w:rPr>
-                              <w:t xml:space="preserve">Analysis of </w:t>
+                              <w:t xml:space="preserve">Development of </w:t>
                             </w:r>
                             <w:r>
                               <w:rPr>
@@ -7110,7 +7340,7 @@
                                 <w:szCs w:val="18"/>
                                 <w:lang w:val="en-US"/>
                               </w:rPr>
-                              <w:t>cryptographic algorithms</w:t>
+                              <w:t>web</w:t>
                             </w:r>
                             <w:r>
                               <w:rPr>
@@ -7120,7 +7350,73 @@
                                 <w:szCs w:val="18"/>
                                 <w:lang w:val="en-US"/>
                               </w:rPr>
-                              <w:t xml:space="preserve"> and use of the Advanced Encryption Standard (AES) and the Secure Hash Algorithm 256 (SHA256).</w:t>
+                              <w:t xml:space="preserve"> and </w:t>
+                            </w:r>
+                            <w:r>
+                              <w:rPr>
+                                <w:rFonts w:ascii="Arial" w:hAnsi="Arial" w:cs="Arial"/>
+                                <w:b/>
+                                <w:bCs/>
+                                <w:color w:val="000000"/>
+                                <w:sz w:val="18"/>
+                                <w:szCs w:val="18"/>
+                                <w:lang w:val="en-US"/>
+                              </w:rPr>
+                              <w:t>mobile applications</w:t>
+                            </w:r>
+                            <w:r>
+                              <w:rPr>
+                                <w:rFonts w:ascii="Arial" w:hAnsi="Arial" w:cs="Arial"/>
+                                <w:color w:val="000000"/>
+                                <w:sz w:val="18"/>
+                                <w:szCs w:val="18"/>
+                                <w:lang w:val="en-US"/>
+                              </w:rPr>
+                              <w:t xml:space="preserve"> (iOS and Android) using </w:t>
+                            </w:r>
+                            <w:r>
+                              <w:rPr>
+                                <w:rFonts w:ascii="Arial" w:hAnsi="Arial" w:cs="Arial"/>
+                                <w:b/>
+                                <w:bCs/>
+                                <w:color w:val="000000"/>
+                                <w:sz w:val="18"/>
+                                <w:szCs w:val="18"/>
+                                <w:lang w:val="en-US"/>
+                              </w:rPr>
+                              <w:t>Dart</w:t>
+                            </w:r>
+                            <w:r>
+                              <w:rPr>
+                                <w:rFonts w:ascii="Arial" w:hAnsi="Arial" w:cs="Arial"/>
+                                <w:color w:val="000000"/>
+                                <w:sz w:val="18"/>
+                                <w:szCs w:val="18"/>
+                                <w:lang w:val="en-US"/>
+                              </w:rPr>
+                              <w:t xml:space="preserve"> and </w:t>
+                            </w:r>
+                            <w:r>
+                              <w:rPr>
+                                <w:rFonts w:ascii="Arial" w:hAnsi="Arial" w:cs="Arial"/>
+                                <w:b/>
+                                <w:bCs/>
+                                <w:color w:val="000000"/>
+                                <w:sz w:val="18"/>
+                                <w:szCs w:val="18"/>
+                                <w:lang w:val="en-US"/>
+                              </w:rPr>
+                              <w:t>Flutter</w:t>
+                            </w:r>
+                            <w:r>
+                              <w:rPr>
+                                <w:rFonts w:ascii="Arial" w:hAnsi="Arial" w:cs="Arial"/>
+                                <w:color w:val="000000"/>
+                                <w:sz w:val="18"/>
+                                <w:szCs w:val="18"/>
+                                <w:lang w:val="en-US"/>
+                              </w:rPr>
+                              <w:t xml:space="preserve"> as framework.</w:t>
                             </w:r>
                           </w:p>
                           <w:p>
@@ -7147,7 +7443,7 @@
                                 <w:szCs w:val="18"/>
                                 <w:lang w:val="en-US"/>
                               </w:rPr>
-                              <w:t xml:space="preserve">Capture and playback of audio, image and video using Android </w:t>
+                              <w:t xml:space="preserve">Integration with the </w:t>
                             </w:r>
                             <w:r>
                               <w:rPr>
@@ -7159,7 +7455,7 @@
                                 <w:szCs w:val="18"/>
                                 <w:lang w:val="en-US"/>
                               </w:rPr>
-                              <w:t>native APIs</w:t>
+                              <w:t>Amplify</w:t>
                             </w:r>
                             <w:r>
                               <w:rPr>
@@ -7169,7 +7465,29 @@
                                 <w:szCs w:val="18"/>
                                 <w:lang w:val="en-US"/>
                               </w:rPr>
-                              <w:t>.</w:t>
+                              <w:t xml:space="preserve"> service from </w:t>
+                            </w:r>
+                            <w:r>
+                              <w:rPr>
+                                <w:rFonts w:ascii="Arial" w:hAnsi="Arial" w:cs="Arial"/>
+                                <w:b/>
+                                <w:bCs/>
+                                <w:color w:val="000000"/>
+                                <w:sz w:val="18"/>
+                                <w:szCs w:val="18"/>
+                                <w:lang w:val="en-US"/>
+                              </w:rPr>
+                              <w:t>Amazon Web Services</w:t>
+                            </w:r>
+                            <w:r>
+                              <w:rPr>
+                                <w:rFonts w:ascii="Arial" w:hAnsi="Arial" w:cs="Arial"/>
+                                <w:color w:val="000000"/>
+                                <w:sz w:val="18"/>
+                                <w:szCs w:val="18"/>
+                                <w:lang w:val="en-US"/>
+                              </w:rPr>
+                              <w:t xml:space="preserve"> (AWS).</w:t>
                             </w:r>
                           </w:p>
                           <w:p>
@@ -7196,17 +7514,73 @@
                                 <w:szCs w:val="18"/>
                                 <w:lang w:val="en-US"/>
                               </w:rPr>
-                              <w:t>Encryption and decryption of information in real time (device RAM</w:t>
-                            </w:r>
-                            <w:r>
-                              <w:rPr>
-                                <w:rFonts w:ascii="Arial" w:hAnsi="Arial" w:cs="Arial"/>
+                              <w:t xml:space="preserve">Connection with the backend using both </w:t>
+                            </w:r>
+                            <w:r>
+                              <w:rPr>
+                                <w:rFonts w:ascii="Arial" w:hAnsi="Arial" w:cs="Arial"/>
+                                <w:b/>
+                                <w:bCs/>
                                 <w:color w:val="000000"/>
                                 <w:sz w:val="18"/>
                                 <w:szCs w:val="18"/>
                                 <w:lang w:val="en-US"/>
                               </w:rPr>
-                              <w:t>).</w:t>
+                              <w:t>GraphQL</w:t>
+                            </w:r>
+                            <w:r>
+                              <w:rPr>
+                                <w:rFonts w:ascii="Arial" w:hAnsi="Arial" w:cs="Arial"/>
+                                <w:color w:val="000000"/>
+                                <w:sz w:val="18"/>
+                                <w:szCs w:val="18"/>
+                                <w:lang w:val="en-US"/>
+                              </w:rPr>
+                              <w:t xml:space="preserve"> and </w:t>
+                            </w:r>
+                            <w:r>
+                              <w:rPr>
+                                <w:rFonts w:ascii="Arial" w:hAnsi="Arial" w:cs="Arial"/>
+                                <w:b/>
+                                <w:bCs/>
+                                <w:color w:val="000000"/>
+                                <w:sz w:val="18"/>
+                                <w:szCs w:val="18"/>
+                                <w:lang w:val="en-US"/>
+                              </w:rPr>
+                              <w:t>REST</w:t>
+                            </w:r>
+                            <w:r>
+                              <w:rPr>
+                                <w:rFonts w:ascii="Arial" w:hAnsi="Arial" w:cs="Arial"/>
+                                <w:color w:val="000000"/>
+                                <w:sz w:val="18"/>
+                                <w:szCs w:val="18"/>
+                                <w:lang w:val="en-US"/>
+                              </w:rPr>
+                              <w:t xml:space="preserve"> to consume the </w:t>
+                            </w:r>
+                            <w:r>
+                              <w:rPr>
+                                <w:rFonts w:ascii="Arial" w:hAnsi="Arial" w:cs="Arial"/>
+                                <w:b/>
+                                <w:bCs/>
+                                <w:color w:val="000000"/>
+                                <w:sz w:val="18"/>
+                                <w:szCs w:val="18"/>
+                                <w:lang w:val="en-US"/>
+                              </w:rPr>
+                              <w:t>APIs</w:t>
+                            </w:r>
+                            <w:r>
+                              <w:rPr>
+                                <w:rFonts w:ascii="Arial" w:hAnsi="Arial" w:cs="Arial"/>
+                                <w:color w:val="000000"/>
+                                <w:sz w:val="18"/>
+                                <w:szCs w:val="18"/>
+                                <w:lang w:val="en-US"/>
+                              </w:rPr>
+                              <w:t>.</w:t>
                             </w:r>
                           </w:p>
                           <w:p>
@@ -7233,7 +7607,7 @@
                                 <w:szCs w:val="18"/>
                                 <w:lang w:val="en-US"/>
                               </w:rPr>
-                              <w:t xml:space="preserve">Development of an </w:t>
+                              <w:t xml:space="preserve">Use of the </w:t>
                             </w:r>
                             <w:r>
                               <w:rPr>
@@ -7245,18 +7619,9 @@
                                 <w:szCs w:val="18"/>
                                 <w:lang w:val="en-US"/>
                               </w:rPr>
-                              <w:t>Android</w:t>
-                            </w:r>
-                            <w:r>
-                              <w:rPr>
-                                <w:rFonts w:ascii="Arial" w:hAnsi="Arial" w:cs="Arial"/>
-                                <w:color w:val="000000"/>
-                                <w:sz w:val="18"/>
-                                <w:szCs w:val="18"/>
-                                <w:lang w:val="en-US"/>
-                              </w:rPr>
-                              <w:t xml:space="preserve"> application using </w:t>
-                            </w:r>
+                              <w:t>Model-View-</w:t>
+                            </w:r>
+                            <w:proofErr w:type="spellStart"/>
                             <w:r>
                               <w:rPr>
                                 <w:rFonts w:ascii="Arial" w:hAnsi="Arial" w:cs="Arial"/>
@@ -7267,8 +7632,9 @@
                                 <w:szCs w:val="18"/>
                                 <w:lang w:val="en-US"/>
                               </w:rPr>
-                              <w:t>Java</w:t>
-                            </w:r>
+                              <w:t>ViewModel</w:t>
+                            </w:r>
+                            <w:proofErr w:type="spellEnd"/>
                             <w:r>
                               <w:rPr>
                                 <w:rFonts w:ascii="Arial" w:hAnsi="Arial" w:cs="Arial"/>
@@ -7277,7 +7643,29 @@
                                 <w:szCs w:val="18"/>
                                 <w:lang w:val="en-US"/>
                               </w:rPr>
-                              <w:t>.</w:t>
+                              <w:t xml:space="preserve"> (MVVM) architecture to structure the project, as well as the Flutter </w:t>
+                            </w:r>
+                            <w:r>
+                              <w:rPr>
+                                <w:rFonts w:ascii="Arial" w:hAnsi="Arial" w:cs="Arial"/>
+                                <w:b/>
+                                <w:bCs/>
+                                <w:color w:val="000000"/>
+                                <w:sz w:val="18"/>
+                                <w:szCs w:val="18"/>
+                                <w:lang w:val="en-US"/>
+                              </w:rPr>
+                              <w:t>Provider</w:t>
+                            </w:r>
+                            <w:r>
+                              <w:rPr>
+                                <w:rFonts w:ascii="Arial" w:hAnsi="Arial" w:cs="Arial"/>
+                                <w:color w:val="000000"/>
+                                <w:sz w:val="18"/>
+                                <w:szCs w:val="18"/>
+                                <w:lang w:val="en-US"/>
+                              </w:rPr>
+                              <w:t xml:space="preserve"> package to manage states.</w:t>
                             </w:r>
                           </w:p>
                           <w:p>
@@ -7287,7 +7675,6 @@
                                 <w:ilvl w:val="0"/>
                                 <w:numId w:val="7"/>
                               </w:numPr>
-                              <w:spacing w:line="480" w:lineRule="auto"/>
                               <w:jc w:val="both"/>
                               <w:rPr>
                                 <w:rFonts w:ascii="Arial" w:hAnsi="Arial" w:cs="Arial"/>
@@ -7305,18 +7692,203 @@
                                 <w:szCs w:val="18"/>
                                 <w:lang w:val="en-US"/>
                               </w:rPr>
-                              <w:t>Planning and management of the entire project</w:t>
-                            </w:r>
-                            <w:r>
-                              <w:rPr>
-                                <w:rFonts w:ascii="Arial" w:hAnsi="Arial" w:cs="Arial"/>
+                              <w:t xml:space="preserve">Interpretation of </w:t>
+                            </w:r>
+                            <w:r>
+                              <w:rPr>
+                                <w:rFonts w:ascii="Arial" w:hAnsi="Arial" w:cs="Arial"/>
+                                <w:b/>
+                                <w:bCs/>
                                 <w:color w:val="000000"/>
                                 <w:sz w:val="18"/>
                                 <w:szCs w:val="18"/>
                                 <w:lang w:val="en-US"/>
                               </w:rPr>
-                              <w:t>.</w:t>
-                            </w:r>
+                              <w:t>UI/UX</w:t>
+                            </w:r>
+                            <w:r>
+                              <w:rPr>
+                                <w:rFonts w:ascii="Arial" w:hAnsi="Arial" w:cs="Arial"/>
+                                <w:color w:val="000000"/>
+                                <w:sz w:val="18"/>
+                                <w:szCs w:val="18"/>
+                                <w:lang w:val="en-US"/>
+                              </w:rPr>
+                              <w:t xml:space="preserve"> designs made in </w:t>
+                            </w:r>
+                            <w:r>
+                              <w:rPr>
+                                <w:rFonts w:ascii="Arial" w:hAnsi="Arial" w:cs="Arial"/>
+                                <w:b/>
+                                <w:bCs/>
+                                <w:color w:val="000000"/>
+                                <w:sz w:val="18"/>
+                                <w:szCs w:val="18"/>
+                                <w:lang w:val="en-US"/>
+                              </w:rPr>
+                              <w:t>Figma</w:t>
+                            </w:r>
+                            <w:r>
+                              <w:rPr>
+                                <w:rFonts w:ascii="Arial" w:hAnsi="Arial" w:cs="Arial"/>
+                                <w:color w:val="000000"/>
+                                <w:sz w:val="18"/>
+                                <w:szCs w:val="18"/>
+                                <w:lang w:val="en-US"/>
+                              </w:rPr>
+                              <w:t xml:space="preserve"> and their adaptation to the visual of the application.</w:t>
+                            </w:r>
+                          </w:p>
+                          <w:p>
+                            <w:pPr>
+                              <w:pStyle w:val="Prrafodelista"/>
+                              <w:numPr>
+                                <w:ilvl w:val="0"/>
+                                <w:numId w:val="7"/>
+                              </w:numPr>
+                              <w:spacing w:after="240"/>
+                              <w:jc w:val="both"/>
+                              <w:rPr>
+                                <w:rFonts w:ascii="Arial" w:hAnsi="Arial" w:cs="Arial"/>
+                                <w:color w:val="000000"/>
+                                <w:sz w:val="18"/>
+                                <w:szCs w:val="18"/>
+                                <w:lang w:val="en-US"/>
+                              </w:rPr>
+                            </w:pPr>
+                            <w:r>
+                              <w:rPr>
+                                <w:rFonts w:ascii="Arial" w:hAnsi="Arial" w:cs="Arial"/>
+                                <w:color w:val="000000"/>
+                                <w:sz w:val="18"/>
+                                <w:szCs w:val="18"/>
+                                <w:lang w:val="en-US"/>
+                              </w:rPr>
+                              <w:t xml:space="preserve">Use of a </w:t>
+                            </w:r>
+                            <w:r>
+                              <w:rPr>
+                                <w:rFonts w:ascii="Arial" w:hAnsi="Arial" w:cs="Arial"/>
+                                <w:b/>
+                                <w:bCs/>
+                                <w:color w:val="000000"/>
+                                <w:sz w:val="18"/>
+                                <w:szCs w:val="18"/>
+                                <w:lang w:val="en-US"/>
+                              </w:rPr>
+                              <w:t>version control system</w:t>
+                            </w:r>
+                            <w:r>
+                              <w:rPr>
+                                <w:rFonts w:ascii="Arial" w:hAnsi="Arial" w:cs="Arial"/>
+                                <w:color w:val="000000"/>
+                                <w:sz w:val="18"/>
+                                <w:szCs w:val="18"/>
+                                <w:lang w:val="en-US"/>
+                              </w:rPr>
+                              <w:t xml:space="preserve"> </w:t>
+                            </w:r>
+                            <w:r>
+                              <w:rPr>
+                                <w:rFonts w:ascii="Arial" w:hAnsi="Arial" w:cs="Arial"/>
+                                <w:color w:val="000000"/>
+                                <w:sz w:val="18"/>
+                                <w:szCs w:val="18"/>
+                                <w:lang w:val="en-US"/>
+                              </w:rPr>
+                              <w:t>(</w:t>
+                            </w:r>
+                            <w:r>
+                              <w:rPr>
+                                <w:rFonts w:ascii="Arial" w:hAnsi="Arial" w:cs="Arial"/>
+                                <w:b/>
+                                <w:bCs/>
+                                <w:color w:val="000000"/>
+                                <w:sz w:val="18"/>
+                                <w:szCs w:val="18"/>
+                                <w:lang w:val="en-US"/>
+                              </w:rPr>
+                              <w:t>Git</w:t>
+                            </w:r>
+                            <w:r>
+                              <w:rPr>
+                                <w:rFonts w:ascii="Arial" w:hAnsi="Arial" w:cs="Arial"/>
+                                <w:color w:val="000000"/>
+                                <w:sz w:val="18"/>
+                                <w:szCs w:val="18"/>
+                                <w:lang w:val="en-US"/>
+                              </w:rPr>
+                              <w:t xml:space="preserve">, </w:t>
+                            </w:r>
+                            <w:r>
+                              <w:rPr>
+                                <w:rFonts w:ascii="Arial" w:hAnsi="Arial" w:cs="Arial"/>
+                                <w:b/>
+                                <w:bCs/>
+                                <w:sz w:val="18"/>
+                                <w:szCs w:val="18"/>
+                                <w:lang w:val="en-US"/>
+                              </w:rPr>
+                              <w:t xml:space="preserve">GitHub </w:t>
+                            </w:r>
+                            <w:r>
+                              <w:rPr>
+                                <w:rFonts w:ascii="Arial" w:hAnsi="Arial" w:cs="Arial"/>
+                                <w:sz w:val="18"/>
+                                <w:szCs w:val="18"/>
+                                <w:lang w:val="en-US"/>
+                              </w:rPr>
+                              <w:t>and</w:t>
+                            </w:r>
+                            <w:r>
+                              <w:rPr>
+                                <w:rFonts w:ascii="Arial" w:hAnsi="Arial" w:cs="Arial"/>
+                                <w:b/>
+                                <w:bCs/>
+                                <w:sz w:val="18"/>
+                                <w:szCs w:val="18"/>
+                                <w:lang w:val="en-US"/>
+                              </w:rPr>
+                              <w:t xml:space="preserve"> </w:t>
+                            </w:r>
+                            <w:proofErr w:type="spellStart"/>
+                            <w:r>
+                              <w:rPr>
+                                <w:rFonts w:ascii="Arial" w:hAnsi="Arial" w:cs="Arial"/>
+                                <w:b/>
+                                <w:bCs/>
+                                <w:color w:val="000000"/>
+                                <w:sz w:val="18"/>
+                                <w:szCs w:val="18"/>
+                                <w:lang w:val="en-US"/>
+                              </w:rPr>
+                              <w:t>GitKraken</w:t>
+                            </w:r>
+                            <w:proofErr w:type="spellEnd"/>
+                            <w:r>
+                              <w:rPr>
+                                <w:rFonts w:ascii="Arial" w:hAnsi="Arial" w:cs="Arial"/>
+                                <w:color w:val="000000"/>
+                                <w:sz w:val="18"/>
+                                <w:szCs w:val="18"/>
+                                <w:lang w:val="en-US"/>
+                              </w:rPr>
+                              <w:t>).</w:t>
+                            </w:r>
+                          </w:p>
+                          <w:p>
+                            <w:pPr>
+                              <w:pStyle w:val="Prrafodelista"/>
+                              <w:ind w:left="360"/>
+                              <w:jc w:val="both"/>
+                              <w:rPr>
+                                <w:rFonts w:ascii="Arial" w:hAnsi="Arial" w:cs="Arial"/>
+                                <w:color w:val="000000"/>
+                                <w:sz w:val="18"/>
+                                <w:szCs w:val="18"/>
+                                <w:lang w:val="en-US"/>
+                              </w:rPr>
+                            </w:pPr>
                           </w:p>
                           <w:p>
                             <w:pPr>
@@ -7703,7 +8275,17 @@
                                 <w:szCs w:val="18"/>
                                 <w:lang w:val="en-US"/>
                               </w:rPr>
-                              <w:t xml:space="preserve"> (</w:t>
+                              <w:t xml:space="preserve"> </w:t>
+                            </w:r>
+                            <w:r>
+                              <w:rPr>
+                                <w:rFonts w:ascii="Arial" w:hAnsi="Arial" w:cs="Arial"/>
+                                <w:color w:val="000000"/>
+                                <w:sz w:val="18"/>
+                                <w:szCs w:val="18"/>
+                                <w:lang w:val="en-US"/>
+                              </w:rPr>
+                              <w:t>(</w:t>
                             </w:r>
                             <w:r>
                               <w:rPr>
@@ -7715,7 +8297,7 @@
                                 <w:szCs w:val="18"/>
                                 <w:lang w:val="en-US"/>
                               </w:rPr>
-                              <w:t>GitKraken</w:t>
+                              <w:t>Git</w:t>
                             </w:r>
                             <w:r>
                               <w:rPr>
@@ -7725,7 +8307,7 @@
                                 <w:szCs w:val="18"/>
                                 <w:lang w:val="en-US"/>
                               </w:rPr>
-                              <w:t xml:space="preserve"> and </w:t>
+                              <w:t xml:space="preserve">, </w:t>
                             </w:r>
                             <w:r>
                               <w:rPr>
@@ -7736,18 +8318,42 @@
                                 <w:szCs w:val="18"/>
                                 <w:lang w:val="en-US"/>
                               </w:rPr>
-                              <w:t>GitHub</w:t>
-                            </w:r>
-                            <w:r>
-                              <w:rPr>
-                                <w:rFonts w:ascii="Arial" w:hAnsi="Arial" w:cs="Arial"/>
+                              <w:t xml:space="preserve">GitHub </w:t>
+                            </w:r>
+                            <w:r>
+                              <w:rPr>
+                                <w:rFonts w:ascii="Arial" w:hAnsi="Arial" w:cs="Arial"/>
+                                <w:sz w:val="18"/>
+                                <w:szCs w:val="18"/>
+                                <w:lang w:val="en-US"/>
+                              </w:rPr>
+                              <w:t>and</w:t>
+                            </w:r>
+                            <w:r>
+                              <w:rPr>
+                                <w:rFonts w:ascii="Arial" w:hAnsi="Arial" w:cs="Arial"/>
+                                <w:b/>
+                                <w:bCs/>
+                                <w:sz w:val="18"/>
+                                <w:szCs w:val="18"/>
+                                <w:lang w:val="en-US"/>
+                              </w:rPr>
+                              <w:t xml:space="preserve"> </w:t>
+                            </w:r>
+                            <w:proofErr w:type="spellStart"/>
+                            <w:r>
+                              <w:rPr>
+                                <w:rFonts w:ascii="Arial" w:hAnsi="Arial" w:cs="Arial"/>
+                                <w:b/>
+                                <w:bCs/>
                                 <w:color w:val="000000"/>
                                 <w:sz w:val="18"/>
                                 <w:szCs w:val="18"/>
                                 <w:lang w:val="en-US"/>
                               </w:rPr>
-                              <w:t>)</w:t>
-                            </w:r>
+                              <w:t>GitKraken</w:t>
+                            </w:r>
+                            <w:proofErr w:type="spellEnd"/>
                             <w:r>
                               <w:rPr>
                                 <w:rFonts w:ascii="Arial" w:hAnsi="Arial" w:cs="Arial"/>
@@ -7756,7 +8362,7 @@
                                 <w:szCs w:val="18"/>
                                 <w:lang w:val="en-US"/>
                               </w:rPr>
-                              <w:t>.</w:t>
+                              <w:t>).</w:t>
                             </w:r>
                           </w:p>
                           <w:p>
@@ -7766,6 +8372,7 @@
                                 <w:ilvl w:val="0"/>
                                 <w:numId w:val="8"/>
                               </w:numPr>
+                              <w:spacing w:after="240"/>
                               <w:jc w:val="both"/>
                               <w:rPr>
                                 <w:rFonts w:ascii="Arial" w:hAnsi="Arial" w:cs="Arial"/>
@@ -7897,7 +8504,7 @@
                                 <w:szCs w:val="22"/>
                                 <w:lang w:val="en-US"/>
                               </w:rPr>
-                              <w:t xml:space="preserve">,  </w:t>
+                              <w:t xml:space="preserve">, </w:t>
                             </w:r>
                           </w:p>
                           <w:p>
@@ -8379,7 +8986,7 @@
           </mc:Choice>
           <mc:Fallback>
             <w:pict>
-              <v:shape w14:anchorId="451B9039" id="Cuadro de texto 10" o:spid="_x0000_s1046" type="#_x0000_t202" style="position:absolute;margin-left:-18.45pt;margin-top:12.5pt;width:327.75pt;height:384pt;z-index:251625472;visibility:visible;mso-wrap-style:square;mso-width-percent:0;mso-height-percent:0;mso-wrap-distance-left:9pt;mso-wrap-distance-top:0;mso-wrap-distance-right:9pt;mso-wrap-distance-bottom:0;mso-position-horizontal:absolute;mso-position-horizontal-relative:margin;mso-position-vertical:absolute;mso-position-vertical-relative:text;mso-width-percent:0;mso-height-percent:0;mso-width-relative:margin;mso-height-relative:margin;v-text-anchor:top" o:gfxdata="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" filled="f" stroked="f">
+              <v:shape w14:anchorId="451B9039" id="Cuadro de texto 10" o:spid="_x0000_s1047" type="#_x0000_t202" style="position:absolute;margin-left:-18.45pt;margin-top:12.5pt;width:327.75pt;height:384pt;z-index:251625472;visibility:visible;mso-wrap-style:square;mso-width-percent:0;mso-height-percent:0;mso-wrap-distance-left:9pt;mso-wrap-distance-top:0;mso-wrap-distance-right:9pt;mso-wrap-distance-bottom:0;mso-position-horizontal:absolute;mso-position-horizontal-relative:margin;mso-position-vertical:absolute;mso-position-vertical-relative:text;mso-width-percent:0;mso-height-percent:0;mso-width-relative:margin;mso-height-relative:margin;v-text-anchor:top" o:gfxdata="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" filled="f" stroked="f">
                 <v:textbox>
                   <w:txbxContent>
                     <w:p>
@@ -8413,7 +9020,29 @@
                           <w:szCs w:val="22"/>
                           <w:lang w:val="en-US"/>
                         </w:rPr>
-                        <w:t>Mobile Application Developer</w:t>
+                        <w:t xml:space="preserve">Flutter </w:t>
+                      </w:r>
+                      <w:r>
+                        <w:rPr>
+                          <w:rFonts w:ascii="Arial" w:hAnsi="Arial" w:cs="Arial"/>
+                          <w:b/>
+                          <w:color w:val="000000"/>
+                          <w:sz w:val="22"/>
+                          <w:szCs w:val="22"/>
+                          <w:lang w:val="en-US"/>
+                        </w:rPr>
+                        <w:t>D</w:t>
+                      </w:r>
+                      <w:r>
+                        <w:rPr>
+                          <w:rFonts w:ascii="Arial" w:hAnsi="Arial" w:cs="Arial"/>
+                          <w:b/>
+                          <w:color w:val="000000"/>
+                          <w:sz w:val="22"/>
+                          <w:szCs w:val="22"/>
+                          <w:lang w:val="en-US"/>
+                        </w:rPr>
+                        <w:t>eveloper</w:t>
                       </w:r>
                       <w:r>
                         <w:rPr>
@@ -8465,7 +9094,27 @@
                           <w:szCs w:val="22"/>
                           <w:lang w:val="en-US"/>
                         </w:rPr>
-                        <w:t>Computer Engineering Thesis, CUJAE</w:t>
+                        <w:t>TI Company</w:t>
+                      </w:r>
+                      <w:r>
+                        <w:rPr>
+                          <w:rFonts w:ascii="Arial" w:hAnsi="Arial" w:cs="Arial"/>
+                          <w:color w:val="808080"/>
+                          <w:sz w:val="22"/>
+                          <w:szCs w:val="22"/>
+                          <w:lang w:val="en-US"/>
+                        </w:rPr>
+                        <w:t xml:space="preserve">, </w:t>
+                      </w:r>
+                      <w:r>
+                        <w:rPr>
+                          <w:rFonts w:ascii="Arial" w:hAnsi="Arial" w:cs="Arial"/>
+                          <w:color w:val="808080"/>
+                          <w:sz w:val="22"/>
+                          <w:szCs w:val="22"/>
+                          <w:lang w:val="en-US"/>
+                        </w:rPr>
+                        <w:t>Level 6 LLC</w:t>
                       </w:r>
                       <w:r>
                         <w:rPr>
@@ -8499,7 +9148,7 @@
                         </w:rPr>
                         <w:t xml:space="preserve">          </w:t>
                       </w:r>
-                      <w:bookmarkStart w:id="1" w:name="_Hlk101706853"/>
+                      <w:bookmarkStart w:id="3" w:name="_Hlk101706853"/>
                       <w:r>
                         <w:rPr>
                           <w:rFonts w:ascii="Arial" w:hAnsi="Arial" w:cs="Arial"/>
@@ -8520,7 +9169,7 @@
                         </w:rPr>
                         <w:t xml:space="preserve">: </w:t>
                       </w:r>
-                      <w:bookmarkEnd w:id="1"/>
+                      <w:bookmarkEnd w:id="3"/>
                     </w:p>
                     <w:p>
                       <w:pPr>
@@ -8546,7 +9195,7 @@
                           <w:szCs w:val="18"/>
                           <w:lang w:val="en-US"/>
                         </w:rPr>
-                        <w:t xml:space="preserve">Analysis of </w:t>
+                        <w:t xml:space="preserve">Development of </w:t>
                       </w:r>
                       <w:r>
                         <w:rPr>
@@ -8558,7 +9207,7 @@
                           <w:szCs w:val="18"/>
                           <w:lang w:val="en-US"/>
                         </w:rPr>
-                        <w:t>cryptographic algorithms</w:t>
+                        <w:t>web</w:t>
                       </w:r>
                       <w:r>
                         <w:rPr>
@@ -8568,7 +9217,73 @@
                           <w:szCs w:val="18"/>
                           <w:lang w:val="en-US"/>
                         </w:rPr>
-                        <w:t xml:space="preserve"> and use of the Advanced Encryption Standard (AES) and the Secure Hash Algorithm 256 (SHA256).</w:t>
+                        <w:t xml:space="preserve"> and </w:t>
+                      </w:r>
+                      <w:r>
+                        <w:rPr>
+                          <w:rFonts w:ascii="Arial" w:hAnsi="Arial" w:cs="Arial"/>
+                          <w:b/>
+                          <w:bCs/>
+                          <w:color w:val="000000"/>
+                          <w:sz w:val="18"/>
+                          <w:szCs w:val="18"/>
+                          <w:lang w:val="en-US"/>
+                        </w:rPr>
+                        <w:t>mobile applications</w:t>
+                      </w:r>
+                      <w:r>
+                        <w:rPr>
+                          <w:rFonts w:ascii="Arial" w:hAnsi="Arial" w:cs="Arial"/>
+                          <w:color w:val="000000"/>
+                          <w:sz w:val="18"/>
+                          <w:szCs w:val="18"/>
+                          <w:lang w:val="en-US"/>
+                        </w:rPr>
+                        <w:t xml:space="preserve"> (iOS and Android) using </w:t>
+                      </w:r>
+                      <w:r>
+                        <w:rPr>
+                          <w:rFonts w:ascii="Arial" w:hAnsi="Arial" w:cs="Arial"/>
+                          <w:b/>
+                          <w:bCs/>
+                          <w:color w:val="000000"/>
+                          <w:sz w:val="18"/>
+                          <w:szCs w:val="18"/>
+                          <w:lang w:val="en-US"/>
+                        </w:rPr>
+                        <w:t>Dart</w:t>
+                      </w:r>
+                      <w:r>
+                        <w:rPr>
+                          <w:rFonts w:ascii="Arial" w:hAnsi="Arial" w:cs="Arial"/>
+                          <w:color w:val="000000"/>
+                          <w:sz w:val="18"/>
+                          <w:szCs w:val="18"/>
+                          <w:lang w:val="en-US"/>
+                        </w:rPr>
+                        <w:t xml:space="preserve"> and </w:t>
+                      </w:r>
+                      <w:r>
+                        <w:rPr>
+                          <w:rFonts w:ascii="Arial" w:hAnsi="Arial" w:cs="Arial"/>
+                          <w:b/>
+                          <w:bCs/>
+                          <w:color w:val="000000"/>
+                          <w:sz w:val="18"/>
+                          <w:szCs w:val="18"/>
+                          <w:lang w:val="en-US"/>
+                        </w:rPr>
+                        <w:t>Flutter</w:t>
+                      </w:r>
+                      <w:r>
+                        <w:rPr>
+                          <w:rFonts w:ascii="Arial" w:hAnsi="Arial" w:cs="Arial"/>
+                          <w:color w:val="000000"/>
+                          <w:sz w:val="18"/>
+                          <w:szCs w:val="18"/>
+                          <w:lang w:val="en-US"/>
+                        </w:rPr>
+                        <w:t xml:space="preserve"> as framework.</w:t>
                       </w:r>
                     </w:p>
                     <w:p>
@@ -8595,7 +9310,7 @@
                           <w:szCs w:val="18"/>
                           <w:lang w:val="en-US"/>
                         </w:rPr>
-                        <w:t xml:space="preserve">Capture and playback of audio, image and video using Android </w:t>
+                        <w:t xml:space="preserve">Integration with the </w:t>
                       </w:r>
                       <w:r>
                         <w:rPr>
@@ -8607,7 +9322,7 @@
                           <w:szCs w:val="18"/>
                           <w:lang w:val="en-US"/>
                         </w:rPr>
-                        <w:t>native APIs</w:t>
+                        <w:t>Amplify</w:t>
                       </w:r>
                       <w:r>
                         <w:rPr>
@@ -8617,7 +9332,29 @@
                           <w:szCs w:val="18"/>
                           <w:lang w:val="en-US"/>
                         </w:rPr>
-                        <w:t>.</w:t>
+                        <w:t xml:space="preserve"> service from </w:t>
+                      </w:r>
+                      <w:r>
+                        <w:rPr>
+                          <w:rFonts w:ascii="Arial" w:hAnsi="Arial" w:cs="Arial"/>
+                          <w:b/>
+                          <w:bCs/>
+                          <w:color w:val="000000"/>
+                          <w:sz w:val="18"/>
+                          <w:szCs w:val="18"/>
+                          <w:lang w:val="en-US"/>
+                        </w:rPr>
+                        <w:t>Amazon Web Services</w:t>
+                      </w:r>
+                      <w:r>
+                        <w:rPr>
+                          <w:rFonts w:ascii="Arial" w:hAnsi="Arial" w:cs="Arial"/>
+                          <w:color w:val="000000"/>
+                          <w:sz w:val="18"/>
+                          <w:szCs w:val="18"/>
+                          <w:lang w:val="en-US"/>
+                        </w:rPr>
+                        <w:t xml:space="preserve"> (AWS).</w:t>
                       </w:r>
                     </w:p>
                     <w:p>
@@ -8644,17 +9381,73 @@
                           <w:szCs w:val="18"/>
                           <w:lang w:val="en-US"/>
                         </w:rPr>
-                        <w:t>Encryption and decryption of information in real time (device RAM</w:t>
-                      </w:r>
-                      <w:r>
-                        <w:rPr>
-                          <w:rFonts w:ascii="Arial" w:hAnsi="Arial" w:cs="Arial"/>
+                        <w:t xml:space="preserve">Connection with the backend using both </w:t>
+                      </w:r>
+                      <w:r>
+                        <w:rPr>
+                          <w:rFonts w:ascii="Arial" w:hAnsi="Arial" w:cs="Arial"/>
+                          <w:b/>
+                          <w:bCs/>
                           <w:color w:val="000000"/>
                           <w:sz w:val="18"/>
                           <w:szCs w:val="18"/>
                           <w:lang w:val="en-US"/>
                         </w:rPr>
-                        <w:t>).</w:t>
+                        <w:t>GraphQL</w:t>
+                      </w:r>
+                      <w:r>
+                        <w:rPr>
+                          <w:rFonts w:ascii="Arial" w:hAnsi="Arial" w:cs="Arial"/>
+                          <w:color w:val="000000"/>
+                          <w:sz w:val="18"/>
+                          <w:szCs w:val="18"/>
+                          <w:lang w:val="en-US"/>
+                        </w:rPr>
+                        <w:t xml:space="preserve"> and </w:t>
+                      </w:r>
+                      <w:r>
+                        <w:rPr>
+                          <w:rFonts w:ascii="Arial" w:hAnsi="Arial" w:cs="Arial"/>
+                          <w:b/>
+                          <w:bCs/>
+                          <w:color w:val="000000"/>
+                          <w:sz w:val="18"/>
+                          <w:szCs w:val="18"/>
+                          <w:lang w:val="en-US"/>
+                        </w:rPr>
+                        <w:t>REST</w:t>
+                      </w:r>
+                      <w:r>
+                        <w:rPr>
+                          <w:rFonts w:ascii="Arial" w:hAnsi="Arial" w:cs="Arial"/>
+                          <w:color w:val="000000"/>
+                          <w:sz w:val="18"/>
+                          <w:szCs w:val="18"/>
+                          <w:lang w:val="en-US"/>
+                        </w:rPr>
+                        <w:t xml:space="preserve"> to consume the </w:t>
+                      </w:r>
+                      <w:r>
+                        <w:rPr>
+                          <w:rFonts w:ascii="Arial" w:hAnsi="Arial" w:cs="Arial"/>
+                          <w:b/>
+                          <w:bCs/>
+                          <w:color w:val="000000"/>
+                          <w:sz w:val="18"/>
+                          <w:szCs w:val="18"/>
+                          <w:lang w:val="en-US"/>
+                        </w:rPr>
+                        <w:t>APIs</w:t>
+                      </w:r>
+                      <w:r>
+                        <w:rPr>
+                          <w:rFonts w:ascii="Arial" w:hAnsi="Arial" w:cs="Arial"/>
+                          <w:color w:val="000000"/>
+                          <w:sz w:val="18"/>
+                          <w:szCs w:val="18"/>
+                          <w:lang w:val="en-US"/>
+                        </w:rPr>
+                        <w:t>.</w:t>
                       </w:r>
                     </w:p>
                     <w:p>
@@ -8681,7 +9474,7 @@
                           <w:szCs w:val="18"/>
                           <w:lang w:val="en-US"/>
                         </w:rPr>
-                        <w:t xml:space="preserve">Development of an </w:t>
+                        <w:t xml:space="preserve">Use of the </w:t>
                       </w:r>
                       <w:r>
                         <w:rPr>
@@ -8693,18 +9486,9 @@
                           <w:szCs w:val="18"/>
                           <w:lang w:val="en-US"/>
                         </w:rPr>
-                        <w:t>Android</w:t>
-                      </w:r>
-                      <w:r>
-                        <w:rPr>
-                          <w:rFonts w:ascii="Arial" w:hAnsi="Arial" w:cs="Arial"/>
-                          <w:color w:val="000000"/>
-                          <w:sz w:val="18"/>
-                          <w:szCs w:val="18"/>
-                          <w:lang w:val="en-US"/>
-                        </w:rPr>
-                        <w:t xml:space="preserve"> application using </w:t>
-                      </w:r>
+                        <w:t>Model-View-</w:t>
+                      </w:r>
+                      <w:proofErr w:type="spellStart"/>
                       <w:r>
                         <w:rPr>
                           <w:rFonts w:ascii="Arial" w:hAnsi="Arial" w:cs="Arial"/>
@@ -8715,8 +9499,9 @@
                           <w:szCs w:val="18"/>
                           <w:lang w:val="en-US"/>
                         </w:rPr>
-                        <w:t>Java</w:t>
-                      </w:r>
+                        <w:t>ViewModel</w:t>
+                      </w:r>
+                      <w:proofErr w:type="spellEnd"/>
                       <w:r>
                         <w:rPr>
                           <w:rFonts w:ascii="Arial" w:hAnsi="Arial" w:cs="Arial"/>
@@ -8725,7 +9510,29 @@
                           <w:szCs w:val="18"/>
                           <w:lang w:val="en-US"/>
                         </w:rPr>
-                        <w:t>.</w:t>
+                        <w:t xml:space="preserve"> (MVVM) architecture to structure the project, as well as the Flutter </w:t>
+                      </w:r>
+                      <w:r>
+                        <w:rPr>
+                          <w:rFonts w:ascii="Arial" w:hAnsi="Arial" w:cs="Arial"/>
+                          <w:b/>
+                          <w:bCs/>
+                          <w:color w:val="000000"/>
+                          <w:sz w:val="18"/>
+                          <w:szCs w:val="18"/>
+                          <w:lang w:val="en-US"/>
+                        </w:rPr>
+                        <w:t>Provider</w:t>
+                      </w:r>
+                      <w:r>
+                        <w:rPr>
+                          <w:rFonts w:ascii="Arial" w:hAnsi="Arial" w:cs="Arial"/>
+                          <w:color w:val="000000"/>
+                          <w:sz w:val="18"/>
+                          <w:szCs w:val="18"/>
+                          <w:lang w:val="en-US"/>
+                        </w:rPr>
+                        <w:t xml:space="preserve"> package to manage states.</w:t>
                       </w:r>
                     </w:p>
                     <w:p>
@@ -8735,7 +9542,6 @@
                           <w:ilvl w:val="0"/>
                           <w:numId w:val="7"/>
                         </w:numPr>
-                        <w:spacing w:line="480" w:lineRule="auto"/>
                         <w:jc w:val="both"/>
                         <w:rPr>
                           <w:rFonts w:ascii="Arial" w:hAnsi="Arial" w:cs="Arial"/>
@@ -8753,18 +9559,203 @@
                           <w:szCs w:val="18"/>
                           <w:lang w:val="en-US"/>
                         </w:rPr>
-                        <w:t>Planning and management of the entire project</w:t>
-                      </w:r>
-                      <w:r>
-                        <w:rPr>
-                          <w:rFonts w:ascii="Arial" w:hAnsi="Arial" w:cs="Arial"/>
+                        <w:t xml:space="preserve">Interpretation of </w:t>
+                      </w:r>
+                      <w:r>
+                        <w:rPr>
+                          <w:rFonts w:ascii="Arial" w:hAnsi="Arial" w:cs="Arial"/>
+                          <w:b/>
+                          <w:bCs/>
                           <w:color w:val="000000"/>
                           <w:sz w:val="18"/>
                           <w:szCs w:val="18"/>
                           <w:lang w:val="en-US"/>
                         </w:rPr>
-                        <w:t>.</w:t>
-                      </w:r>
+                        <w:t>UI/UX</w:t>
+                      </w:r>
+                      <w:r>
+                        <w:rPr>
+                          <w:rFonts w:ascii="Arial" w:hAnsi="Arial" w:cs="Arial"/>
+                          <w:color w:val="000000"/>
+                          <w:sz w:val="18"/>
+                          <w:szCs w:val="18"/>
+                          <w:lang w:val="en-US"/>
+                        </w:rPr>
+                        <w:t xml:space="preserve"> designs made in </w:t>
+                      </w:r>
+                      <w:r>
+                        <w:rPr>
+                          <w:rFonts w:ascii="Arial" w:hAnsi="Arial" w:cs="Arial"/>
+                          <w:b/>
+                          <w:bCs/>
+                          <w:color w:val="000000"/>
+                          <w:sz w:val="18"/>
+                          <w:szCs w:val="18"/>
+                          <w:lang w:val="en-US"/>
+                        </w:rPr>
+                        <w:t>Figma</w:t>
+                      </w:r>
+                      <w:r>
+                        <w:rPr>
+                          <w:rFonts w:ascii="Arial" w:hAnsi="Arial" w:cs="Arial"/>
+                          <w:color w:val="000000"/>
+                          <w:sz w:val="18"/>
+                          <w:szCs w:val="18"/>
+                          <w:lang w:val="en-US"/>
+                        </w:rPr>
+                        <w:t xml:space="preserve"> and their adaptation to the visual of the application.</w:t>
+                      </w:r>
+                    </w:p>
+                    <w:p>
+                      <w:pPr>
+                        <w:pStyle w:val="Prrafodelista"/>
+                        <w:numPr>
+                          <w:ilvl w:val="0"/>
+                          <w:numId w:val="7"/>
+                        </w:numPr>
+                        <w:spacing w:after="240"/>
+                        <w:jc w:val="both"/>
+                        <w:rPr>
+                          <w:rFonts w:ascii="Arial" w:hAnsi="Arial" w:cs="Arial"/>
+                          <w:color w:val="000000"/>
+                          <w:sz w:val="18"/>
+                          <w:szCs w:val="18"/>
+                          <w:lang w:val="en-US"/>
+                        </w:rPr>
+                      </w:pPr>
+                      <w:r>
+                        <w:rPr>
+                          <w:rFonts w:ascii="Arial" w:hAnsi="Arial" w:cs="Arial"/>
+                          <w:color w:val="000000"/>
+                          <w:sz w:val="18"/>
+                          <w:szCs w:val="18"/>
+                          <w:lang w:val="en-US"/>
+                        </w:rPr>
+                        <w:t xml:space="preserve">Use of a </w:t>
+                      </w:r>
+                      <w:r>
+                        <w:rPr>
+                          <w:rFonts w:ascii="Arial" w:hAnsi="Arial" w:cs="Arial"/>
+                          <w:b/>
+                          <w:bCs/>
+                          <w:color w:val="000000"/>
+                          <w:sz w:val="18"/>
+                          <w:szCs w:val="18"/>
+                          <w:lang w:val="en-US"/>
+                        </w:rPr>
+                        <w:t>version control system</w:t>
+                      </w:r>
+                      <w:r>
+                        <w:rPr>
+                          <w:rFonts w:ascii="Arial" w:hAnsi="Arial" w:cs="Arial"/>
+                          <w:color w:val="000000"/>
+                          <w:sz w:val="18"/>
+                          <w:szCs w:val="18"/>
+                          <w:lang w:val="en-US"/>
+                        </w:rPr>
+                        <w:t xml:space="preserve"> </w:t>
+                      </w:r>
+                      <w:r>
+                        <w:rPr>
+                          <w:rFonts w:ascii="Arial" w:hAnsi="Arial" w:cs="Arial"/>
+                          <w:color w:val="000000"/>
+                          <w:sz w:val="18"/>
+                          <w:szCs w:val="18"/>
+                          <w:lang w:val="en-US"/>
+                        </w:rPr>
+                        <w:t>(</w:t>
+                      </w:r>
+                      <w:r>
+                        <w:rPr>
+                          <w:rFonts w:ascii="Arial" w:hAnsi="Arial" w:cs="Arial"/>
+                          <w:b/>
+                          <w:bCs/>
+                          <w:color w:val="000000"/>
+                          <w:sz w:val="18"/>
+                          <w:szCs w:val="18"/>
+                          <w:lang w:val="en-US"/>
+                        </w:rPr>
+                        <w:t>Git</w:t>
+                      </w:r>
+                      <w:r>
+                        <w:rPr>
+                          <w:rFonts w:ascii="Arial" w:hAnsi="Arial" w:cs="Arial"/>
+                          <w:color w:val="000000"/>
+                          <w:sz w:val="18"/>
+                          <w:szCs w:val="18"/>
+                          <w:lang w:val="en-US"/>
+                        </w:rPr>
+                        <w:t xml:space="preserve">, </w:t>
+                      </w:r>
+                      <w:r>
+                        <w:rPr>
+                          <w:rFonts w:ascii="Arial" w:hAnsi="Arial" w:cs="Arial"/>
+                          <w:b/>
+                          <w:bCs/>
+                          <w:sz w:val="18"/>
+                          <w:szCs w:val="18"/>
+                          <w:lang w:val="en-US"/>
+                        </w:rPr>
+                        <w:t xml:space="preserve">GitHub </w:t>
+                      </w:r>
+                      <w:r>
+                        <w:rPr>
+                          <w:rFonts w:ascii="Arial" w:hAnsi="Arial" w:cs="Arial"/>
+                          <w:sz w:val="18"/>
+                          <w:szCs w:val="18"/>
+                          <w:lang w:val="en-US"/>
+                        </w:rPr>
+                        <w:t>and</w:t>
+                      </w:r>
+                      <w:r>
+                        <w:rPr>
+                          <w:rFonts w:ascii="Arial" w:hAnsi="Arial" w:cs="Arial"/>
+                          <w:b/>
+                          <w:bCs/>
+                          <w:sz w:val="18"/>
+                          <w:szCs w:val="18"/>
+                          <w:lang w:val="en-US"/>
+                        </w:rPr>
+                        <w:t xml:space="preserve"> </w:t>
+                      </w:r>
+                      <w:proofErr w:type="spellStart"/>
+                      <w:r>
+                        <w:rPr>
+                          <w:rFonts w:ascii="Arial" w:hAnsi="Arial" w:cs="Arial"/>
+                          <w:b/>
+                          <w:bCs/>
+                          <w:color w:val="000000"/>
+                          <w:sz w:val="18"/>
+                          <w:szCs w:val="18"/>
+                          <w:lang w:val="en-US"/>
+                        </w:rPr>
+                        <w:t>GitKraken</w:t>
+                      </w:r>
+                      <w:proofErr w:type="spellEnd"/>
+                      <w:r>
+                        <w:rPr>
+                          <w:rFonts w:ascii="Arial" w:hAnsi="Arial" w:cs="Arial"/>
+                          <w:color w:val="000000"/>
+                          <w:sz w:val="18"/>
+                          <w:szCs w:val="18"/>
+                          <w:lang w:val="en-US"/>
+                        </w:rPr>
+                        <w:t>).</w:t>
+                      </w:r>
+                    </w:p>
+                    <w:p>
+                      <w:pPr>
+                        <w:pStyle w:val="Prrafodelista"/>
+                        <w:ind w:left="360"/>
+                        <w:jc w:val="both"/>
+                        <w:rPr>
+                          <w:rFonts w:ascii="Arial" w:hAnsi="Arial" w:cs="Arial"/>
+                          <w:color w:val="000000"/>
+                          <w:sz w:val="18"/>
+                          <w:szCs w:val="18"/>
+                          <w:lang w:val="en-US"/>
+                        </w:rPr>
+                      </w:pPr>
                     </w:p>
                     <w:p>
                       <w:pPr>
@@ -9151,7 +10142,17 @@
                           <w:szCs w:val="18"/>
                           <w:lang w:val="en-US"/>
                         </w:rPr>
-                        <w:t xml:space="preserve"> (</w:t>
+                        <w:t xml:space="preserve"> </w:t>
+                      </w:r>
+                      <w:r>
+                        <w:rPr>
+                          <w:rFonts w:ascii="Arial" w:hAnsi="Arial" w:cs="Arial"/>
+                          <w:color w:val="000000"/>
+                          <w:sz w:val="18"/>
+                          <w:szCs w:val="18"/>
+                          <w:lang w:val="en-US"/>
+                        </w:rPr>
+                        <w:t>(</w:t>
                       </w:r>
                       <w:r>
                         <w:rPr>
@@ -9163,7 +10164,7 @@
                           <w:szCs w:val="18"/>
                           <w:lang w:val="en-US"/>
                         </w:rPr>
-                        <w:t>GitKraken</w:t>
+                        <w:t>Git</w:t>
                       </w:r>
                       <w:r>
                         <w:rPr>
@@ -9173,7 +10174,7 @@
                           <w:szCs w:val="18"/>
                           <w:lang w:val="en-US"/>
                         </w:rPr>
-                        <w:t xml:space="preserve"> and </w:t>
+                        <w:t xml:space="preserve">, </w:t>
                       </w:r>
                       <w:r>
                         <w:rPr>
@@ -9184,18 +10185,42 @@
                           <w:szCs w:val="18"/>
                           <w:lang w:val="en-US"/>
                         </w:rPr>
-                        <w:t>GitHub</w:t>
-                      </w:r>
-                      <w:r>
-                        <w:rPr>
-                          <w:rFonts w:ascii="Arial" w:hAnsi="Arial" w:cs="Arial"/>
+                        <w:t xml:space="preserve">GitHub </w:t>
+                      </w:r>
+                      <w:r>
+                        <w:rPr>
+                          <w:rFonts w:ascii="Arial" w:hAnsi="Arial" w:cs="Arial"/>
+                          <w:sz w:val="18"/>
+                          <w:szCs w:val="18"/>
+                          <w:lang w:val="en-US"/>
+                        </w:rPr>
+                        <w:t>and</w:t>
+                      </w:r>
+                      <w:r>
+                        <w:rPr>
+                          <w:rFonts w:ascii="Arial" w:hAnsi="Arial" w:cs="Arial"/>
+                          <w:b/>
+                          <w:bCs/>
+                          <w:sz w:val="18"/>
+                          <w:szCs w:val="18"/>
+                          <w:lang w:val="en-US"/>
+                        </w:rPr>
+                        <w:t xml:space="preserve"> </w:t>
+                      </w:r>
+                      <w:proofErr w:type="spellStart"/>
+                      <w:r>
+                        <w:rPr>
+                          <w:rFonts w:ascii="Arial" w:hAnsi="Arial" w:cs="Arial"/>
+                          <w:b/>
+                          <w:bCs/>
                           <w:color w:val="000000"/>
                           <w:sz w:val="18"/>
                           <w:szCs w:val="18"/>
                           <w:lang w:val="en-US"/>
                         </w:rPr>
-                        <w:t>)</w:t>
-                      </w:r>
+                        <w:t>GitKraken</w:t>
+                      </w:r>
+                      <w:proofErr w:type="spellEnd"/>
                       <w:r>
                         <w:rPr>
                           <w:rFonts w:ascii="Arial" w:hAnsi="Arial" w:cs="Arial"/>
@@ -9204,7 +10229,7 @@
                           <w:szCs w:val="18"/>
                           <w:lang w:val="en-US"/>
                         </w:rPr>
-                        <w:t>.</w:t>
+                        <w:t>).</w:t>
                       </w:r>
                     </w:p>
                     <w:p>
@@ -9214,6 +10239,7 @@
                           <w:ilvl w:val="0"/>
                           <w:numId w:val="8"/>
                         </w:numPr>
+                        <w:spacing w:after="240"/>
                         <w:jc w:val="both"/>
                         <w:rPr>
                           <w:rFonts w:ascii="Arial" w:hAnsi="Arial" w:cs="Arial"/>
@@ -9345,7 +10371,7 @@
                           <w:szCs w:val="22"/>
                           <w:lang w:val="en-US"/>
                         </w:rPr>
-                        <w:t xml:space="preserve">,  </w:t>
+                        <w:t xml:space="preserve">, </w:t>
                       </w:r>
                     </w:p>
                     <w:p>
@@ -9821,129 +10847,7 @@
         <mc:AlternateContent>
           <mc:Choice Requires="wps">
             <w:drawing>
-              <wp:anchor distT="0" distB="0" distL="114300" distR="114300" simplePos="0" relativeHeight="251866112" behindDoc="0" locked="0" layoutInCell="1" allowOverlap="1" wp14:anchorId="1B36D8A1" wp14:editId="6DD6AA11">
-                <wp:simplePos x="0" y="0"/>
-                <wp:positionH relativeFrom="page">
-                  <wp:posOffset>5965061</wp:posOffset>
-                </wp:positionH>
-                <wp:positionV relativeFrom="paragraph">
-                  <wp:posOffset>112395</wp:posOffset>
-                </wp:positionV>
-                <wp:extent cx="969010" cy="333375"/>
-                <wp:effectExtent l="57150" t="38100" r="78740" b="104775"/>
-                <wp:wrapNone/>
-                <wp:docPr id="50" name="Rectángulo: esquinas redondeadas 50"/>
-                <wp:cNvGraphicFramePr/>
-                <a:graphic xmlns:a="http://schemas.openxmlformats.org/drawingml/2006/main">
-                  <a:graphicData uri="http://schemas.microsoft.com/office/word/2010/wordprocessingShape">
-                    <wps:wsp>
-                      <wps:cNvSpPr/>
-                      <wps:spPr>
-                        <a:xfrm>
-                          <a:off x="0" y="0"/>
-                          <a:ext cx="969010" cy="333375"/>
-                        </a:xfrm>
-                        <a:prstGeom prst="roundRect">
-                          <a:avLst/>
-                        </a:prstGeom>
-                      </wps:spPr>
-                      <wps:style>
-                        <a:lnRef idx="1">
-                          <a:schemeClr val="accent3"/>
-                        </a:lnRef>
-                        <a:fillRef idx="2">
-                          <a:schemeClr val="accent3"/>
-                        </a:fillRef>
-                        <a:effectRef idx="1">
-                          <a:schemeClr val="accent3"/>
-                        </a:effectRef>
-                        <a:fontRef idx="minor">
-                          <a:schemeClr val="dk1"/>
-                        </a:fontRef>
-                      </wps:style>
-                      <wps:txbx>
-                        <w:txbxContent>
-                          <w:p>
-                            <w:pPr>
-                              <w:jc w:val="center"/>
-                              <w:rPr>
-                                <w:rFonts w:ascii="Arial" w:hAnsi="Arial" w:cs="Arial"/>
-                                <w:sz w:val="28"/>
-                                <w:szCs w:val="28"/>
-                                <w:lang w:val="es-MX"/>
-                              </w:rPr>
-                            </w:pPr>
-                            <w:r>
-                              <w:rPr>
-                                <w:rFonts w:ascii="Arial" w:hAnsi="Arial" w:cs="Arial"/>
-                                <w:sz w:val="28"/>
-                                <w:szCs w:val="28"/>
-                                <w:lang w:val="es-MX"/>
-                              </w:rPr>
-                              <w:t>GitLab</w:t>
-                            </w:r>
-                          </w:p>
-                        </w:txbxContent>
-                      </wps:txbx>
-                      <wps:bodyPr rot="0" spcFirstLastPara="0" vertOverflow="overflow" horzOverflow="overflow" vert="horz" wrap="square" lIns="91440" tIns="45720" rIns="91440" bIns="45720" numCol="1" spcCol="0" rtlCol="0" fromWordArt="0" anchor="ctr" anchorCtr="0" forceAA="0" compatLnSpc="1">
-                        <a:prstTxWarp prst="textNoShape">
-                          <a:avLst/>
-                        </a:prstTxWarp>
-                        <a:noAutofit/>
-                      </wps:bodyPr>
-                    </wps:wsp>
-                  </a:graphicData>
-                </a:graphic>
-                <wp14:sizeRelH relativeFrom="margin">
-                  <wp14:pctWidth>0</wp14:pctWidth>
-                </wp14:sizeRelH>
-              </wp:anchor>
-            </w:drawing>
-          </mc:Choice>
-          <mc:Fallback>
-            <w:pict>
-              <v:roundrect w14:anchorId="1B36D8A1" id="Rectángulo: esquinas redondeadas 50" o:spid="_x0000_s1047" style="position:absolute;margin-left:469.7pt;margin-top:8.85pt;width:76.3pt;height:26.25pt;z-index:251866112;visibility:visible;mso-wrap-style:square;mso-width-percent:0;mso-wrap-distance-left:9pt;mso-wrap-distance-top:0;mso-wrap-distance-right:9pt;mso-wrap-distance-bottom:0;mso-position-horizontal:absolute;mso-position-horizontal-relative:page;mso-position-vertical:absolute;mso-position-vertical-relative:text;mso-width-percent:0;mso-width-relative:margin;v-text-anchor:middle" arcsize="10923f" o:gfxdata="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" fillcolor="#cdddac [1622]" strokecolor="#94b64e [3046]">
-                <v:fill color2="#f0f4e6 [502]" rotate="t" angle="180" colors="0 #dafda7;22938f #e4fdc2;1 #f5ffe6" focus="100%" type="gradient"/>
-                <v:shadow on="t" color="black" opacity="24903f" origin=",.5" offset="0,.55556mm"/>
-                <v:textbox>
-                  <w:txbxContent>
-                    <w:p>
-                      <w:pPr>
-                        <w:jc w:val="center"/>
-                        <w:rPr>
-                          <w:rFonts w:ascii="Arial" w:hAnsi="Arial" w:cs="Arial"/>
-                          <w:sz w:val="28"/>
-                          <w:szCs w:val="28"/>
-                          <w:lang w:val="es-MX"/>
-                        </w:rPr>
-                      </w:pPr>
-                      <w:r>
-                        <w:rPr>
-                          <w:rFonts w:ascii="Arial" w:hAnsi="Arial" w:cs="Arial"/>
-                          <w:sz w:val="28"/>
-                          <w:szCs w:val="28"/>
-                          <w:lang w:val="es-MX"/>
-                        </w:rPr>
-                        <w:t>GitLab</w:t>
-                      </w:r>
-                    </w:p>
-                  </w:txbxContent>
-                </v:textbox>
-                <w10:wrap anchorx="page"/>
-              </v:roundrect>
-            </w:pict>
-          </mc:Fallback>
-        </mc:AlternateContent>
-      </w:r>
-      <w:r>
-        <w:rPr>
-          <w:rFonts w:asciiTheme="minorHAnsi" w:hAnsiTheme="minorHAnsi" w:cstheme="minorHAnsi"/>
-          <w:noProof/>
-        </w:rPr>
-        <mc:AlternateContent>
-          <mc:Choice Requires="wps">
-            <w:drawing>
-              <wp:anchor distT="0" distB="0" distL="114300" distR="114300" simplePos="0" relativeHeight="251849728" behindDoc="0" locked="0" layoutInCell="1" allowOverlap="1" wp14:anchorId="405359D0" wp14:editId="3D596393">
+              <wp:anchor distT="0" distB="0" distL="114300" distR="114300" simplePos="0" relativeHeight="251849728" behindDoc="0" locked="0" layoutInCell="1" allowOverlap="1" wp14:anchorId="405359D0" wp14:editId="7995771A">
                 <wp:simplePos x="0" y="0"/>
                 <wp:positionH relativeFrom="page">
                   <wp:posOffset>7004050</wp:posOffset>
@@ -10065,7 +10969,7 @@
         <mc:AlternateContent>
           <mc:Choice Requires="wps">
             <w:drawing>
-              <wp:anchor distT="0" distB="0" distL="114300" distR="114300" simplePos="0" relativeHeight="251851776" behindDoc="0" locked="0" layoutInCell="1" allowOverlap="1" wp14:anchorId="41FC363D" wp14:editId="20EF139E">
+              <wp:anchor distT="0" distB="0" distL="114300" distR="114300" simplePos="0" relativeHeight="251851776" behindDoc="0" locked="0" layoutInCell="1" allowOverlap="1" wp14:anchorId="41FC363D" wp14:editId="5C14657B">
                 <wp:simplePos x="0" y="0"/>
                 <wp:positionH relativeFrom="column">
                   <wp:posOffset>3997559</wp:posOffset>
@@ -10200,18 +11104,18 @@
         <mc:AlternateContent>
           <mc:Choice Requires="wps">
             <w:drawing>
-              <wp:anchor distT="0" distB="0" distL="114300" distR="114300" simplePos="0" relativeHeight="251868160" behindDoc="0" locked="0" layoutInCell="1" allowOverlap="1" wp14:anchorId="633F8570" wp14:editId="4A2963FB">
+              <wp:anchor distT="0" distB="0" distL="114300" distR="114300" simplePos="0" relativeHeight="251872256" behindDoc="0" locked="0" layoutInCell="1" allowOverlap="1" wp14:anchorId="2DF8CAA2" wp14:editId="5891AC7F">
                 <wp:simplePos x="0" y="0"/>
                 <wp:positionH relativeFrom="page">
-                  <wp:posOffset>6184265</wp:posOffset>
+                  <wp:posOffset>5772150</wp:posOffset>
                 </wp:positionH>
                 <wp:positionV relativeFrom="paragraph">
-                  <wp:posOffset>181376</wp:posOffset>
+                  <wp:posOffset>167640</wp:posOffset>
                 </wp:positionV>
-                <wp:extent cx="881313" cy="333375"/>
-                <wp:effectExtent l="57150" t="38100" r="71755" b="104775"/>
+                <wp:extent cx="834390" cy="333375"/>
+                <wp:effectExtent l="57150" t="38100" r="80010" b="104775"/>
                 <wp:wrapNone/>
-                <wp:docPr id="51" name="Rectángulo: esquinas redondeadas 51"/>
+                <wp:docPr id="21" name="Rectángulo: esquinas redondeadas 21"/>
                 <wp:cNvGraphicFramePr/>
                 <a:graphic xmlns:a="http://schemas.openxmlformats.org/drawingml/2006/main">
                   <a:graphicData uri="http://schemas.microsoft.com/office/word/2010/wordprocessingShape">
@@ -10220,7 +11124,7 @@
                       <wps:spPr>
                         <a:xfrm>
                           <a:off x="0" y="0"/>
-                          <a:ext cx="881313" cy="333375"/>
+                          <a:ext cx="834390" cy="333375"/>
                         </a:xfrm>
                         <a:prstGeom prst="roundRect">
                           <a:avLst/>
@@ -10259,7 +11163,7 @@
                                 <w:szCs w:val="28"/>
                                 <w:lang w:val="es-MX"/>
                               </w:rPr>
-                              <w:t>SCRUM</w:t>
+                              <w:t>Amplify</w:t>
                             </w:r>
                           </w:p>
                         </w:txbxContent>
@@ -10281,7 +11185,7 @@
           </mc:Choice>
           <mc:Fallback>
             <w:pict>
-              <v:roundrect w14:anchorId="633F8570" id="Rectángulo: esquinas redondeadas 51" o:spid="_x0000_s1050" style="position:absolute;margin-left:486.95pt;margin-top:14.3pt;width:69.4pt;height:26.25pt;z-index:251868160;visibility:visible;mso-wrap-style:square;mso-width-percent:0;mso-wrap-distance-left:9pt;mso-wrap-distance-top:0;mso-wrap-distance-right:9pt;mso-wrap-distance-bottom:0;mso-position-horizontal:absolute;mso-position-horizontal-relative:page;mso-position-vertical:absolute;mso-position-vertical-relative:text;mso-width-percent:0;mso-width-relative:margin;v-text-anchor:middle" arcsize="10923f" o:gfxdata="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" fillcolor="#cdddac [1622]" strokecolor="#94b64e [3046]">
+              <v:roundrect w14:anchorId="2DF8CAA2" id="Rectángulo: esquinas redondeadas 21" o:spid="_x0000_s1050" style="position:absolute;margin-left:454.5pt;margin-top:13.2pt;width:65.7pt;height:26.25pt;z-index:251872256;visibility:visible;mso-wrap-style:square;mso-width-percent:0;mso-wrap-distance-left:9pt;mso-wrap-distance-top:0;mso-wrap-distance-right:9pt;mso-wrap-distance-bottom:0;mso-position-horizontal:absolute;mso-position-horizontal-relative:page;mso-position-vertical:absolute;mso-position-vertical-relative:text;mso-width-percent:0;mso-width-relative:margin;v-text-anchor:middle" arcsize="10923f" o:gfxdata="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" fillcolor="#cdddac [1622]" strokecolor="#94b64e [3046]">
                 <v:fill color2="#f0f4e6 [502]" rotate="t" angle="180" colors="0 #dafda7;22938f #e4fdc2;1 #f5ffe6" focus="100%" type="gradient"/>
                 <v:shadow on="t" color="black" opacity="24903f" origin=",.5" offset="0,.55556mm"/>
                 <v:textbox>
@@ -10303,7 +11207,7 @@
                           <w:szCs w:val="28"/>
                           <w:lang w:val="es-MX"/>
                         </w:rPr>
-                        <w:t>SCRUM</w:t>
+                        <w:t>Amplify</w:t>
                       </w:r>
                     </w:p>
                   </w:txbxContent>
@@ -10322,18 +11226,18 @@
         <mc:AlternateContent>
           <mc:Choice Requires="wps">
             <w:drawing>
-              <wp:anchor distT="0" distB="0" distL="114300" distR="114300" simplePos="0" relativeHeight="251862016" behindDoc="0" locked="0" layoutInCell="1" allowOverlap="1" wp14:anchorId="2EE157B3" wp14:editId="5A1AFD8D">
+              <wp:anchor distT="0" distB="0" distL="114300" distR="114300" simplePos="0" relativeHeight="251855872" behindDoc="0" locked="0" layoutInCell="1" allowOverlap="1" wp14:anchorId="69C2A8A7" wp14:editId="089F347D">
                 <wp:simplePos x="0" y="0"/>
-                <wp:positionH relativeFrom="page">
-                  <wp:posOffset>5076591</wp:posOffset>
+                <wp:positionH relativeFrom="column">
+                  <wp:posOffset>5572760</wp:posOffset>
                 </wp:positionH>
                 <wp:positionV relativeFrom="paragraph">
-                  <wp:posOffset>181610</wp:posOffset>
+                  <wp:posOffset>178435</wp:posOffset>
                 </wp:positionV>
-                <wp:extent cx="1017270" cy="333375"/>
-                <wp:effectExtent l="57150" t="38100" r="68580" b="104775"/>
+                <wp:extent cx="833120" cy="333375"/>
+                <wp:effectExtent l="57150" t="38100" r="81280" b="104775"/>
                 <wp:wrapNone/>
-                <wp:docPr id="47" name="Rectángulo: esquinas redondeadas 47"/>
+                <wp:docPr id="42" name="Rectángulo: esquinas redondeadas 42"/>
                 <wp:cNvGraphicFramePr/>
                 <a:graphic xmlns:a="http://schemas.openxmlformats.org/drawingml/2006/main">
                   <a:graphicData uri="http://schemas.microsoft.com/office/word/2010/wordprocessingShape">
@@ -10342,7 +11246,7 @@
                       <wps:spPr>
                         <a:xfrm>
                           <a:off x="0" y="0"/>
-                          <a:ext cx="1017270" cy="333375"/>
+                          <a:ext cx="833120" cy="333375"/>
                         </a:xfrm>
                         <a:prstGeom prst="roundRect">
                           <a:avLst/>
@@ -10381,7 +11285,131 @@
                                 <w:szCs w:val="28"/>
                                 <w:lang w:val="es-MX"/>
                               </w:rPr>
-                              <w:t>GitKraken</w:t>
+                              <w:t>MySQL</w:t>
+                            </w:r>
+                          </w:p>
+                        </w:txbxContent>
+                      </wps:txbx>
+                      <wps:bodyPr rot="0" spcFirstLastPara="0" vertOverflow="overflow" horzOverflow="overflow" vert="horz" wrap="square" lIns="91440" tIns="45720" rIns="91440" bIns="45720" numCol="1" spcCol="0" rtlCol="0" fromWordArt="0" anchor="ctr" anchorCtr="0" forceAA="0" compatLnSpc="1">
+                        <a:prstTxWarp prst="textNoShape">
+                          <a:avLst/>
+                        </a:prstTxWarp>
+                        <a:noAutofit/>
+                      </wps:bodyPr>
+                    </wps:wsp>
+                  </a:graphicData>
+                </a:graphic>
+                <wp14:sizeRelH relativeFrom="margin">
+                  <wp14:pctWidth>0</wp14:pctWidth>
+                </wp14:sizeRelH>
+                <wp14:sizeRelV relativeFrom="margin">
+                  <wp14:pctHeight>0</wp14:pctHeight>
+                </wp14:sizeRelV>
+              </wp:anchor>
+            </w:drawing>
+          </mc:Choice>
+          <mc:Fallback>
+            <w:pict>
+              <v:roundrect w14:anchorId="69C2A8A7" id="Rectángulo: esquinas redondeadas 42" o:spid="_x0000_s1051" style="position:absolute;margin-left:438.8pt;margin-top:14.05pt;width:65.6pt;height:26.25pt;z-index:251855872;visibility:visible;mso-wrap-style:square;mso-width-percent:0;mso-height-percent:0;mso-wrap-distance-left:9pt;mso-wrap-distance-top:0;mso-wrap-distance-right:9pt;mso-wrap-distance-bottom:0;mso-position-horizontal:absolute;mso-position-horizontal-relative:text;mso-position-vertical:absolute;mso-position-vertical-relative:text;mso-width-percent:0;mso-height-percent:0;mso-width-relative:margin;mso-height-relative:margin;v-text-anchor:middle" arcsize="10923f" o:gfxdata="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" fillcolor="#cdddac [1622]" strokecolor="#94b64e [3046]">
+                <v:fill color2="#f0f4e6 [502]" rotate="t" angle="180" colors="0 #dafda7;22938f #e4fdc2;1 #f5ffe6" focus="100%" type="gradient"/>
+                <v:shadow on="t" color="black" opacity="24903f" origin=",.5" offset="0,.55556mm"/>
+                <v:textbox>
+                  <w:txbxContent>
+                    <w:p>
+                      <w:pPr>
+                        <w:jc w:val="center"/>
+                        <w:rPr>
+                          <w:rFonts w:ascii="Arial" w:hAnsi="Arial" w:cs="Arial"/>
+                          <w:sz w:val="28"/>
+                          <w:szCs w:val="28"/>
+                          <w:lang w:val="es-MX"/>
+                        </w:rPr>
+                      </w:pPr>
+                      <w:r>
+                        <w:rPr>
+                          <w:rFonts w:ascii="Arial" w:hAnsi="Arial" w:cs="Arial"/>
+                          <w:sz w:val="28"/>
+                          <w:szCs w:val="28"/>
+                          <w:lang w:val="es-MX"/>
+                        </w:rPr>
+                        <w:t>MySQL</w:t>
+                      </w:r>
+                    </w:p>
+                  </w:txbxContent>
+                </v:textbox>
+              </v:roundrect>
+            </w:pict>
+          </mc:Fallback>
+        </mc:AlternateContent>
+      </w:r>
+      <w:r>
+        <w:rPr>
+          <w:rFonts w:asciiTheme="minorHAnsi" w:hAnsiTheme="minorHAnsi" w:cstheme="minorHAnsi"/>
+          <w:noProof/>
+        </w:rPr>
+        <mc:AlternateContent>
+          <mc:Choice Requires="wps">
+            <w:drawing>
+              <wp:anchor distT="0" distB="0" distL="114300" distR="114300" simplePos="0" relativeHeight="251870208" behindDoc="0" locked="0" layoutInCell="1" allowOverlap="1" wp14:anchorId="7D3B9D9D" wp14:editId="2C023BE0">
+                <wp:simplePos x="0" y="0"/>
+                <wp:positionH relativeFrom="page">
+                  <wp:posOffset>5078731</wp:posOffset>
+                </wp:positionH>
+                <wp:positionV relativeFrom="paragraph">
+                  <wp:posOffset>167640</wp:posOffset>
+                </wp:positionV>
+                <wp:extent cx="643890" cy="333375"/>
+                <wp:effectExtent l="57150" t="38100" r="80010" b="104775"/>
+                <wp:wrapNone/>
+                <wp:docPr id="19" name="Rectángulo: esquinas redondeadas 19"/>
+                <wp:cNvGraphicFramePr/>
+                <a:graphic xmlns:a="http://schemas.openxmlformats.org/drawingml/2006/main">
+                  <a:graphicData uri="http://schemas.microsoft.com/office/word/2010/wordprocessingShape">
+                    <wps:wsp>
+                      <wps:cNvSpPr/>
+                      <wps:spPr>
+                        <a:xfrm>
+                          <a:off x="0" y="0"/>
+                          <a:ext cx="643890" cy="333375"/>
+                        </a:xfrm>
+                        <a:prstGeom prst="roundRect">
+                          <a:avLst/>
+                        </a:prstGeom>
+                      </wps:spPr>
+                      <wps:style>
+                        <a:lnRef idx="1">
+                          <a:schemeClr val="accent3"/>
+                        </a:lnRef>
+                        <a:fillRef idx="2">
+                          <a:schemeClr val="accent3"/>
+                        </a:fillRef>
+                        <a:effectRef idx="1">
+                          <a:schemeClr val="accent3"/>
+                        </a:effectRef>
+                        <a:fontRef idx="minor">
+                          <a:schemeClr val="dk1"/>
+                        </a:fontRef>
+                      </wps:style>
+                      <wps:txbx>
+                        <w:txbxContent>
+                          <w:p>
+                            <w:pPr>
+                              <w:jc w:val="center"/>
+                              <w:rPr>
+                                <w:rFonts w:ascii="Arial" w:hAnsi="Arial" w:cs="Arial"/>
+                                <w:sz w:val="28"/>
+                                <w:szCs w:val="28"/>
+                                <w:lang w:val="es-MX"/>
+                              </w:rPr>
+                            </w:pPr>
+                            <w:r>
+                              <w:rPr>
+                                <w:rFonts w:ascii="Arial" w:hAnsi="Arial" w:cs="Arial"/>
+                                <w:sz w:val="28"/>
+                                <w:szCs w:val="28"/>
+                                <w:lang w:val="es-MX"/>
+                              </w:rPr>
+                              <w:t>AWS</w:t>
                             </w:r>
                           </w:p>
                         </w:txbxContent>
@@ -10403,7 +11431,7 @@
           </mc:Choice>
           <mc:Fallback>
             <w:pict>
-              <v:roundrect w14:anchorId="2EE157B3" id="Rectángulo: esquinas redondeadas 47" o:spid="_x0000_s1051" style="position:absolute;margin-left:399.75pt;margin-top:14.3pt;width:80.1pt;height:26.25pt;z-index:251862016;visibility:visible;mso-wrap-style:square;mso-width-percent:0;mso-wrap-distance-left:9pt;mso-wrap-distance-top:0;mso-wrap-distance-right:9pt;mso-wrap-distance-bottom:0;mso-position-horizontal:absolute;mso-position-horizontal-relative:page;mso-position-vertical:absolute;mso-position-vertical-relative:text;mso-width-percent:0;mso-width-relative:margin;v-text-anchor:middle" arcsize="10923f" o:gfxdata="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" fillcolor="#cdddac [1622]" strokecolor="#94b64e [3046]">
+              <v:roundrect w14:anchorId="7D3B9D9D" id="Rectángulo: esquinas redondeadas 19" o:spid="_x0000_s1052" style="position:absolute;margin-left:399.9pt;margin-top:13.2pt;width:50.7pt;height:26.25pt;z-index:251870208;visibility:visible;mso-wrap-style:square;mso-width-percent:0;mso-wrap-distance-left:9pt;mso-wrap-distance-top:0;mso-wrap-distance-right:9pt;mso-wrap-distance-bottom:0;mso-position-horizontal:absolute;mso-position-horizontal-relative:page;mso-position-vertical:absolute;mso-position-vertical-relative:text;mso-width-percent:0;mso-width-relative:margin;v-text-anchor:middle" arcsize="10923f" o:gfxdata="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" fillcolor="#cdddac [1622]" strokecolor="#94b64e [3046]">
                 <v:fill color2="#f0f4e6 [502]" rotate="t" angle="180" colors="0 #dafda7;22938f #e4fdc2;1 #f5ffe6" focus="100%" type="gradient"/>
                 <v:shadow on="t" color="black" opacity="24903f" origin=",.5" offset="0,.55556mm"/>
                 <v:textbox>
@@ -10425,7 +11453,7 @@
                           <w:szCs w:val="28"/>
                           <w:lang w:val="es-MX"/>
                         </w:rPr>
-                        <w:t>GitKraken</w:t>
+                        <w:t>AWS</w:t>
                       </w:r>
                     </w:p>
                   </w:txbxContent>
@@ -10466,7 +11494,7 @@
         <mc:AlternateContent>
           <mc:Choice Requires="wps">
             <w:drawing>
-              <wp:anchor distT="0" distB="0" distL="114300" distR="114300" simplePos="0" relativeHeight="251857920" behindDoc="0" locked="0" layoutInCell="1" allowOverlap="1" wp14:anchorId="3AE2F986" wp14:editId="62B6C281">
+              <wp:anchor distT="0" distB="0" distL="114300" distR="114300" simplePos="0" relativeHeight="251857920" behindDoc="0" locked="0" layoutInCell="1" allowOverlap="1" wp14:anchorId="3AE2F986" wp14:editId="23A3992D">
                 <wp:simplePos x="0" y="0"/>
                 <wp:positionH relativeFrom="column">
                   <wp:posOffset>4853940</wp:posOffset>
@@ -10547,7 +11575,7 @@
           </mc:Choice>
           <mc:Fallback>
             <w:pict>
-              <v:roundrect w14:anchorId="3AE2F986" id="Rectángulo: esquinas redondeadas 43" o:spid="_x0000_s1052" style="position:absolute;margin-left:382.2pt;margin-top:4.95pt;width:96.55pt;height:26.25pt;z-index:251857920;visibility:visible;mso-wrap-style:square;mso-width-percent:0;mso-wrap-distance-left:9pt;mso-wrap-distance-top:0;mso-wrap-distance-right:9pt;mso-wrap-distance-bottom:0;mso-position-horizontal:absolute;mso-position-horizontal-relative:text;mso-position-vertical:absolute;mso-position-vertical-relative:text;mso-width-percent:0;mso-width-relative:margin;v-text-anchor:middle" arcsize="10923f" o:gfxdata="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" fillcolor="#cdddac [1622]" strokecolor="#94b64e [3046]">
+              <v:roundrect w14:anchorId="3AE2F986" id="Rectángulo: esquinas redondeadas 43" o:spid="_x0000_s1053" style="position:absolute;margin-left:382.2pt;margin-top:4.95pt;width:96.55pt;height:26.25pt;z-index:251857920;visibility:visible;mso-wrap-style:square;mso-width-percent:0;mso-wrap-distance-left:9pt;mso-wrap-distance-top:0;mso-wrap-distance-right:9pt;mso-wrap-distance-bottom:0;mso-position-horizontal:absolute;mso-position-horizontal-relative:text;mso-position-vertical:absolute;mso-position-vertical-relative:text;mso-width-percent:0;mso-width-relative:margin;v-text-anchor:middle" arcsize="10923f" o:gfxdata="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" fillcolor="#cdddac [1622]" strokecolor="#94b64e [3046]">
                 <v:fill color2="#f0f4e6 [502]" rotate="t" angle="180" colors="0 #dafda7;22938f #e4fdc2;1 #f5ffe6" focus="100%" type="gradient"/>
                 <v:shadow on="t" color="black" opacity="24903f" origin=",.5" offset="0,.55556mm"/>
                 <v:textbox>
@@ -10587,7 +11615,7 @@
         <mc:AlternateContent>
           <mc:Choice Requires="wps">
             <w:drawing>
-              <wp:anchor distT="0" distB="0" distL="114300" distR="114300" simplePos="0" relativeHeight="251853824" behindDoc="0" locked="0" layoutInCell="1" allowOverlap="1" wp14:anchorId="0C32B36C" wp14:editId="4D1E2344">
+              <wp:anchor distT="0" distB="0" distL="114300" distR="114300" simplePos="0" relativeHeight="251853824" behindDoc="0" locked="0" layoutInCell="1" allowOverlap="1" wp14:anchorId="0C32B36C" wp14:editId="0A888A1D">
                 <wp:simplePos x="0" y="0"/>
                 <wp:positionH relativeFrom="column">
                   <wp:posOffset>3998027</wp:posOffset>
@@ -10668,7 +11696,7 @@
           </mc:Choice>
           <mc:Fallback>
             <w:pict>
-              <v:roundrect w14:anchorId="0C32B36C" id="Rectángulo: esquinas redondeadas 41" o:spid="_x0000_s1053" style="position:absolute;margin-left:314.8pt;margin-top:4.45pt;width:60.55pt;height:26.25pt;z-index:251853824;visibility:visible;mso-wrap-style:square;mso-width-percent:0;mso-wrap-distance-left:9pt;mso-wrap-distance-top:0;mso-wrap-distance-right:9pt;mso-wrap-distance-bottom:0;mso-position-horizontal:absolute;mso-position-horizontal-relative:text;mso-position-vertical:absolute;mso-position-vertical-relative:text;mso-width-percent:0;mso-width-relative:margin;v-text-anchor:middle" arcsize="10923f" o:gfxdata="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" fillcolor="#cdddac [1622]" strokecolor="#94b64e [3046]">
+              <v:roundrect w14:anchorId="0C32B36C" id="Rectángulo: esquinas redondeadas 41" o:spid="_x0000_s1054" style="position:absolute;margin-left:314.8pt;margin-top:4.45pt;width:60.55pt;height:26.25pt;z-index:251853824;visibility:visible;mso-wrap-style:square;mso-width-percent:0;mso-wrap-distance-left:9pt;mso-wrap-distance-top:0;mso-wrap-distance-right:9pt;mso-wrap-distance-bottom:0;mso-position-horizontal:absolute;mso-position-horizontal-relative:text;mso-position-vertical:absolute;mso-position-vertical-relative:text;mso-width-percent:0;mso-width-relative:margin;v-text-anchor:middle" arcsize="10923f" o:gfxdata="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" fillcolor="#cdddac [1622]" strokecolor="#94b64e [3046]">
                 <v:fill color2="#f0f4e6 [502]" rotate="t" angle="180" colors="0 #dafda7;22938f #e4fdc2;1 #f5ffe6" focus="100%" type="gradient"/>
                 <v:shadow on="t" color="black" opacity="24903f" origin=",.5" offset="0,.55556mm"/>
                 <v:textbox>
@@ -10709,7 +11737,7 @@
         <mc:AlternateContent>
           <mc:Choice Requires="wps">
             <w:drawing>
-              <wp:anchor distT="0" distB="0" distL="114300" distR="114300" simplePos="0" relativeHeight="251673600" behindDoc="0" locked="0" layoutInCell="1" allowOverlap="1" wp14:anchorId="760F5151" wp14:editId="50622A92">
+              <wp:anchor distT="0" distB="0" distL="114300" distR="114300" simplePos="0" relativeHeight="251673600" behindDoc="0" locked="0" layoutInCell="1" allowOverlap="1" wp14:anchorId="760F5151" wp14:editId="3327338F">
                 <wp:simplePos x="0" y="0"/>
                 <wp:positionH relativeFrom="column">
                   <wp:posOffset>-4455795</wp:posOffset>
@@ -10768,9 +11796,9 @@
               </wp:anchor>
             </w:drawing>
           </mc:Choice>
-          <mc:Fallback xmlns:mv="urn:schemas-microsoft-com:mac:vml" xmlns:mo="http://schemas.microsoft.com/office/mac/office/2008/main">
+          <mc:Fallback>
             <w:pict>
-              <v:shape w14:anchorId="43B98AF6" id="AutoShape 218" o:spid="_x0000_s1026" type="#_x0000_t32" style="position:absolute;margin-left:-350.85pt;margin-top:1.95pt;width:11.35pt;height:0;z-index:251673600;visibility:visible;mso-wrap-style:square;mso-width-percent:0;mso-height-percent:0;mso-wrap-distance-left:9pt;mso-wrap-distance-top:0;mso-wrap-distance-right:9pt;mso-wrap-distance-bottom:0;mso-position-horizontal:absolute;mso-position-horizontal-relative:text;mso-position-vertical:absolute;mso-position-vertical-relative:text;mso-width-percent:0;mso-height-percent:0;mso-width-relative:page;mso-height-relative:page" o:gfxdata="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" strokecolor="#00b0f0"/>
+              <v:shape w14:anchorId="1E94E390" id="AutoShape 218" o:spid="_x0000_s1026" type="#_x0000_t32" style="position:absolute;margin-left:-350.85pt;margin-top:1.95pt;width:11.35pt;height:0;z-index:251673600;visibility:visible;mso-wrap-style:square;mso-width-percent:0;mso-height-percent:0;mso-wrap-distance-left:9pt;mso-wrap-distance-top:0;mso-wrap-distance-right:9pt;mso-wrap-distance-bottom:0;mso-position-horizontal:absolute;mso-position-horizontal-relative:text;mso-position-vertical:absolute;mso-position-vertical-relative:text;mso-width-percent:0;mso-height-percent:0;mso-width-relative:page;mso-height-relative:page" o:gfxdata="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" strokecolor="#00b0f0"/>
             </w:pict>
           </mc:Fallback>
         </mc:AlternateContent>
@@ -10797,18 +11825,18 @@
         <mc:AlternateContent>
           <mc:Choice Requires="wps">
             <w:drawing>
-              <wp:anchor distT="0" distB="0" distL="114300" distR="114300" simplePos="0" relativeHeight="251855872" behindDoc="0" locked="0" layoutInCell="1" allowOverlap="1" wp14:anchorId="69C2A8A7" wp14:editId="7BF1EBC9">
+              <wp:anchor distT="0" distB="0" distL="114300" distR="114300" simplePos="0" relativeHeight="251876352" behindDoc="0" locked="0" layoutInCell="1" allowOverlap="1" wp14:anchorId="5167A5D6" wp14:editId="4F953F93">
                 <wp:simplePos x="0" y="0"/>
                 <wp:positionH relativeFrom="column">
-                  <wp:posOffset>3995926</wp:posOffset>
+                  <wp:posOffset>5057775</wp:posOffset>
                 </wp:positionH>
                 <wp:positionV relativeFrom="paragraph">
-                  <wp:posOffset>116840</wp:posOffset>
+                  <wp:posOffset>121285</wp:posOffset>
                 </wp:positionV>
-                <wp:extent cx="833120" cy="333375"/>
-                <wp:effectExtent l="57150" t="38100" r="81280" b="104775"/>
+                <wp:extent cx="750570" cy="333375"/>
+                <wp:effectExtent l="57150" t="38100" r="68580" b="104775"/>
                 <wp:wrapNone/>
-                <wp:docPr id="42" name="Rectángulo: esquinas redondeadas 42"/>
+                <wp:docPr id="32" name="Rectángulo: esquinas redondeadas 32"/>
                 <wp:cNvGraphicFramePr/>
                 <a:graphic xmlns:a="http://schemas.openxmlformats.org/drawingml/2006/main">
                   <a:graphicData uri="http://schemas.microsoft.com/office/word/2010/wordprocessingShape">
@@ -10817,7 +11845,7 @@
                       <wps:spPr>
                         <a:xfrm>
                           <a:off x="0" y="0"/>
-                          <a:ext cx="833120" cy="333375"/>
+                          <a:ext cx="750570" cy="333375"/>
                         </a:xfrm>
                         <a:prstGeom prst="roundRect">
                           <a:avLst/>
@@ -10856,7 +11884,7 @@
                                 <w:szCs w:val="28"/>
                                 <w:lang w:val="es-MX"/>
                               </w:rPr>
-                              <w:t>MySQL</w:t>
+                              <w:t>REST</w:t>
                             </w:r>
                           </w:p>
                         </w:txbxContent>
@@ -10873,15 +11901,12 @@
                 <wp14:sizeRelH relativeFrom="margin">
                   <wp14:pctWidth>0</wp14:pctWidth>
                 </wp14:sizeRelH>
-                <wp14:sizeRelV relativeFrom="margin">
-                  <wp14:pctHeight>0</wp14:pctHeight>
-                </wp14:sizeRelV>
               </wp:anchor>
             </w:drawing>
           </mc:Choice>
           <mc:Fallback>
             <w:pict>
-              <v:roundrect w14:anchorId="69C2A8A7" id="Rectángulo: esquinas redondeadas 42" o:spid="_x0000_s1054" style="position:absolute;margin-left:314.65pt;margin-top:9.2pt;width:65.6pt;height:26.25pt;z-index:251855872;visibility:visible;mso-wrap-style:square;mso-width-percent:0;mso-height-percent:0;mso-wrap-distance-left:9pt;mso-wrap-distance-top:0;mso-wrap-distance-right:9pt;mso-wrap-distance-bottom:0;mso-position-horizontal:absolute;mso-position-horizontal-relative:text;mso-position-vertical:absolute;mso-position-vertical-relative:text;mso-width-percent:0;mso-height-percent:0;mso-width-relative:margin;mso-height-relative:margin;v-text-anchor:middle" arcsize="10923f" o:gfxdata="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" fillcolor="#cdddac [1622]" strokecolor="#94b64e [3046]">
+              <v:roundrect w14:anchorId="5167A5D6" id="Rectángulo: esquinas redondeadas 32" o:spid="_x0000_s1055" style="position:absolute;margin-left:398.25pt;margin-top:9.55pt;width:59.1pt;height:26.25pt;z-index:251876352;visibility:visible;mso-wrap-style:square;mso-width-percent:0;mso-wrap-distance-left:9pt;mso-wrap-distance-top:0;mso-wrap-distance-right:9pt;mso-wrap-distance-bottom:0;mso-position-horizontal:absolute;mso-position-horizontal-relative:text;mso-position-vertical:absolute;mso-position-vertical-relative:text;mso-width-percent:0;mso-width-relative:margin;v-text-anchor:middle" arcsize="10923f" o:gfxdata="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" fillcolor="#cdddac [1622]" strokecolor="#94b64e [3046]">
                 <v:fill color2="#f0f4e6 [502]" rotate="t" angle="180" colors="0 #dafda7;22938f #e4fdc2;1 #f5ffe6" focus="100%" type="gradient"/>
                 <v:shadow on="t" color="black" opacity="24903f" origin=",.5" offset="0,.55556mm"/>
                 <v:textbox>
@@ -10903,7 +11928,7 @@
                           <w:szCs w:val="28"/>
                           <w:lang w:val="es-MX"/>
                         </w:rPr>
-                        <w:t>MySQL</w:t>
+                        <w:t>REST</w:t>
                       </w:r>
                     </w:p>
                   </w:txbxContent>
@@ -10921,18 +11946,18 @@
         <mc:AlternateContent>
           <mc:Choice Requires="wps">
             <w:drawing>
-              <wp:anchor distT="0" distB="0" distL="114300" distR="114300" simplePos="0" relativeHeight="251864064" behindDoc="0" locked="0" layoutInCell="1" allowOverlap="1" wp14:anchorId="3D031996" wp14:editId="51843B4E">
+              <wp:anchor distT="0" distB="0" distL="114300" distR="114300" simplePos="0" relativeHeight="251874304" behindDoc="0" locked="0" layoutInCell="1" allowOverlap="1" wp14:anchorId="495A768C" wp14:editId="34409743">
                 <wp:simplePos x="0" y="0"/>
-                <wp:positionH relativeFrom="page">
-                  <wp:posOffset>6033737</wp:posOffset>
+                <wp:positionH relativeFrom="column">
+                  <wp:posOffset>4006215</wp:posOffset>
                 </wp:positionH>
                 <wp:positionV relativeFrom="paragraph">
-                  <wp:posOffset>109888</wp:posOffset>
+                  <wp:posOffset>113665</wp:posOffset>
                 </wp:positionV>
-                <wp:extent cx="969545" cy="333375"/>
-                <wp:effectExtent l="57150" t="38100" r="78740" b="104775"/>
+                <wp:extent cx="963930" cy="333375"/>
+                <wp:effectExtent l="57150" t="38100" r="83820" b="104775"/>
                 <wp:wrapNone/>
-                <wp:docPr id="48" name="Rectángulo: esquinas redondeadas 48"/>
+                <wp:docPr id="24" name="Rectángulo: esquinas redondeadas 24"/>
                 <wp:cNvGraphicFramePr/>
                 <a:graphic xmlns:a="http://schemas.openxmlformats.org/drawingml/2006/main">
                   <a:graphicData uri="http://schemas.microsoft.com/office/word/2010/wordprocessingShape">
@@ -10941,7 +11966,7 @@
                       <wps:spPr>
                         <a:xfrm>
                           <a:off x="0" y="0"/>
-                          <a:ext cx="969545" cy="333375"/>
+                          <a:ext cx="963930" cy="333375"/>
                         </a:xfrm>
                         <a:prstGeom prst="roundRect">
                           <a:avLst/>
@@ -10980,7 +12005,16 @@
                                 <w:szCs w:val="28"/>
                                 <w:lang w:val="es-MX"/>
                               </w:rPr>
-                              <w:t>Postman</w:t>
+                              <w:t>GraphQ</w:t>
+                            </w:r>
+                            <w:r>
+                              <w:rPr>
+                                <w:rFonts w:ascii="Arial" w:hAnsi="Arial" w:cs="Arial"/>
+                                <w:sz w:val="28"/>
+                                <w:szCs w:val="28"/>
+                                <w:lang w:val="es-MX"/>
+                              </w:rPr>
+                              <w:t>L</w:t>
                             </w:r>
                           </w:p>
                         </w:txbxContent>
@@ -11002,7 +12036,7 @@
           </mc:Choice>
           <mc:Fallback>
             <w:pict>
-              <v:roundrect w14:anchorId="3D031996" id="Rectángulo: esquinas redondeadas 48" o:spid="_x0000_s1055" style="position:absolute;margin-left:475.1pt;margin-top:8.65pt;width:76.35pt;height:26.25pt;z-index:251864064;visibility:visible;mso-wrap-style:square;mso-width-percent:0;mso-wrap-distance-left:9pt;mso-wrap-distance-top:0;mso-wrap-distance-right:9pt;mso-wrap-distance-bottom:0;mso-position-horizontal:absolute;mso-position-horizontal-relative:page;mso-position-vertical:absolute;mso-position-vertical-relative:text;mso-width-percent:0;mso-width-relative:margin;v-text-anchor:middle" arcsize="10923f" o:gfxdata="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" fillcolor="#cdddac [1622]" strokecolor="#94b64e [3046]">
+              <v:roundrect w14:anchorId="495A768C" id="Rectángulo: esquinas redondeadas 24" o:spid="_x0000_s1056" style="position:absolute;margin-left:315.45pt;margin-top:8.95pt;width:75.9pt;height:26.25pt;z-index:251874304;visibility:visible;mso-wrap-style:square;mso-width-percent:0;mso-wrap-distance-left:9pt;mso-wrap-distance-top:0;mso-wrap-distance-right:9pt;mso-wrap-distance-bottom:0;mso-position-horizontal:absolute;mso-position-horizontal-relative:text;mso-position-vertical:absolute;mso-position-vertical-relative:text;mso-width-percent:0;mso-width-relative:margin;v-text-anchor:middle" arcsize="10923f" o:gfxdata="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" fillcolor="#cdddac [1622]" strokecolor="#94b64e [3046]">
                 <v:fill color2="#f0f4e6 [502]" rotate="t" angle="180" colors="0 #dafda7;22938f #e4fdc2;1 #f5ffe6" focus="100%" type="gradient"/>
                 <v:shadow on="t" color="black" opacity="24903f" origin=",.5" offset="0,.55556mm"/>
                 <v:textbox>
@@ -11024,12 +12058,20 @@
                           <w:szCs w:val="28"/>
                           <w:lang w:val="es-MX"/>
                         </w:rPr>
-                        <w:t>Postman</w:t>
+                        <w:t>GraphQ</w:t>
+                      </w:r>
+                      <w:r>
+                        <w:rPr>
+                          <w:rFonts w:ascii="Arial" w:hAnsi="Arial" w:cs="Arial"/>
+                          <w:sz w:val="28"/>
+                          <w:szCs w:val="28"/>
+                          <w:lang w:val="es-MX"/>
+                        </w:rPr>
+                        <w:t>L</w:t>
                       </w:r>
                     </w:p>
                   </w:txbxContent>
                 </v:textbox>
-                <w10:wrap anchorx="page"/>
               </v:roundrect>
             </w:pict>
           </mc:Fallback>
@@ -11047,12 +12089,260 @@
         <w:rPr>
           <w:rFonts w:asciiTheme="minorHAnsi" w:hAnsiTheme="minorHAnsi" w:cstheme="minorHAnsi"/>
           <w:noProof/>
+        </w:rPr>
+        <mc:AlternateContent>
+          <mc:Choice Requires="wps">
+            <w:drawing>
+              <wp:anchor distT="0" distB="0" distL="114300" distR="114300" simplePos="0" relativeHeight="251864064" behindDoc="0" locked="0" layoutInCell="1" allowOverlap="1" wp14:anchorId="3D031996" wp14:editId="1D419613">
+                <wp:simplePos x="0" y="0"/>
+                <wp:positionH relativeFrom="page">
+                  <wp:posOffset>6063615</wp:posOffset>
+                </wp:positionH>
+                <wp:positionV relativeFrom="paragraph">
+                  <wp:posOffset>396240</wp:posOffset>
+                </wp:positionV>
+                <wp:extent cx="969010" cy="333375"/>
+                <wp:effectExtent l="57150" t="38100" r="78740" b="104775"/>
+                <wp:wrapNone/>
+                <wp:docPr id="48" name="Rectángulo: esquinas redondeadas 48"/>
+                <wp:cNvGraphicFramePr/>
+                <a:graphic xmlns:a="http://schemas.openxmlformats.org/drawingml/2006/main">
+                  <a:graphicData uri="http://schemas.microsoft.com/office/word/2010/wordprocessingShape">
+                    <wps:wsp>
+                      <wps:cNvSpPr/>
+                      <wps:spPr>
+                        <a:xfrm>
+                          <a:off x="0" y="0"/>
+                          <a:ext cx="969010" cy="333375"/>
+                        </a:xfrm>
+                        <a:prstGeom prst="roundRect">
+                          <a:avLst/>
+                        </a:prstGeom>
+                      </wps:spPr>
+                      <wps:style>
+                        <a:lnRef idx="1">
+                          <a:schemeClr val="accent3"/>
+                        </a:lnRef>
+                        <a:fillRef idx="2">
+                          <a:schemeClr val="accent3"/>
+                        </a:fillRef>
+                        <a:effectRef idx="1">
+                          <a:schemeClr val="accent3"/>
+                        </a:effectRef>
+                        <a:fontRef idx="minor">
+                          <a:schemeClr val="dk1"/>
+                        </a:fontRef>
+                      </wps:style>
+                      <wps:txbx>
+                        <w:txbxContent>
+                          <w:p>
+                            <w:pPr>
+                              <w:jc w:val="center"/>
+                              <w:rPr>
+                                <w:rFonts w:ascii="Arial" w:hAnsi="Arial" w:cs="Arial"/>
+                                <w:sz w:val="28"/>
+                                <w:szCs w:val="28"/>
+                                <w:lang w:val="es-MX"/>
+                              </w:rPr>
+                            </w:pPr>
+                            <w:proofErr w:type="spellStart"/>
+                            <w:r>
+                              <w:rPr>
+                                <w:rFonts w:ascii="Arial" w:hAnsi="Arial" w:cs="Arial"/>
+                                <w:sz w:val="28"/>
+                                <w:szCs w:val="28"/>
+                                <w:lang w:val="es-MX"/>
+                              </w:rPr>
+                              <w:t>Postman</w:t>
+                            </w:r>
+                            <w:proofErr w:type="spellEnd"/>
+                          </w:p>
+                        </w:txbxContent>
+                      </wps:txbx>
+                      <wps:bodyPr rot="0" spcFirstLastPara="0" vertOverflow="overflow" horzOverflow="overflow" vert="horz" wrap="square" lIns="91440" tIns="45720" rIns="91440" bIns="45720" numCol="1" spcCol="0" rtlCol="0" fromWordArt="0" anchor="ctr" anchorCtr="0" forceAA="0" compatLnSpc="1">
+                        <a:prstTxWarp prst="textNoShape">
+                          <a:avLst/>
+                        </a:prstTxWarp>
+                        <a:noAutofit/>
+                      </wps:bodyPr>
+                    </wps:wsp>
+                  </a:graphicData>
+                </a:graphic>
+                <wp14:sizeRelH relativeFrom="margin">
+                  <wp14:pctWidth>0</wp14:pctWidth>
+                </wp14:sizeRelH>
+              </wp:anchor>
+            </w:drawing>
+          </mc:Choice>
+          <mc:Fallback>
+            <w:pict>
+              <v:roundrect w14:anchorId="3D031996" id="Rectángulo: esquinas redondeadas 48" o:spid="_x0000_s1057" style="position:absolute;left:0;text-align:left;margin-left:477.45pt;margin-top:31.2pt;width:76.3pt;height:26.25pt;z-index:251864064;visibility:visible;mso-wrap-style:square;mso-width-percent:0;mso-wrap-distance-left:9pt;mso-wrap-distance-top:0;mso-wrap-distance-right:9pt;mso-wrap-distance-bottom:0;mso-position-horizontal:absolute;mso-position-horizontal-relative:page;mso-position-vertical:absolute;mso-position-vertical-relative:text;mso-width-percent:0;mso-width-relative:margin;v-text-anchor:middle" arcsize="10923f" o:gfxdata="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" fillcolor="#cdddac [1622]" strokecolor="#94b64e [3046]">
+                <v:fill color2="#f0f4e6 [502]" rotate="t" angle="180" colors="0 #dafda7;22938f #e4fdc2;1 #f5ffe6" focus="100%" type="gradient"/>
+                <v:shadow on="t" color="black" opacity="24903f" origin=",.5" offset="0,.55556mm"/>
+                <v:textbox>
+                  <w:txbxContent>
+                    <w:p>
+                      <w:pPr>
+                        <w:jc w:val="center"/>
+                        <w:rPr>
+                          <w:rFonts w:ascii="Arial" w:hAnsi="Arial" w:cs="Arial"/>
+                          <w:sz w:val="28"/>
+                          <w:szCs w:val="28"/>
+                          <w:lang w:val="es-MX"/>
+                        </w:rPr>
+                      </w:pPr>
+                      <w:proofErr w:type="spellStart"/>
+                      <w:r>
+                        <w:rPr>
+                          <w:rFonts w:ascii="Arial" w:hAnsi="Arial" w:cs="Arial"/>
+                          <w:sz w:val="28"/>
+                          <w:szCs w:val="28"/>
+                          <w:lang w:val="es-MX"/>
+                        </w:rPr>
+                        <w:t>Postman</w:t>
+                      </w:r>
+                      <w:proofErr w:type="spellEnd"/>
+                    </w:p>
+                  </w:txbxContent>
+                </v:textbox>
+                <w10:wrap anchorx="page"/>
+              </v:roundrect>
+            </w:pict>
+          </mc:Fallback>
+        </mc:AlternateContent>
+      </w:r>
+      <w:r>
+        <w:rPr>
+          <w:rFonts w:asciiTheme="minorHAnsi" w:hAnsiTheme="minorHAnsi" w:cstheme="minorHAnsi"/>
+          <w:noProof/>
+        </w:rPr>
+        <mc:AlternateContent>
+          <mc:Choice Requires="wps">
+            <w:drawing>
+              <wp:anchor distT="0" distB="0" distL="114300" distR="114300" simplePos="0" relativeHeight="251868160" behindDoc="0" locked="0" layoutInCell="1" allowOverlap="1" wp14:anchorId="633F8570" wp14:editId="197D054A">
+                <wp:simplePos x="0" y="0"/>
+                <wp:positionH relativeFrom="page">
+                  <wp:posOffset>5086350</wp:posOffset>
+                </wp:positionH>
+                <wp:positionV relativeFrom="paragraph">
+                  <wp:posOffset>390525</wp:posOffset>
+                </wp:positionV>
+                <wp:extent cx="880745" cy="333375"/>
+                <wp:effectExtent l="57150" t="38100" r="71755" b="104775"/>
+                <wp:wrapNone/>
+                <wp:docPr id="51" name="Rectángulo: esquinas redondeadas 51"/>
+                <wp:cNvGraphicFramePr/>
+                <a:graphic xmlns:a="http://schemas.openxmlformats.org/drawingml/2006/main">
+                  <a:graphicData uri="http://schemas.microsoft.com/office/word/2010/wordprocessingShape">
+                    <wps:wsp>
+                      <wps:cNvSpPr/>
+                      <wps:spPr>
+                        <a:xfrm>
+                          <a:off x="0" y="0"/>
+                          <a:ext cx="880745" cy="333375"/>
+                        </a:xfrm>
+                        <a:prstGeom prst="roundRect">
+                          <a:avLst/>
+                        </a:prstGeom>
+                      </wps:spPr>
+                      <wps:style>
+                        <a:lnRef idx="1">
+                          <a:schemeClr val="accent3"/>
+                        </a:lnRef>
+                        <a:fillRef idx="2">
+                          <a:schemeClr val="accent3"/>
+                        </a:fillRef>
+                        <a:effectRef idx="1">
+                          <a:schemeClr val="accent3"/>
+                        </a:effectRef>
+                        <a:fontRef idx="minor">
+                          <a:schemeClr val="dk1"/>
+                        </a:fontRef>
+                      </wps:style>
+                      <wps:txbx>
+                        <w:txbxContent>
+                          <w:p>
+                            <w:pPr>
+                              <w:jc w:val="center"/>
+                              <w:rPr>
+                                <w:rFonts w:ascii="Arial" w:hAnsi="Arial" w:cs="Arial"/>
+                                <w:sz w:val="28"/>
+                                <w:szCs w:val="28"/>
+                                <w:lang w:val="es-MX"/>
+                              </w:rPr>
+                            </w:pPr>
+                            <w:r>
+                              <w:rPr>
+                                <w:rFonts w:ascii="Arial" w:hAnsi="Arial" w:cs="Arial"/>
+                                <w:sz w:val="28"/>
+                                <w:szCs w:val="28"/>
+                                <w:lang w:val="es-MX"/>
+                              </w:rPr>
+                              <w:t>SCRUM</w:t>
+                            </w:r>
+                          </w:p>
+                        </w:txbxContent>
+                      </wps:txbx>
+                      <wps:bodyPr rot="0" spcFirstLastPara="0" vertOverflow="overflow" horzOverflow="overflow" vert="horz" wrap="square" lIns="91440" tIns="45720" rIns="91440" bIns="45720" numCol="1" spcCol="0" rtlCol="0" fromWordArt="0" anchor="ctr" anchorCtr="0" forceAA="0" compatLnSpc="1">
+                        <a:prstTxWarp prst="textNoShape">
+                          <a:avLst/>
+                        </a:prstTxWarp>
+                        <a:noAutofit/>
+                      </wps:bodyPr>
+                    </wps:wsp>
+                  </a:graphicData>
+                </a:graphic>
+                <wp14:sizeRelH relativeFrom="margin">
+                  <wp14:pctWidth>0</wp14:pctWidth>
+                </wp14:sizeRelH>
+              </wp:anchor>
+            </w:drawing>
+          </mc:Choice>
+          <mc:Fallback>
+            <w:pict>
+              <v:roundrect w14:anchorId="633F8570" id="Rectángulo: esquinas redondeadas 51" o:spid="_x0000_s1058" style="position:absolute;left:0;text-align:left;margin-left:400.5pt;margin-top:30.75pt;width:69.35pt;height:26.25pt;z-index:251868160;visibility:visible;mso-wrap-style:square;mso-width-percent:0;mso-wrap-distance-left:9pt;mso-wrap-distance-top:0;mso-wrap-distance-right:9pt;mso-wrap-distance-bottom:0;mso-position-horizontal:absolute;mso-position-horizontal-relative:page;mso-position-vertical:absolute;mso-position-vertical-relative:text;mso-width-percent:0;mso-width-relative:margin;v-text-anchor:middle" arcsize="10923f" o:gfxdata="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" fillcolor="#cdddac [1622]" strokecolor="#94b64e [3046]">
+                <v:fill color2="#f0f4e6 [502]" rotate="t" angle="180" colors="0 #dafda7;22938f #e4fdc2;1 #f5ffe6" focus="100%" type="gradient"/>
+                <v:shadow on="t" color="black" opacity="24903f" origin=",.5" offset="0,.55556mm"/>
+                <v:textbox>
+                  <w:txbxContent>
+                    <w:p>
+                      <w:pPr>
+                        <w:jc w:val="center"/>
+                        <w:rPr>
+                          <w:rFonts w:ascii="Arial" w:hAnsi="Arial" w:cs="Arial"/>
+                          <w:sz w:val="28"/>
+                          <w:szCs w:val="28"/>
+                          <w:lang w:val="es-MX"/>
+                        </w:rPr>
+                      </w:pPr>
+                      <w:r>
+                        <w:rPr>
+                          <w:rFonts w:ascii="Arial" w:hAnsi="Arial" w:cs="Arial"/>
+                          <w:sz w:val="28"/>
+                          <w:szCs w:val="28"/>
+                          <w:lang w:val="es-MX"/>
+                        </w:rPr>
+                        <w:t>SCRUM</w:t>
+                      </w:r>
+                    </w:p>
+                  </w:txbxContent>
+                </v:textbox>
+                <w10:wrap anchorx="page"/>
+              </v:roundrect>
+            </w:pict>
+          </mc:Fallback>
+        </mc:AlternateContent>
+      </w:r>
+      <w:r>
+        <w:rPr>
+          <w:rFonts w:asciiTheme="minorHAnsi" w:hAnsiTheme="minorHAnsi" w:cstheme="minorHAnsi"/>
+          <w:noProof/>
           <w:lang w:eastAsia="es-ES_tradnl"/>
         </w:rPr>
         <mc:AlternateContent>
           <mc:Choice Requires="wps">
             <w:drawing>
-              <wp:anchor distT="0" distB="0" distL="114300" distR="114300" simplePos="0" relativeHeight="251628544" behindDoc="0" locked="0" layoutInCell="1" allowOverlap="1" wp14:anchorId="62A93529" wp14:editId="65D6AA20">
+              <wp:anchor distT="0" distB="0" distL="114300" distR="114300" simplePos="0" relativeHeight="251628544" behindDoc="0" locked="0" layoutInCell="1" allowOverlap="1" wp14:anchorId="62A93529" wp14:editId="70E341FA">
                 <wp:simplePos x="0" y="0"/>
                 <wp:positionH relativeFrom="margin">
                   <wp:posOffset>4113530</wp:posOffset>
@@ -11131,7 +12421,7 @@
           </mc:Choice>
           <mc:Fallback>
             <w:pict>
-              <v:rect w14:anchorId="62A93529" id="Rectangle 48" o:spid="_x0000_s1056" style="position:absolute;left:0;text-align:left;margin-left:323.9pt;margin-top:201.7pt;width:171.2pt;height:25.7pt;z-index:251628544;visibility:visible;mso-wrap-style:square;mso-width-percent:0;mso-height-percent:0;mso-wrap-distance-left:9pt;mso-wrap-distance-top:0;mso-wrap-distance-right:9pt;mso-wrap-distance-bottom:0;mso-position-horizontal:absolute;mso-position-horizontal-relative:margin;mso-position-vertical:absolute;mso-position-vertical-relative:text;mso-width-percent:0;mso-height-percent:0;mso-width-relative:page;mso-height-relative:page;v-text-anchor:top" o:gfxdata="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" fillcolor="#d5b7eb" stroked="f">
+              <v:rect w14:anchorId="62A93529" id="Rectangle 48" o:spid="_x0000_s1059" style="position:absolute;left:0;text-align:left;margin-left:323.9pt;margin-top:201.7pt;width:171.2pt;height:25.7pt;z-index:251628544;visibility:visible;mso-wrap-style:square;mso-width-percent:0;mso-height-percent:0;mso-wrap-distance-left:9pt;mso-wrap-distance-top:0;mso-wrap-distance-right:9pt;mso-wrap-distance-bottom:0;mso-position-horizontal:absolute;mso-position-horizontal-relative:margin;mso-position-vertical:absolute;mso-position-vertical-relative:text;mso-width-percent:0;mso-height-percent:0;mso-width-relative:page;mso-height-relative:page;v-text-anchor:top" o:gfxdata="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" fillcolor="#d5b7eb" stroked="f">
                 <v:textbox>
                   <w:txbxContent>
                     <w:p>
@@ -11173,7 +12463,7 @@
         <mc:AlternateContent>
           <mc:Choice Requires="wps">
             <w:drawing>
-              <wp:anchor distT="0" distB="0" distL="114300" distR="114300" simplePos="0" relativeHeight="251838464" behindDoc="0" locked="0" layoutInCell="1" allowOverlap="1" wp14:anchorId="7B0EB039" wp14:editId="08ABFA31">
+              <wp:anchor distT="0" distB="0" distL="114300" distR="114300" simplePos="0" relativeHeight="251838464" behindDoc="0" locked="0" layoutInCell="1" allowOverlap="1" wp14:anchorId="7B0EB039" wp14:editId="5966FBF8">
                 <wp:simplePos x="0" y="0"/>
                 <wp:positionH relativeFrom="column">
                   <wp:posOffset>-744855</wp:posOffset>
@@ -11261,7 +12551,7 @@
           </mc:Choice>
           <mc:Fallback>
             <w:pict>
-              <v:rect w14:anchorId="7B0EB039" id="Rectangle 88" o:spid="_x0000_s1057" style="position:absolute;left:0;text-align:left;margin-left:-58.65pt;margin-top:295.3pt;width:371.2pt;height:26.55pt;z-index:251838464;visibility:visible;mso-wrap-style:square;mso-width-percent:0;mso-height-percent:0;mso-wrap-distance-left:9pt;mso-wrap-distance-top:0;mso-wrap-distance-right:9pt;mso-wrap-distance-bottom:0;mso-position-horizontal:absolute;mso-position-horizontal-relative:text;mso-position-vertical:absolute;mso-position-vertical-relative:text;mso-width-percent:0;mso-height-percent:0;mso-width-relative:margin;mso-height-relative:margin;v-text-anchor:middle" o:gfxdata="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" fillcolor="#fab756" stroked="f" strokeweight="2pt">
+              <v:rect w14:anchorId="7B0EB039" id="Rectangle 88" o:spid="_x0000_s1060" style="position:absolute;left:0;text-align:left;margin-left:-58.65pt;margin-top:295.3pt;width:371.2pt;height:26.55pt;z-index:251838464;visibility:visible;mso-wrap-style:square;mso-width-percent:0;mso-height-percent:0;mso-wrap-distance-left:9pt;mso-wrap-distance-top:0;mso-wrap-distance-right:9pt;mso-wrap-distance-bottom:0;mso-position-horizontal:absolute;mso-position-horizontal-relative:text;mso-position-vertical:absolute;mso-position-vertical-relative:text;mso-width-percent:0;mso-height-percent:0;mso-width-relative:margin;mso-height-relative:margin;v-text-anchor:middle" o:gfxdata="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" fillcolor="#fab756" stroked="f" strokeweight="2pt">
                 <v:textbox>
                   <w:txbxContent>
                     <w:p>
@@ -11301,7 +12591,7 @@
         <mc:AlternateContent>
           <mc:Choice Requires="wps">
             <w:drawing>
-              <wp:anchor distT="0" distB="0" distL="114300" distR="114300" simplePos="0" relativeHeight="251703296" behindDoc="0" locked="0" layoutInCell="1" allowOverlap="1" wp14:anchorId="751CDC58" wp14:editId="544352F1">
+              <wp:anchor distT="0" distB="0" distL="114300" distR="114300" simplePos="0" relativeHeight="251703296" behindDoc="0" locked="0" layoutInCell="1" allowOverlap="1" wp14:anchorId="751CDC58" wp14:editId="5EDD4583">
                 <wp:simplePos x="0" y="0"/>
                 <wp:positionH relativeFrom="column">
                   <wp:posOffset>4111625</wp:posOffset>
@@ -11390,7 +12680,7 @@
           </mc:Choice>
           <mc:Fallback>
             <w:pict>
-              <v:rect w14:anchorId="751CDC58" id="Rectangle 70" o:spid="_x0000_s1058" style="position:absolute;left:0;text-align:left;margin-left:323.75pt;margin-top:120.9pt;width:172.8pt;height:26.6pt;z-index:251703296;visibility:visible;mso-wrap-style:square;mso-width-percent:0;mso-height-percent:0;mso-wrap-distance-left:9pt;mso-wrap-distance-top:0;mso-wrap-distance-right:9pt;mso-wrap-distance-bottom:0;mso-position-horizontal:absolute;mso-position-horizontal-relative:text;mso-position-vertical:absolute;mso-position-vertical-relative:text;mso-width-percent:0;mso-height-percent:0;mso-width-relative:page;mso-height-relative:page;v-text-anchor:top" o:gfxdata="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" fillcolor="#fcd69e" stroked="f">
+              <v:rect w14:anchorId="751CDC58" id="Rectangle 70" o:spid="_x0000_s1061" style="position:absolute;left:0;text-align:left;margin-left:323.75pt;margin-top:120.9pt;width:172.8pt;height:26.6pt;z-index:251703296;visibility:visible;mso-wrap-style:square;mso-width-percent:0;mso-height-percent:0;mso-wrap-distance-left:9pt;mso-wrap-distance-top:0;mso-wrap-distance-right:9pt;mso-wrap-distance-bottom:0;mso-position-horizontal:absolute;mso-position-horizontal-relative:text;mso-position-vertical:absolute;mso-position-vertical-relative:text;mso-width-percent:0;mso-height-percent:0;mso-width-relative:page;mso-height-relative:page;v-text-anchor:top" o:gfxdata="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" fillcolor="#fcd69e" stroked="f">
                 <v:textbox>
                   <w:txbxContent>
                     <w:p>
@@ -11441,7 +12731,7 @@
         <mc:AlternateContent>
           <mc:Choice Requires="wps">
             <w:drawing>
-              <wp:anchor distT="0" distB="0" distL="114300" distR="114300" simplePos="0" relativeHeight="251623423" behindDoc="0" locked="0" layoutInCell="1" allowOverlap="1" wp14:anchorId="7E66BE50" wp14:editId="6F09CDDC">
+              <wp:anchor distT="0" distB="0" distL="114300" distR="114300" simplePos="0" relativeHeight="251623423" behindDoc="0" locked="0" layoutInCell="1" allowOverlap="1" wp14:anchorId="7E66BE50" wp14:editId="69C0AC6C">
                 <wp:simplePos x="0" y="0"/>
                 <wp:positionH relativeFrom="margin">
                   <wp:posOffset>4177665</wp:posOffset>
@@ -11477,7 +12767,7 @@
                         <a:effectLst/>
                         <a:extLst>
                           <a:ext uri="{C572A759-6A51-4108-AA02-DFA0A04FC94B}">
-                            <ma14:wrappingTextBoxFlag xmlns:ma14="http://schemas.microsoft.com/office/mac/drawingml/2011/main" xmlns:w="http://schemas.openxmlformats.org/wordprocessingml/2006/main" xmlns:w10="urn:schemas-microsoft-com:office:word" xmlns:v="urn:schemas-microsoft-com:vml" xmlns:o="urn:schemas-microsoft-com:office:office" xmlns:mv="urn:schemas-microsoft-com:mac:vml" xmlns:mo="http://schemas.microsoft.com/office/mac/office/2008/main" xmlns=""/>
+                            <ma14:wrappingTextBoxFlag xmlns="" xmlns:mo="http://schemas.microsoft.com/office/mac/office/2008/main" xmlns:mv="urn:schemas-microsoft-com:mac:vml" xmlns:o="urn:schemas-microsoft-com:office:office" xmlns:v="urn:schemas-microsoft-com:vml" xmlns:w10="urn:schemas-microsoft-com:office:word" xmlns:w="http://schemas.openxmlformats.org/wordprocessingml/2006/main" xmlns:ma14="http://schemas.microsoft.com/office/mac/drawingml/2011/main"/>
                           </a:ext>
                         </a:extLst>
                       </wps:spPr>
@@ -11674,7 +12964,7 @@
           </mc:Choice>
           <mc:Fallback>
             <w:pict>
-              <v:shape w14:anchorId="7E66BE50" id="_x0000_s1059" type="#_x0000_t202" style="position:absolute;left:0;text-align:left;margin-left:328.95pt;margin-top:233.1pt;width:178.5pt;height:149.4pt;z-index:251623423;visibility:visible;mso-wrap-style:square;mso-width-percent:0;mso-height-percent:0;mso-wrap-distance-left:9pt;mso-wrap-distance-top:0;mso-wrap-distance-right:9pt;mso-wrap-distance-bottom:0;mso-position-horizontal:absolute;mso-position-horizontal-relative:margin;mso-position-vertical:absolute;mso-position-vertical-relative:text;mso-width-percent:0;mso-height-percent:0;mso-width-relative:margin;mso-height-relative:margin;v-text-anchor:top" o:gfxdata="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" filled="f" stroked="f">
+              <v:shape w14:anchorId="7E66BE50" id="_x0000_s1062" type="#_x0000_t202" style="position:absolute;left:0;text-align:left;margin-left:328.95pt;margin-top:233.1pt;width:178.5pt;height:149.4pt;z-index:251623423;visibility:visible;mso-wrap-style:square;mso-width-percent:0;mso-height-percent:0;mso-wrap-distance-left:9pt;mso-wrap-distance-top:0;mso-wrap-distance-right:9pt;mso-wrap-distance-bottom:0;mso-position-horizontal:absolute;mso-position-horizontal-relative:margin;mso-position-vertical:absolute;mso-position-vertical-relative:text;mso-width-percent:0;mso-height-percent:0;mso-width-relative:margin;mso-height-relative:margin;v-text-anchor:top" o:gfxdata="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" filled="f" stroked="f">
                 <v:textbox>
                   <w:txbxContent>
                     <w:p>
@@ -11863,7 +13153,7 @@
         <mc:AlternateContent>
           <mc:Choice Requires="wps">
             <w:drawing>
-              <wp:anchor distT="0" distB="0" distL="114300" distR="114300" simplePos="0" relativeHeight="251791360" behindDoc="0" locked="0" layoutInCell="1" allowOverlap="1" wp14:anchorId="5B1008AB" wp14:editId="7C71EC82">
+              <wp:anchor distT="0" distB="0" distL="114300" distR="114300" simplePos="0" relativeHeight="251791360" behindDoc="0" locked="0" layoutInCell="1" allowOverlap="1" wp14:anchorId="5B1008AB" wp14:editId="1FA3926A">
                 <wp:simplePos x="0" y="0"/>
                 <wp:positionH relativeFrom="margin">
                   <wp:posOffset>1754505</wp:posOffset>
@@ -12113,7 +13403,7 @@
           </mc:Choice>
           <mc:Fallback>
             <w:pict>
-              <v:shape w14:anchorId="5B1008AB" id="Text Box 53" o:spid="_x0000_s1060" type="#_x0000_t202" style="position:absolute;left:0;text-align:left;margin-left:138.15pt;margin-top:323.7pt;width:154.8pt;height:70.5pt;z-index:251791360;visibility:visible;mso-wrap-style:square;mso-width-percent:0;mso-height-percent:0;mso-wrap-distance-left:9pt;mso-wrap-distance-top:0;mso-wrap-distance-right:9pt;mso-wrap-distance-bottom:0;mso-position-horizontal:absolute;mso-position-horizontal-relative:margin;mso-position-vertical:absolute;mso-position-vertical-relative:text;mso-width-percent:0;mso-height-percent:0;mso-width-relative:page;mso-height-relative:page;v-text-anchor:top" o:gfxdata="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" filled="f" stroked="f">
+              <v:shape w14:anchorId="5B1008AB" id="Text Box 53" o:spid="_x0000_s1063" type="#_x0000_t202" style="position:absolute;left:0;text-align:left;margin-left:138.15pt;margin-top:323.7pt;width:154.8pt;height:70.5pt;z-index:251791360;visibility:visible;mso-wrap-style:square;mso-width-percent:0;mso-height-percent:0;mso-wrap-distance-left:9pt;mso-wrap-distance-top:0;mso-wrap-distance-right:9pt;mso-wrap-distance-bottom:0;mso-position-horizontal:absolute;mso-position-horizontal-relative:margin;mso-position-vertical:absolute;mso-position-vertical-relative:text;mso-width-percent:0;mso-height-percent:0;mso-width-relative:page;mso-height-relative:page;v-text-anchor:top" o:gfxdata="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" filled="f" stroked="f">
                 <v:textbox>
                   <w:txbxContent>
                     <w:p>
@@ -12328,7 +13618,7 @@
         <mc:AlternateContent>
           <mc:Choice Requires="wps">
             <w:drawing>
-              <wp:anchor distT="0" distB="0" distL="114300" distR="114300" simplePos="0" relativeHeight="251705344" behindDoc="0" locked="0" layoutInCell="1" allowOverlap="1" wp14:anchorId="7FA94675" wp14:editId="75543EA7">
+              <wp:anchor distT="0" distB="0" distL="114300" distR="114300" simplePos="0" relativeHeight="251705344" behindDoc="0" locked="0" layoutInCell="1" allowOverlap="1" wp14:anchorId="7FA94675" wp14:editId="6134A48D">
                 <wp:simplePos x="0" y="0"/>
                 <wp:positionH relativeFrom="column">
                   <wp:posOffset>-539115</wp:posOffset>
@@ -12532,7 +13822,7 @@
           </mc:Choice>
           <mc:Fallback>
             <w:pict>
-              <v:shape w14:anchorId="7FA94675" id="_x0000_s1061" type="#_x0000_t202" style="position:absolute;left:0;text-align:left;margin-left:-42.45pt;margin-top:323.7pt;width:154.2pt;height:70.5pt;z-index:251705344;visibility:visible;mso-wrap-style:square;mso-width-percent:0;mso-height-percent:0;mso-wrap-distance-left:9pt;mso-wrap-distance-top:0;mso-wrap-distance-right:9pt;mso-wrap-distance-bottom:0;mso-position-horizontal:absolute;mso-position-horizontal-relative:text;mso-position-vertical:absolute;mso-position-vertical-relative:text;mso-width-percent:0;mso-height-percent:0;mso-width-relative:page;mso-height-relative:page;v-text-anchor:top" o:gfxdata="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" filled="f" stroked="f">
+              <v:shape w14:anchorId="7FA94675" id="_x0000_s1064" type="#_x0000_t202" style="position:absolute;left:0;text-align:left;margin-left:-42.45pt;margin-top:323.7pt;width:154.2pt;height:70.5pt;z-index:251705344;visibility:visible;mso-wrap-style:square;mso-width-percent:0;mso-height-percent:0;mso-wrap-distance-left:9pt;mso-wrap-distance-top:0;mso-wrap-distance-right:9pt;mso-wrap-distance-bottom:0;mso-position-horizontal:absolute;mso-position-horizontal-relative:text;mso-position-vertical:absolute;mso-position-vertical-relative:text;mso-width-percent:0;mso-height-percent:0;mso-width-relative:page;mso-height-relative:page;v-text-anchor:top" o:gfxdata="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" filled="f" stroked="f">
                 <v:textbox>
                   <w:txbxContent>
                     <w:p>
@@ -12700,7 +13990,7 @@
         <mc:AlternateContent>
           <mc:Choice Requires="wps">
             <w:drawing>
-              <wp:anchor distT="0" distB="0" distL="114300" distR="114300" simplePos="0" relativeHeight="251699200" behindDoc="0" locked="0" layoutInCell="1" allowOverlap="1" wp14:anchorId="4043A883" wp14:editId="3DE4246D">
+              <wp:anchor distT="0" distB="0" distL="114300" distR="114300" simplePos="0" relativeHeight="251699200" behindDoc="0" locked="0" layoutInCell="1" allowOverlap="1" wp14:anchorId="4043A883" wp14:editId="3B99B055">
                 <wp:simplePos x="0" y="0"/>
                 <wp:positionH relativeFrom="page">
                   <wp:posOffset>5280660</wp:posOffset>
@@ -12882,7 +14172,7 @@
           </mc:Choice>
           <mc:Fallback>
             <w:pict>
-              <v:shape w14:anchorId="4043A883" id="Cuadro de texto 6" o:spid="_x0000_s1062" type="#_x0000_t202" style="position:absolute;left:0;text-align:left;margin-left:415.8pt;margin-top:150.9pt;width:161.95pt;height:47.4pt;z-index:251699200;visibility:visible;mso-wrap-style:square;mso-width-percent:0;mso-height-percent:0;mso-wrap-distance-left:9pt;mso-wrap-distance-top:0;mso-wrap-distance-right:9pt;mso-wrap-distance-bottom:0;mso-position-horizontal:absolute;mso-position-horizontal-relative:page;mso-position-vertical:absolute;mso-position-vertical-relative:text;mso-width-percent:0;mso-height-percent:0;mso-width-relative:page;mso-height-relative:page;v-text-anchor:top" o:gfxdata="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" filled="f" stroked="f">
+              <v:shape w14:anchorId="4043A883" id="Cuadro de texto 6" o:spid="_x0000_s1065" type="#_x0000_t202" style="position:absolute;left:0;text-align:left;margin-left:415.8pt;margin-top:150.9pt;width:161.95pt;height:47.4pt;z-index:251699200;visibility:visible;mso-wrap-style:square;mso-width-percent:0;mso-height-percent:0;mso-wrap-distance-left:9pt;mso-wrap-distance-top:0;mso-wrap-distance-right:9pt;mso-wrap-distance-bottom:0;mso-position-horizontal:absolute;mso-position-horizontal-relative:page;mso-position-vertical:absolute;mso-position-vertical-relative:text;mso-width-percent:0;mso-height-percent:0;mso-width-relative:page;mso-height-relative:page;v-text-anchor:top" o:gfxdata="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" filled="f" stroked="f">
                 <v:textbox inset=",7.2pt,,7.2pt">
                   <w:txbxContent>
                     <w:p>
@@ -14502,6 +15792,7 @@
   <w:style w:type="character" w:default="1" w:styleId="Fuentedeprrafopredeter">
     <w:name w:val="Default Paragraph Font"/>
     <w:uiPriority w:val="1"/>
+    <w:semiHidden/>
     <w:unhideWhenUsed/>
   </w:style>
   <w:style w:type="table" w:default="1" w:styleId="Tablanormal">

</xml_diff>